<commit_message>
Update Prosjekt del 1 rapport.docx
</commit_message>
<xml_diff>
--- a/Prosjekt del 1 rapport.docx
+++ b/Prosjekt del 1 rapport.docx
@@ -102,6 +102,15 @@
     </w:p>
     <w:sdt>
       <w:sdtPr>
+        <w:rPr>
+          <w:rFonts w:asciiTheme="minorHAnsi" w:eastAsiaTheme="minorHAnsi" w:hAnsiTheme="minorHAnsi" w:cstheme="minorBidi"/>
+          <w:b w:val="0"/>
+          <w:bCs w:val="0"/>
+          <w:color w:val="auto"/>
+          <w:sz w:val="24"/>
+          <w:szCs w:val="24"/>
+          <w:lang w:eastAsia="en-US"/>
+        </w:rPr>
         <w:id w:val="1174066807"/>
         <w:docPartObj>
           <w:docPartGallery w:val="Table of Contents"/>
@@ -110,12 +119,7 @@
       </w:sdtPr>
       <w:sdtEndPr>
         <w:rPr>
-          <w:rFonts w:asciiTheme="minorHAnsi" w:eastAsiaTheme="minorHAnsi" w:hAnsiTheme="minorHAnsi" w:cstheme="minorBidi"/>
           <w:noProof/>
-          <w:color w:val="auto"/>
-          <w:sz w:val="24"/>
-          <w:szCs w:val="24"/>
-          <w:lang w:eastAsia="en-US"/>
         </w:rPr>
       </w:sdtEndPr>
       <w:sdtContent>
@@ -1404,8 +1408,6 @@
           <w:b/>
         </w:rPr>
       </w:pPr>
-      <w:bookmarkStart w:id="0" w:name="_GoBack"/>
-      <w:bookmarkEnd w:id="0"/>
     </w:p>
     <w:p>
       <w:pPr>
@@ -1418,14 +1420,14 @@
           <w:lang w:val="en-US"/>
         </w:rPr>
       </w:pPr>
-      <w:bookmarkStart w:id="1" w:name="_Toc51598906"/>
+      <w:bookmarkStart w:id="0" w:name="_Toc51598906"/>
       <w:r>
         <w:rPr>
           <w:lang w:val="en-US"/>
         </w:rPr>
         <w:t>Mapping of the web page</w:t>
       </w:r>
-      <w:bookmarkEnd w:id="1"/>
+      <w:bookmarkEnd w:id="0"/>
     </w:p>
     <w:p>
       <w:pPr>
@@ -1485,7 +1487,7 @@
           <w:numId w:val="1"/>
         </w:numPr>
       </w:pPr>
-      <w:bookmarkStart w:id="2" w:name="_Toc51598907"/>
+      <w:bookmarkStart w:id="1" w:name="_Toc51598907"/>
       <w:r>
         <w:t xml:space="preserve">Site </w:t>
       </w:r>
@@ -1498,7 +1500,7 @@
       <w:r>
         <w:t xml:space="preserve"> ?</w:t>
       </w:r>
-      <w:bookmarkEnd w:id="2"/>
+      <w:bookmarkEnd w:id="1"/>
       <w:proofErr w:type="gramEnd"/>
     </w:p>
     <w:p>
@@ -1509,7 +1511,7 @@
           <w:numId w:val="1"/>
         </w:numPr>
       </w:pPr>
-      <w:bookmarkStart w:id="3" w:name="_Toc51598908"/>
+      <w:bookmarkStart w:id="2" w:name="_Toc51598908"/>
       <w:proofErr w:type="spellStart"/>
       <w:r>
         <w:t>Threat</w:t>
@@ -1527,7 +1529,7 @@
       <w:r>
         <w:t xml:space="preserve"> ?</w:t>
       </w:r>
-      <w:bookmarkEnd w:id="3"/>
+      <w:bookmarkEnd w:id="2"/>
       <w:proofErr w:type="gramEnd"/>
     </w:p>
     <w:p>
@@ -1541,7 +1543,7 @@
           <w:lang w:val="en-US"/>
         </w:rPr>
       </w:pPr>
-      <w:bookmarkStart w:id="4" w:name="_Toc51598909"/>
+      <w:bookmarkStart w:id="3" w:name="_Toc51598909"/>
       <w:proofErr w:type="spellStart"/>
       <w:r>
         <w:rPr>
@@ -1591,7 +1593,7 @@
         </w:rPr>
         <w:t>10 ?</w:t>
       </w:r>
-      <w:bookmarkEnd w:id="4"/>
+      <w:bookmarkEnd w:id="3"/>
       <w:proofErr w:type="gramEnd"/>
     </w:p>
     <w:p>
@@ -1629,16 +1631,7 @@
           <w:shd w:val="clear" w:color="auto" w:fill="FFFFFF"/>
           <w:lang w:eastAsia="nb-NO"/>
         </w:rPr>
-        <w:t xml:space="preserve">, høy kompetanse: </w:t>
-      </w:r>
-      <w:r>
-        <w:rPr>
-          <w:rFonts w:ascii="Helvetica Neue" w:eastAsia="Times New Roman" w:hAnsi="Helvetica Neue" w:cs="Times New Roman"/>
-          <w:color w:val="C00000"/>
-          <w:shd w:val="clear" w:color="auto" w:fill="FFFFFF"/>
-          <w:lang w:eastAsia="nb-NO"/>
-        </w:rPr>
-        <w:t xml:space="preserve">Har tettet og vurdert 8+ </w:t>
+        <w:t xml:space="preserve">, høy kompetanse: Har tettet og vurdert 8+ </w:t>
       </w:r>
       <w:proofErr w:type="spellStart"/>
       <w:r>
@@ -1694,7 +1687,7 @@
           <w:numId w:val="1"/>
         </w:numPr>
       </w:pPr>
-      <w:bookmarkStart w:id="5" w:name="_Toc51598910"/>
+      <w:bookmarkStart w:id="4" w:name="_Toc51598910"/>
       <w:proofErr w:type="spellStart"/>
       <w:r>
         <w:lastRenderedPageBreak/>
@@ -1712,7 +1705,12 @@
       <w:r>
         <w:t xml:space="preserve"> ....</w:t>
       </w:r>
-      <w:bookmarkEnd w:id="5"/>
+      <w:bookmarkEnd w:id="4"/>
+    </w:p>
+    <w:p>
+      <w:r>
+        <w:t>Markus</w:t>
+      </w:r>
     </w:p>
     <w:p>
       <w:pPr>
@@ -1722,7 +1720,7 @@
           <w:numId w:val="1"/>
         </w:numPr>
       </w:pPr>
-      <w:bookmarkStart w:id="6" w:name="_Toc51598911"/>
+      <w:bookmarkStart w:id="5" w:name="_Toc51598911"/>
       <w:r>
         <w:t xml:space="preserve">Broken </w:t>
       </w:r>
@@ -1730,8 +1728,13 @@
       <w:r>
         <w:t>Authentication</w:t>
       </w:r>
-      <w:bookmarkEnd w:id="6"/>
+      <w:bookmarkEnd w:id="5"/>
       <w:proofErr w:type="spellEnd"/>
+    </w:p>
+    <w:p>
+      <w:r>
+        <w:t>Mari</w:t>
+      </w:r>
     </w:p>
     <w:p>
       <w:pPr>
@@ -1741,7 +1744,7 @@
           <w:numId w:val="1"/>
         </w:numPr>
       </w:pPr>
-      <w:bookmarkStart w:id="7" w:name="_Toc51598912"/>
+      <w:bookmarkStart w:id="6" w:name="_Toc51598912"/>
       <w:r>
         <w:t xml:space="preserve">Sensitive Data </w:t>
       </w:r>
@@ -1749,8 +1752,13 @@
       <w:r>
         <w:t>Exposure</w:t>
       </w:r>
-      <w:bookmarkEnd w:id="7"/>
+      <w:bookmarkEnd w:id="6"/>
       <w:proofErr w:type="spellEnd"/>
+    </w:p>
+    <w:p>
+      <w:r>
+        <w:t>Mari</w:t>
+      </w:r>
     </w:p>
     <w:p>
       <w:pPr>
@@ -1760,7 +1768,7 @@
           <w:numId w:val="1"/>
         </w:numPr>
       </w:pPr>
-      <w:bookmarkStart w:id="8" w:name="_Toc51598913"/>
+      <w:bookmarkStart w:id="7" w:name="_Toc51598913"/>
       <w:r>
         <w:t xml:space="preserve">XML </w:t>
       </w:r>
@@ -1776,8 +1784,13 @@
       <w:r>
         <w:t>Entities</w:t>
       </w:r>
-      <w:bookmarkEnd w:id="8"/>
+      <w:bookmarkEnd w:id="7"/>
       <w:proofErr w:type="spellEnd"/>
+    </w:p>
+    <w:p>
+      <w:r>
+        <w:t>Audun</w:t>
+      </w:r>
     </w:p>
     <w:p>
       <w:pPr>
@@ -1787,11 +1800,16 @@
           <w:numId w:val="1"/>
         </w:numPr>
       </w:pPr>
-      <w:bookmarkStart w:id="9" w:name="_Toc51598914"/>
+      <w:bookmarkStart w:id="8" w:name="_Toc51598914"/>
       <w:r>
         <w:t>Broken Access Control</w:t>
       </w:r>
-      <w:bookmarkEnd w:id="9"/>
+      <w:bookmarkEnd w:id="8"/>
+    </w:p>
+    <w:p>
+      <w:r>
+        <w:t>Audun</w:t>
+      </w:r>
     </w:p>
     <w:p>
       <w:pPr>
@@ -1801,7 +1819,7 @@
           <w:numId w:val="1"/>
         </w:numPr>
       </w:pPr>
-      <w:bookmarkStart w:id="10" w:name="_Toc51598915"/>
+      <w:bookmarkStart w:id="9" w:name="_Toc51598915"/>
       <w:r>
         <w:t xml:space="preserve">Security </w:t>
       </w:r>
@@ -1809,7 +1827,14 @@
       <w:r>
         <w:t>Misconfiguration</w:t>
       </w:r>
-      <w:bookmarkEnd w:id="10"/>
+      <w:bookmarkEnd w:id="9"/>
+      <w:proofErr w:type="spellEnd"/>
+    </w:p>
+    <w:p>
+      <w:proofErr w:type="spellStart"/>
+      <w:r>
+        <w:t>SindreM</w:t>
+      </w:r>
       <w:proofErr w:type="spellEnd"/>
     </w:p>
     <w:p>
@@ -1820,7 +1845,7 @@
           <w:numId w:val="1"/>
         </w:numPr>
       </w:pPr>
-      <w:bookmarkStart w:id="11" w:name="_Toc51598916"/>
+      <w:bookmarkStart w:id="10" w:name="_Toc51598916"/>
       <w:r>
         <w:t>Cross-</w:t>
       </w:r>
@@ -1844,8 +1869,13 @@
       <w:r>
         <w:t>XSS</w:t>
       </w:r>
-      <w:bookmarkEnd w:id="11"/>
+      <w:bookmarkEnd w:id="10"/>
       <w:proofErr w:type="spellEnd"/>
+    </w:p>
+    <w:p>
+      <w:r>
+        <w:t>Markus</w:t>
+      </w:r>
     </w:p>
     <w:p>
       <w:pPr>
@@ -1855,7 +1885,7 @@
           <w:numId w:val="1"/>
         </w:numPr>
       </w:pPr>
-      <w:bookmarkStart w:id="12" w:name="_Toc51598917"/>
+      <w:bookmarkStart w:id="11" w:name="_Toc51598917"/>
       <w:proofErr w:type="spellStart"/>
       <w:r>
         <w:t>Insecure</w:t>
@@ -1868,7 +1898,14 @@
       <w:r>
         <w:t>Deserialization</w:t>
       </w:r>
-      <w:bookmarkEnd w:id="12"/>
+      <w:bookmarkEnd w:id="11"/>
+      <w:proofErr w:type="spellEnd"/>
+    </w:p>
+    <w:p>
+      <w:proofErr w:type="spellStart"/>
+      <w:r>
+        <w:t>SindreM</w:t>
+      </w:r>
       <w:proofErr w:type="spellEnd"/>
     </w:p>
     <w:p>
@@ -1882,7 +1919,7 @@
           <w:lang w:val="en-US"/>
         </w:rPr>
       </w:pPr>
-      <w:bookmarkStart w:id="13" w:name="_Toc51598918"/>
+      <w:bookmarkStart w:id="12" w:name="_Toc51598918"/>
       <w:r>
         <w:rPr>
           <w:lang w:val="en-US"/>
@@ -1915,7 +1952,22 @@
         </w:rPr>
         <w:t>ities</w:t>
       </w:r>
-      <w:bookmarkEnd w:id="13"/>
+      <w:bookmarkEnd w:id="12"/>
+    </w:p>
+    <w:p>
+      <w:pPr>
+        <w:rPr>
+          <w:lang w:val="en-US"/>
+        </w:rPr>
+      </w:pPr>
+      <w:proofErr w:type="spellStart"/>
+      <w:r>
+        <w:rPr>
+          <w:lang w:val="en-US"/>
+        </w:rPr>
+        <w:t>SindreV</w:t>
+      </w:r>
+      <w:proofErr w:type="spellEnd"/>
     </w:p>
     <w:p>
       <w:pPr>
@@ -1928,13 +1980,28 @@
           <w:lang w:val="en-US"/>
         </w:rPr>
       </w:pPr>
-      <w:bookmarkStart w:id="14" w:name="_Toc51598919"/>
+      <w:bookmarkStart w:id="13" w:name="_Toc51598919"/>
       <w:r>
         <w:rPr>
           <w:lang w:val="en-US"/>
         </w:rPr>
         <w:t>Insufficient Logging &amp; Monitoring</w:t>
       </w:r>
+      <w:bookmarkEnd w:id="13"/>
+    </w:p>
+    <w:p>
+      <w:pPr>
+        <w:rPr>
+          <w:lang w:val="en-US"/>
+        </w:rPr>
+      </w:pPr>
+      <w:r>
+        <w:rPr>
+          <w:lang w:val="en-US"/>
+        </w:rPr>
+        <w:t>SindreV</w:t>
+      </w:r>
+      <w:bookmarkStart w:id="14" w:name="_GoBack"/>
       <w:bookmarkEnd w:id="14"/>
     </w:p>
     <w:p>
@@ -3337,7 +3404,7 @@
 </file>
 
 <file path=customXml/itemProps1.xml><?xml version="1.0" encoding="utf-8"?>
-<ds:datastoreItem xmlns:ds="http://schemas.openxmlformats.org/officeDocument/2006/customXml" ds:itemID="{034345F5-0730-AB4E-8709-19965946679F}">
+<ds:datastoreItem xmlns:ds="http://schemas.openxmlformats.org/officeDocument/2006/customXml" ds:itemID="{EE816D83-3D36-7446-B678-87B5EE5967FB}">
   <ds:schemaRefs>
     <ds:schemaRef ds:uri="http://schemas.openxmlformats.org/officeDocument/2006/bibliography"/>
   </ds:schemaRefs>

</xml_diff>

<commit_message>
skrev ferdig kap. om feilkonfigurasjon
</commit_message>
<xml_diff>
--- a/Prosjekt del 1 rapport.docx
+++ b/Prosjekt del 1 rapport.docx
@@ -1123,7 +1123,7 @@
       </w:r>
       <w:r>
         <w:rPr/>
-        <w:t xml:space="preserve">Ja, vi må ha et kart! På den måten har vi oversikt over </w:t>
+        <w:t>Nei, vi er så liten at det trenger vi ikke</w:t>
       </w:r>
       <w:r>
         <w:rPr>
@@ -1132,7 +1132,7 @@
           <w:sz w:val="26"/>
           <w:szCs w:val="26"/>
         </w:rPr>
-        <w:t>hele nettbanken.</w:t>
+        <w:t>.</w:t>
       </w:r>
     </w:p>
     <w:p>
@@ -1413,6 +1413,7 @@
         <w:ind w:left="0" w:right="0" w:hanging="0"/>
         <w:jc w:val="left"/>
         <w:rPr>
+          <w:rFonts w:ascii="FreeSans" w:hAnsi="FreeSans"/>
           <w:b/>
           <w:b/>
           <w:bCs/>
@@ -1420,7 +1421,7 @@
       </w:pPr>
       <w:r>
         <w:rPr>
-          <w:rFonts w:ascii="Calibri;Calibri EmbeddedFont;Calibri MSFontService;sans-serif" w:hAnsi="Calibri;Calibri EmbeddedFont;Calibri MSFontService;sans-serif"/>
+          <w:rFonts w:ascii="FreeSans" w:hAnsi="FreeSans"/>
           <w:b/>
           <w:bCs/>
           <w:i w:val="false"/>
@@ -1439,11 +1440,13 @@
         <w:spacing w:lineRule="atLeast" w:line="285"/>
         <w:ind w:left="0" w:right="0" w:hanging="0"/>
         <w:jc w:val="left"/>
-        <w:rPr/>
-      </w:pPr>
-      <w:r>
-        <w:rPr>
-          <w:rFonts w:ascii="Calibri;Calibri EmbeddedFont;Calibri MSFontService;sans-serif" w:hAnsi="Calibri;Calibri EmbeddedFont;Calibri MSFontService;sans-serif"/>
+        <w:rPr>
+          <w:rFonts w:ascii="FreeSans" w:hAnsi="FreeSans"/>
+        </w:rPr>
+      </w:pPr>
+      <w:r>
+        <w:rPr>
+          <w:rFonts w:ascii="FreeSans" w:hAnsi="FreeSans"/>
           <w:b w:val="false"/>
           <w:i w:val="false"/>
           <w:caps w:val="false"/>
@@ -1455,7 +1458,7 @@
       </w:r>
       <w:r>
         <w:rPr>
-          <w:rFonts w:ascii="Calibri;Calibri EmbeddedFont;Calibri MSFontService;sans-serif" w:hAnsi="Calibri;Calibri EmbeddedFont;Calibri MSFontService;sans-serif"/>
+          <w:rFonts w:ascii="FreeSans" w:hAnsi="FreeSans"/>
           <w:b w:val="false"/>
           <w:i w:val="false"/>
           <w:caps w:val="false"/>
@@ -1467,6 +1470,7 @@
       </w:r>
       <w:r>
         <w:rPr>
+          <w:rFonts w:ascii="FreeSans" w:hAnsi="FreeSans"/>
           <w:b w:val="false"/>
           <w:i w:val="false"/>
           <w:caps w:val="false"/>
@@ -1477,7 +1481,7 @@
       </w:r>
       <w:r>
         <w:rPr>
-          <w:rFonts w:ascii="Calibri;Calibri EmbeddedFont;Calibri MSFontService;sans-serif" w:hAnsi="Calibri;Calibri EmbeddedFont;Calibri MSFontService;sans-serif"/>
+          <w:rFonts w:ascii="FreeSans" w:hAnsi="FreeSans"/>
           <w:b w:val="false"/>
           <w:i w:val="false"/>
           <w:caps w:val="false"/>
@@ -1489,6 +1493,7 @@
       </w:r>
       <w:r>
         <w:rPr>
+          <w:rFonts w:ascii="FreeSans" w:hAnsi="FreeSans"/>
           <w:b w:val="false"/>
           <w:i w:val="false"/>
           <w:caps w:val="false"/>
@@ -1499,7 +1504,7 @@
       </w:r>
       <w:r>
         <w:rPr>
-          <w:rFonts w:ascii="Calibri;Calibri EmbeddedFont;Calibri MSFontService;sans-serif" w:hAnsi="Calibri;Calibri EmbeddedFont;Calibri MSFontService;sans-serif"/>
+          <w:rFonts w:ascii="FreeSans" w:hAnsi="FreeSans"/>
           <w:b w:val="false"/>
           <w:i w:val="false"/>
           <w:caps w:val="false"/>
@@ -1511,6 +1516,7 @@
       </w:r>
       <w:r>
         <w:rPr>
+          <w:rFonts w:ascii="FreeSans" w:hAnsi="FreeSans"/>
           <w:b w:val="false"/>
           <w:i w:val="false"/>
           <w:caps w:val="false"/>
@@ -1521,7 +1527,7 @@
       </w:r>
       <w:r>
         <w:rPr>
-          <w:rFonts w:ascii="Calibri;Calibri EmbeddedFont;Calibri MSFontService;sans-serif" w:hAnsi="Calibri;Calibri EmbeddedFont;Calibri MSFontService;sans-serif"/>
+          <w:rFonts w:ascii="FreeSans" w:hAnsi="FreeSans"/>
           <w:b w:val="false"/>
           <w:i w:val="false"/>
           <w:caps w:val="false"/>
@@ -1533,6 +1539,7 @@
       </w:r>
       <w:r>
         <w:rPr>
+          <w:rFonts w:ascii="FreeSans" w:hAnsi="FreeSans"/>
           <w:b w:val="false"/>
           <w:i w:val="false"/>
           <w:caps w:val="false"/>
@@ -1543,7 +1550,7 @@
       </w:r>
       <w:r>
         <w:rPr>
-          <w:rFonts w:ascii="Calibri;Calibri EmbeddedFont;Calibri MSFontService;sans-serif" w:hAnsi="Calibri;Calibri EmbeddedFont;Calibri MSFontService;sans-serif"/>
+          <w:rFonts w:ascii="FreeSans" w:hAnsi="FreeSans"/>
           <w:b w:val="false"/>
           <w:i w:val="false"/>
           <w:caps w:val="false"/>
@@ -1555,7 +1562,7 @@
       </w:r>
       <w:r>
         <w:rPr>
-          <w:rFonts w:ascii="Calibri;Calibri EmbeddedFont;Calibri MSFontService;sans-serif" w:hAnsi="Calibri;Calibri EmbeddedFont;Calibri MSFontService;sans-serif"/>
+          <w:rFonts w:ascii="FreeSans" w:hAnsi="FreeSans"/>
           <w:b w:val="false"/>
           <w:i w:val="false"/>
           <w:caps w:val="false"/>
@@ -1574,13 +1581,13 @@
         <w:ind w:left="0" w:right="0" w:hanging="0"/>
         <w:jc w:val="left"/>
         <w:rPr>
-          <w:rFonts w:ascii="Calibri;Calibri EmbeddedFont;Calibri MSFontService;sans-serif" w:hAnsi="Calibri;Calibri EmbeddedFont;Calibri MSFontService;sans-serif"/>
-          <w:sz w:val="22"/>
-          <w:lang w:val="nb-NO"/>
-        </w:rPr>
-      </w:pPr>
-      <w:r>
-        <w:rPr>
+          <w:sz w:val="22"/>
+          <w:lang w:val="nb-NO"/>
+        </w:rPr>
+      </w:pPr>
+      <w:r>
+        <w:rPr>
+          <w:rFonts w:ascii="FreeSans" w:hAnsi="FreeSans"/>
           <w:b w:val="false"/>
           <w:i w:val="false"/>
           <w:caps w:val="false"/>
@@ -1597,13 +1604,14 @@
         <w:ind w:left="0" w:right="0" w:hanging="0"/>
         <w:jc w:val="left"/>
         <w:rPr>
-          <w:caps w:val="false"/>
-          <w:smallCaps w:val="false"/>
-        </w:rPr>
-      </w:pPr>
-      <w:r>
-        <w:rPr>
-          <w:rFonts w:ascii="Calibri;Calibri EmbeddedFont;Calibri MSFontService;sans-serif" w:hAnsi="Calibri;Calibri EmbeddedFont;Calibri MSFontService;sans-serif"/>
+          <w:rFonts w:ascii="FreeSans" w:hAnsi="FreeSans"/>
+          <w:caps w:val="false"/>
+          <w:smallCaps w:val="false"/>
+        </w:rPr>
+      </w:pPr>
+      <w:r>
+        <w:rPr>
+          <w:rFonts w:ascii="FreeSans" w:hAnsi="FreeSans"/>
           <w:b w:val="false"/>
           <w:i w:val="false"/>
           <w:caps w:val="false"/>
@@ -1615,6 +1623,7 @@
       </w:r>
       <w:r>
         <w:rPr>
+          <w:rFonts w:ascii="FreeSans" w:hAnsi="FreeSans"/>
           <w:b w:val="false"/>
           <w:i w:val="false"/>
           <w:caps w:val="false"/>
@@ -1625,7 +1634,7 @@
       </w:r>
       <w:r>
         <w:rPr>
-          <w:rFonts w:ascii="Calibri;Calibri EmbeddedFont;Calibri MSFontService;sans-serif" w:hAnsi="Calibri;Calibri EmbeddedFont;Calibri MSFontService;sans-serif"/>
+          <w:rFonts w:ascii="FreeSans" w:hAnsi="FreeSans"/>
           <w:b w:val="false"/>
           <w:i w:val="false"/>
           <w:caps w:val="false"/>
@@ -1643,10 +1652,13 @@
         <w:spacing w:lineRule="atLeast" w:line="285"/>
         <w:ind w:left="0" w:right="0" w:hanging="0"/>
         <w:jc w:val="left"/>
-        <w:rPr/>
-      </w:pPr>
-      <w:r>
-        <w:rPr>
+        <w:rPr>
+          <w:rFonts w:ascii="FreeSans" w:hAnsi="FreeSans"/>
+        </w:rPr>
+      </w:pPr>
+      <w:r>
+        <w:rPr>
+          <w:rFonts w:ascii="FreeSans" w:hAnsi="FreeSans"/>
           <w:caps w:val="false"/>
           <w:smallCaps w:val="false"/>
         </w:rPr>
@@ -1654,7 +1666,7 @@
       </w:r>
       <w:r>
         <w:rPr>
-          <w:rFonts w:ascii="Calibri;Calibri EmbeddedFont;Calibri MSFontService;sans-serif" w:hAnsi="Calibri;Calibri EmbeddedFont;Calibri MSFontService;sans-serif"/>
+          <w:rFonts w:ascii="FreeSans" w:hAnsi="FreeSans"/>
           <w:b w:val="false"/>
           <w:i/>
           <w:iCs/>
@@ -1667,7 +1679,7 @@
       </w:r>
       <w:r>
         <w:rPr>
-          <w:rFonts w:ascii="Calibri;Calibri EmbeddedFont;Calibri MSFontService;sans-serif" w:hAnsi="Calibri;Calibri EmbeddedFont;Calibri MSFontService;sans-serif"/>
+          <w:rFonts w:ascii="FreeSans" w:hAnsi="FreeSans"/>
           <w:b w:val="false"/>
           <w:i/>
           <w:iCs/>
@@ -1680,7 +1692,7 @@
       </w:r>
       <w:r>
         <w:rPr>
-          <w:rFonts w:ascii="Calibri;Calibri EmbeddedFont;Calibri MSFontService;sans-serif" w:hAnsi="Calibri;Calibri EmbeddedFont;Calibri MSFontService;sans-serif"/>
+          <w:rFonts w:ascii="FreeSans" w:hAnsi="FreeSans"/>
           <w:b w:val="false"/>
           <w:i/>
           <w:caps w:val="false"/>
@@ -1692,6 +1704,7 @@
       </w:r>
       <w:r>
         <w:rPr>
+          <w:rFonts w:ascii="FreeSans" w:hAnsi="FreeSans"/>
           <w:b w:val="false"/>
           <w:i w:val="false"/>
           <w:caps w:val="false"/>
@@ -1702,7 +1715,7 @@
       </w:r>
       <w:r>
         <w:rPr>
-          <w:rFonts w:ascii="Calibri;Calibri EmbeddedFont;Calibri MSFontService;sans-serif" w:hAnsi="Calibri;Calibri EmbeddedFont;Calibri MSFontService;sans-serif"/>
+          <w:rFonts w:ascii="FreeSans" w:hAnsi="FreeSans"/>
           <w:b w:val="false"/>
           <w:i/>
           <w:caps w:val="false"/>
@@ -1714,6 +1727,7 @@
       </w:r>
       <w:r>
         <w:rPr>
+          <w:rFonts w:ascii="FreeSans" w:hAnsi="FreeSans"/>
           <w:b w:val="false"/>
           <w:i w:val="false"/>
           <w:caps w:val="false"/>
@@ -1724,7 +1738,7 @@
       </w:r>
       <w:r>
         <w:rPr>
-          <w:rFonts w:ascii="Calibri;Calibri EmbeddedFont;Calibri MSFontService;sans-serif" w:hAnsi="Calibri;Calibri EmbeddedFont;Calibri MSFontService;sans-serif"/>
+          <w:rFonts w:ascii="FreeSans" w:hAnsi="FreeSans"/>
           <w:b w:val="false"/>
           <w:i/>
           <w:caps w:val="false"/>
@@ -1736,6 +1750,7 @@
       </w:r>
       <w:r>
         <w:rPr>
+          <w:rFonts w:ascii="FreeSans" w:hAnsi="FreeSans"/>
           <w:b w:val="false"/>
           <w:i w:val="false"/>
           <w:caps w:val="false"/>
@@ -1746,7 +1761,7 @@
       </w:r>
       <w:r>
         <w:rPr>
-          <w:rFonts w:ascii="Calibri;Calibri EmbeddedFont;Calibri MSFontService;sans-serif" w:hAnsi="Calibri;Calibri EmbeddedFont;Calibri MSFontService;sans-serif"/>
+          <w:rFonts w:ascii="FreeSans" w:hAnsi="FreeSans"/>
           <w:b w:val="false"/>
           <w:i/>
           <w:caps w:val="false"/>
@@ -1758,6 +1773,7 @@
       </w:r>
       <w:r>
         <w:rPr>
+          <w:rFonts w:ascii="FreeSans" w:hAnsi="FreeSans"/>
           <w:b w:val="false"/>
           <w:i w:val="false"/>
           <w:caps w:val="false"/>
@@ -1768,7 +1784,7 @@
       </w:r>
       <w:r>
         <w:rPr>
-          <w:rFonts w:ascii="Calibri;Calibri EmbeddedFont;Calibri MSFontService;sans-serif" w:hAnsi="Calibri;Calibri EmbeddedFont;Calibri MSFontService;sans-serif"/>
+          <w:rFonts w:ascii="FreeSans" w:hAnsi="FreeSans"/>
           <w:b w:val="false"/>
           <w:i/>
           <w:caps w:val="false"/>
@@ -1780,6 +1796,7 @@
       </w:r>
       <w:r>
         <w:rPr>
+          <w:rFonts w:ascii="FreeSans" w:hAnsi="FreeSans"/>
           <w:b w:val="false"/>
           <w:i w:val="false"/>
           <w:caps w:val="false"/>
@@ -1790,7 +1807,7 @@
       </w:r>
       <w:r>
         <w:rPr>
-          <w:rFonts w:ascii="Calibri;Calibri EmbeddedFont;Calibri MSFontService;sans-serif" w:hAnsi="Calibri;Calibri EmbeddedFont;Calibri MSFontService;sans-serif"/>
+          <w:rFonts w:ascii="FreeSans" w:hAnsi="FreeSans"/>
           <w:b w:val="false"/>
           <w:i/>
           <w:caps w:val="false"/>
@@ -1802,6 +1819,7 @@
       </w:r>
       <w:r>
         <w:rPr>
+          <w:rFonts w:ascii="FreeSans" w:hAnsi="FreeSans"/>
           <w:b w:val="false"/>
           <w:i w:val="false"/>
           <w:caps w:val="false"/>
@@ -1812,7 +1830,7 @@
       </w:r>
       <w:r>
         <w:rPr>
-          <w:rFonts w:ascii="Calibri;Calibri EmbeddedFont;Calibri MSFontService;sans-serif" w:hAnsi="Calibri;Calibri EmbeddedFont;Calibri MSFontService;sans-serif"/>
+          <w:rFonts w:ascii="FreeSans" w:hAnsi="FreeSans"/>
           <w:b w:val="false"/>
           <w:i/>
           <w:caps w:val="false"/>
@@ -1824,6 +1842,7 @@
       </w:r>
       <w:r>
         <w:rPr>
+          <w:rFonts w:ascii="FreeSans" w:hAnsi="FreeSans"/>
           <w:b w:val="false"/>
           <w:i w:val="false"/>
           <w:caps w:val="false"/>
@@ -1834,7 +1853,7 @@
       </w:r>
       <w:r>
         <w:rPr>
-          <w:rFonts w:ascii="Calibri;Calibri EmbeddedFont;Calibri MSFontService;sans-serif" w:hAnsi="Calibri;Calibri EmbeddedFont;Calibri MSFontService;sans-serif"/>
+          <w:rFonts w:ascii="FreeSans" w:hAnsi="FreeSans"/>
           <w:b w:val="false"/>
           <w:i/>
           <w:caps w:val="false"/>
@@ -1846,6 +1865,7 @@
       </w:r>
       <w:r>
         <w:rPr>
+          <w:rFonts w:ascii="FreeSans" w:hAnsi="FreeSans"/>
           <w:b w:val="false"/>
           <w:i w:val="false"/>
           <w:caps w:val="false"/>
@@ -1856,7 +1876,7 @@
       </w:r>
       <w:r>
         <w:rPr>
-          <w:rFonts w:ascii="Calibri;Calibri EmbeddedFont;Calibri MSFontService;sans-serif" w:hAnsi="Calibri;Calibri EmbeddedFont;Calibri MSFontService;sans-serif"/>
+          <w:rFonts w:ascii="FreeSans" w:hAnsi="FreeSans"/>
           <w:b w:val="false"/>
           <w:i/>
           <w:caps w:val="false"/>
@@ -1868,7 +1888,7 @@
       </w:r>
       <w:r>
         <w:rPr>
-          <w:rFonts w:ascii="Calibri;Calibri EmbeddedFont;Calibri MSFontService;sans-serif" w:hAnsi="Calibri;Calibri EmbeddedFont;Calibri MSFontService;sans-serif"/>
+          <w:rFonts w:ascii="FreeSans" w:hAnsi="FreeSans"/>
           <w:b w:val="false"/>
           <w:i/>
           <w:caps w:val="false"/>
@@ -1880,7 +1900,7 @@
       </w:r>
       <w:r>
         <w:rPr>
-          <w:rFonts w:ascii="Calibri;Calibri EmbeddedFont;Calibri MSFontService;sans-serif" w:hAnsi="Calibri;Calibri EmbeddedFont;Calibri MSFontService;sans-serif"/>
+          <w:rFonts w:ascii="FreeSans" w:hAnsi="FreeSans"/>
           <w:b w:val="false"/>
           <w:i/>
           <w:caps w:val="false"/>
@@ -1892,7 +1912,7 @@
       </w:r>
       <w:r>
         <w:rPr>
-          <w:rFonts w:ascii="Calibri;Calibri EmbeddedFont;Calibri MSFontService;sans-serif" w:hAnsi="Calibri;Calibri EmbeddedFont;Calibri MSFontService;sans-serif"/>
+          <w:rFonts w:ascii="FreeSans" w:hAnsi="FreeSans"/>
           <w:b w:val="false"/>
           <w:i/>
           <w:caps w:val="false"/>
@@ -1904,7 +1924,7 @@
       </w:r>
       <w:r>
         <w:rPr>
-          <w:rFonts w:ascii="Calibri;Calibri EmbeddedFont;Calibri MSFontService;sans-serif" w:hAnsi="Calibri;Calibri EmbeddedFont;Calibri MSFontService;sans-serif"/>
+          <w:rFonts w:ascii="FreeSans" w:hAnsi="FreeSans"/>
           <w:b w:val="false"/>
           <w:i/>
           <w:caps w:val="false"/>
@@ -1916,6 +1936,7 @@
       </w:r>
       <w:r>
         <w:rPr>
+          <w:rFonts w:ascii="FreeSans" w:hAnsi="FreeSans"/>
           <w:b w:val="false"/>
           <w:i w:val="false"/>
           <w:caps w:val="false"/>
@@ -1933,12 +1954,14 @@
         <w:ind w:left="0" w:right="0" w:hanging="0"/>
         <w:jc w:val="left"/>
         <w:rPr>
-          <w:caps w:val="false"/>
-          <w:smallCaps w:val="false"/>
-        </w:rPr>
-      </w:pPr>
-      <w:r>
-        <w:rPr>
+          <w:rFonts w:ascii="FreeSans" w:hAnsi="FreeSans"/>
+          <w:caps w:val="false"/>
+          <w:smallCaps w:val="false"/>
+        </w:rPr>
+      </w:pPr>
+      <w:r>
+        <w:rPr>
+          <w:rFonts w:ascii="FreeSans" w:hAnsi="FreeSans"/>
           <w:caps w:val="false"/>
           <w:smallCaps w:val="false"/>
         </w:rPr>
@@ -1952,6 +1975,7 @@
         <w:ind w:left="0" w:right="0" w:hanging="0"/>
         <w:jc w:val="left"/>
         <w:rPr>
+          <w:rFonts w:ascii="FreeSans" w:hAnsi="FreeSans"/>
           <w:i w:val="false"/>
           <w:i w:val="false"/>
           <w:iCs w:val="false"/>
@@ -1961,6 +1985,7 @@
       </w:pPr>
       <w:r>
         <w:rPr>
+          <w:rFonts w:ascii="FreeSans" w:hAnsi="FreeSans"/>
           <w:i w:val="false"/>
           <w:iCs w:val="false"/>
           <w:caps w:val="false"/>
@@ -1970,6 +1995,7 @@
       </w:r>
       <w:r>
         <w:rPr>
+          <w:rFonts w:ascii="FreeSans" w:hAnsi="FreeSans"/>
           <w:i w:val="false"/>
           <w:iCs w:val="false"/>
           <w:caps w:val="false"/>
@@ -1986,6 +2012,7 @@
         <w:ind w:left="0" w:right="0" w:hanging="0"/>
         <w:jc w:val="left"/>
         <w:rPr>
+          <w:rFonts w:ascii="FreeSans" w:hAnsi="FreeSans"/>
           <w:i w:val="false"/>
           <w:i w:val="false"/>
           <w:iCs w:val="false"/>
@@ -1995,6 +2022,7 @@
       </w:pPr>
       <w:r>
         <w:rPr>
+          <w:rFonts w:ascii="FreeSans" w:hAnsi="FreeSans"/>
           <w:i w:val="false"/>
           <w:iCs w:val="false"/>
           <w:caps w:val="false"/>
@@ -2010,6 +2038,7 @@
         <w:ind w:left="0" w:right="0" w:hanging="0"/>
         <w:jc w:val="left"/>
         <w:rPr>
+          <w:rFonts w:ascii="FreeSans" w:hAnsi="FreeSans"/>
           <w:b/>
           <w:b/>
           <w:bCs/>
@@ -2021,7 +2050,7 @@
       </w:pPr>
       <w:r>
         <w:rPr>
-          <w:rFonts w:ascii="Calibri;Calibri EmbeddedFont;Calibri MSFontService;sans-serif" w:hAnsi="Calibri;Calibri EmbeddedFont;Calibri MSFontService;sans-serif"/>
+          <w:rFonts w:ascii="FreeSans" w:hAnsi="FreeSans"/>
           <w:b/>
           <w:bCs/>
           <w:i w:val="false"/>
@@ -2045,13 +2074,14 @@
         <w:ind w:left="0" w:right="0" w:hanging="0"/>
         <w:jc w:val="left"/>
         <w:rPr>
-          <w:caps w:val="false"/>
-          <w:smallCaps w:val="false"/>
-        </w:rPr>
-      </w:pPr>
-      <w:r>
-        <w:rPr>
-          <w:rFonts w:ascii="Calibri;Calibri EmbeddedFont;Calibri MSFontService;sans-serif" w:hAnsi="Calibri;Calibri EmbeddedFont;Calibri MSFontService;sans-serif"/>
+          <w:rFonts w:ascii="FreeSans" w:hAnsi="FreeSans"/>
+          <w:caps w:val="false"/>
+          <w:smallCaps w:val="false"/>
+        </w:rPr>
+      </w:pPr>
+      <w:r>
+        <w:rPr>
+          <w:rFonts w:ascii="FreeSans" w:hAnsi="FreeSans"/>
           <w:b w:val="false"/>
           <w:i w:val="false"/>
           <w:iCs w:val="false"/>
@@ -2068,7 +2098,7 @@
       </w:r>
       <w:r>
         <w:rPr>
-          <w:rFonts w:ascii="Calibri;Calibri EmbeddedFont;Calibri MSFontService;sans-serif" w:hAnsi="Calibri;Calibri EmbeddedFont;Calibri MSFontService;sans-serif"/>
+          <w:rFonts w:ascii="FreeSans" w:hAnsi="FreeSans"/>
           <w:b w:val="false"/>
           <w:i w:val="false"/>
           <w:iCs w:val="false"/>
@@ -2085,6 +2115,7 @@
       </w:r>
       <w:r>
         <w:rPr>
+          <w:rFonts w:ascii="FreeSans" w:hAnsi="FreeSans"/>
           <w:b w:val="false"/>
           <w:i w:val="false"/>
           <w:iCs w:val="false"/>
@@ -2100,7 +2131,7 @@
       </w:r>
       <w:r>
         <w:rPr>
-          <w:rFonts w:ascii="Calibri;Calibri EmbeddedFont;Calibri MSFontService;sans-serif" w:hAnsi="Calibri;Calibri EmbeddedFont;Calibri MSFontService;sans-serif"/>
+          <w:rFonts w:ascii="FreeSans" w:hAnsi="FreeSans"/>
           <w:b w:val="false"/>
           <w:i w:val="false"/>
           <w:iCs w:val="false"/>
@@ -2117,6 +2148,7 @@
       </w:r>
       <w:r>
         <w:rPr>
+          <w:rFonts w:ascii="FreeSans" w:hAnsi="FreeSans"/>
           <w:b w:val="false"/>
           <w:i w:val="false"/>
           <w:iCs w:val="false"/>
@@ -2132,7 +2164,7 @@
       </w:r>
       <w:r>
         <w:rPr>
-          <w:rFonts w:ascii="Calibri;Calibri EmbeddedFont;Calibri MSFontService;sans-serif" w:hAnsi="Calibri;Calibri EmbeddedFont;Calibri MSFontService;sans-serif"/>
+          <w:rFonts w:ascii="FreeSans" w:hAnsi="FreeSans"/>
           <w:b w:val="false"/>
           <w:i w:val="false"/>
           <w:iCs w:val="false"/>
@@ -2149,7 +2181,7 @@
       </w:r>
       <w:r>
         <w:rPr>
-          <w:rFonts w:ascii="Calibri;Calibri EmbeddedFont;Calibri MSFontService;sans-serif" w:hAnsi="Calibri;Calibri EmbeddedFont;Calibri MSFontService;sans-serif"/>
+          <w:rFonts w:ascii="FreeSans" w:hAnsi="FreeSans"/>
           <w:b w:val="false"/>
           <w:i w:val="false"/>
           <w:iCs w:val="false"/>
@@ -2166,7 +2198,7 @@
       </w:r>
       <w:r>
         <w:rPr>
-          <w:rFonts w:ascii="Calibri;Calibri EmbeddedFont;Calibri MSFontService;sans-serif" w:hAnsi="Calibri;Calibri EmbeddedFont;Calibri MSFontService;sans-serif"/>
+          <w:rFonts w:ascii="FreeSans" w:hAnsi="FreeSans"/>
           <w:b w:val="false"/>
           <w:i w:val="false"/>
           <w:iCs w:val="false"/>
@@ -2183,7 +2215,7 @@
       </w:r>
       <w:r>
         <w:rPr>
-          <w:rFonts w:ascii="Calibri;Calibri EmbeddedFont;Calibri MSFontService;sans-serif" w:hAnsi="Calibri;Calibri EmbeddedFont;Calibri MSFontService;sans-serif"/>
+          <w:rFonts w:ascii="FreeSans" w:hAnsi="FreeSans"/>
           <w:b w:val="false"/>
           <w:i w:val="false"/>
           <w:iCs w:val="false"/>
@@ -2200,7 +2232,7 @@
       </w:r>
       <w:r>
         <w:rPr>
-          <w:rFonts w:ascii="Calibri;Calibri EmbeddedFont;Calibri MSFontService;sans-serif" w:hAnsi="Calibri;Calibri EmbeddedFont;Calibri MSFontService;sans-serif"/>
+          <w:rFonts w:ascii="FreeSans" w:hAnsi="FreeSans"/>
           <w:b w:val="false"/>
           <w:i w:val="false"/>
           <w:iCs w:val="false"/>
@@ -2217,6 +2249,7 @@
       </w:r>
       <w:r>
         <w:rPr>
+          <w:rFonts w:ascii="FreeSans" w:hAnsi="FreeSans"/>
           <w:b w:val="false"/>
           <w:i w:val="false"/>
           <w:iCs w:val="false"/>
@@ -2232,7 +2265,7 @@
       </w:r>
       <w:r>
         <w:rPr>
-          <w:rFonts w:ascii="Calibri;Calibri EmbeddedFont;Calibri MSFontService;sans-serif" w:hAnsi="Calibri;Calibri EmbeddedFont;Calibri MSFontService;sans-serif"/>
+          <w:rFonts w:ascii="FreeSans" w:hAnsi="FreeSans"/>
           <w:b w:val="false"/>
           <w:i w:val="false"/>
           <w:iCs w:val="false"/>
@@ -2249,6 +2282,7 @@
       </w:r>
       <w:r>
         <w:rPr>
+          <w:rFonts w:ascii="FreeSans" w:hAnsi="FreeSans"/>
           <w:b w:val="false"/>
           <w:i w:val="false"/>
           <w:iCs w:val="false"/>
@@ -2264,7 +2298,7 @@
       </w:r>
       <w:r>
         <w:rPr>
-          <w:rFonts w:ascii="Calibri;Calibri EmbeddedFont;Calibri MSFontService;sans-serif" w:hAnsi="Calibri;Calibri EmbeddedFont;Calibri MSFontService;sans-serif"/>
+          <w:rFonts w:ascii="FreeSans" w:hAnsi="FreeSans"/>
           <w:b w:val="false"/>
           <w:i w:val="false"/>
           <w:iCs w:val="false"/>
@@ -2281,6 +2315,7 @@
       </w:r>
       <w:r>
         <w:rPr>
+          <w:rFonts w:ascii="FreeSans" w:hAnsi="FreeSans"/>
           <w:b w:val="false"/>
           <w:i w:val="false"/>
           <w:iCs w:val="false"/>
@@ -2296,7 +2331,7 @@
       </w:r>
       <w:r>
         <w:rPr>
-          <w:rFonts w:ascii="Calibri;Calibri EmbeddedFont;Calibri MSFontService;sans-serif" w:hAnsi="Calibri;Calibri EmbeddedFont;Calibri MSFontService;sans-serif"/>
+          <w:rFonts w:ascii="FreeSans" w:hAnsi="FreeSans"/>
           <w:b w:val="false"/>
           <w:i w:val="false"/>
           <w:iCs w:val="false"/>
@@ -2313,6 +2348,7 @@
       </w:r>
       <w:r>
         <w:rPr>
+          <w:rFonts w:ascii="FreeSans" w:hAnsi="FreeSans"/>
           <w:b w:val="false"/>
           <w:i w:val="false"/>
           <w:iCs w:val="false"/>
@@ -2328,7 +2364,7 @@
       </w:r>
       <w:r>
         <w:rPr>
-          <w:rFonts w:ascii="Calibri;Calibri EmbeddedFont;Calibri MSFontService;sans-serif" w:hAnsi="Calibri;Calibri EmbeddedFont;Calibri MSFontService;sans-serif"/>
+          <w:rFonts w:ascii="FreeSans" w:hAnsi="FreeSans"/>
           <w:b w:val="false"/>
           <w:i w:val="false"/>
           <w:iCs w:val="false"/>
@@ -2345,6 +2381,7 @@
       </w:r>
       <w:r>
         <w:rPr>
+          <w:rFonts w:ascii="FreeSans" w:hAnsi="FreeSans"/>
           <w:b w:val="false"/>
           <w:i w:val="false"/>
           <w:iCs w:val="false"/>
@@ -2360,7 +2397,7 @@
       </w:r>
       <w:r>
         <w:rPr>
-          <w:rFonts w:ascii="Calibri;Calibri EmbeddedFont;Calibri MSFontService;sans-serif" w:hAnsi="Calibri;Calibri EmbeddedFont;Calibri MSFontService;sans-serif"/>
+          <w:rFonts w:ascii="FreeSans" w:hAnsi="FreeSans"/>
           <w:b w:val="false"/>
           <w:i w:val="false"/>
           <w:iCs w:val="false"/>
@@ -2383,11 +2420,13 @@
         <w:spacing w:lineRule="atLeast" w:line="285"/>
         <w:ind w:left="0" w:right="0" w:hanging="0"/>
         <w:jc w:val="left"/>
-        <w:rPr/>
-      </w:pPr>
-      <w:r>
-        <w:rPr>
-          <w:rFonts w:ascii="Calibri;Calibri EmbeddedFont;Calibri MSFontService;sans-serif" w:hAnsi="Calibri;Calibri EmbeddedFont;Calibri MSFontService;sans-serif"/>
+        <w:rPr>
+          <w:rFonts w:ascii="FreeSans" w:hAnsi="FreeSans"/>
+        </w:rPr>
+      </w:pPr>
+      <w:r>
+        <w:rPr>
+          <w:rFonts w:ascii="FreeSans" w:hAnsi="FreeSans"/>
           <w:b w:val="false"/>
           <w:i w:val="false"/>
           <w:iCs w:val="false"/>
@@ -2404,7 +2443,7 @@
       </w:r>
       <w:r>
         <w:rPr>
-          <w:rFonts w:ascii="Calibri;Calibri EmbeddedFont;Calibri MSFontService;sans-serif" w:hAnsi="Calibri;Calibri EmbeddedFont;Calibri MSFontService;sans-serif"/>
+          <w:rFonts w:ascii="FreeSans" w:hAnsi="FreeSans"/>
           <w:b w:val="false"/>
           <w:i w:val="false"/>
           <w:iCs w:val="false"/>
@@ -2421,7 +2460,7 @@
       </w:r>
       <w:r>
         <w:rPr>
-          <w:rFonts w:ascii="Calibri;Calibri EmbeddedFont;Calibri MSFontService;sans-serif" w:hAnsi="Calibri;Calibri EmbeddedFont;Calibri MSFontService;sans-serif"/>
+          <w:rFonts w:ascii="FreeSans" w:hAnsi="FreeSans"/>
           <w:b w:val="false"/>
           <w:i w:val="false"/>
           <w:iCs w:val="false"/>
@@ -2438,7 +2477,7 @@
       </w:r>
       <w:r>
         <w:rPr>
-          <w:rFonts w:ascii="Calibri;Calibri EmbeddedFont;Calibri MSFontService;sans-serif" w:hAnsi="Calibri;Calibri EmbeddedFont;Calibri MSFontService;sans-serif"/>
+          <w:rFonts w:ascii="FreeSans" w:hAnsi="FreeSans"/>
           <w:b w:val="false"/>
           <w:i w:val="false"/>
           <w:iCs w:val="false"/>
@@ -2455,7 +2494,7 @@
       </w:r>
       <w:r>
         <w:rPr>
-          <w:rFonts w:ascii="Calibri;Calibri EmbeddedFont;Calibri MSFontService;sans-serif" w:hAnsi="Calibri;Calibri EmbeddedFont;Calibri MSFontService;sans-serif"/>
+          <w:rFonts w:ascii="FreeSans" w:hAnsi="FreeSans"/>
           <w:b w:val="false"/>
           <w:i w:val="false"/>
           <w:iCs w:val="false"/>
@@ -2479,12 +2518,14 @@
         <w:ind w:left="0" w:right="0" w:hanging="0"/>
         <w:jc w:val="left"/>
         <w:rPr>
-          <w:caps w:val="false"/>
-          <w:smallCaps w:val="false"/>
-        </w:rPr>
-      </w:pPr>
-      <w:r>
-        <w:rPr>
+          <w:rFonts w:ascii="FreeSans" w:hAnsi="FreeSans"/>
+          <w:caps w:val="false"/>
+          <w:smallCaps w:val="false"/>
+        </w:rPr>
+      </w:pPr>
+      <w:r>
+        <w:rPr>
+          <w:rFonts w:ascii="FreeSans" w:hAnsi="FreeSans"/>
           <w:caps w:val="false"/>
           <w:smallCaps w:val="false"/>
         </w:rPr>
@@ -2498,6 +2539,7 @@
         <w:ind w:left="0" w:right="0" w:hanging="0"/>
         <w:jc w:val="left"/>
         <w:rPr>
+          <w:rFonts w:ascii="FreeSans" w:hAnsi="FreeSans"/>
           <w:b/>
           <w:b/>
           <w:bCs/>
@@ -2505,7 +2547,7 @@
       </w:pPr>
       <w:r>
         <w:rPr>
-          <w:rFonts w:ascii="Calibri;Calibri EmbeddedFont;Calibri MSFontService;sans-serif" w:hAnsi="Calibri;Calibri EmbeddedFont;Calibri MSFontService;sans-serif"/>
+          <w:rFonts w:ascii="FreeSans" w:hAnsi="FreeSans"/>
           <w:b/>
           <w:bCs/>
           <w:i w:val="false"/>
@@ -2529,16 +2571,17 @@
         <w:ind w:left="0" w:right="0" w:hanging="0"/>
         <w:jc w:val="left"/>
         <w:rPr>
-          <w:b w:val="false"/>
-          <w:i w:val="false"/>
-          <w:caps w:val="false"/>
-          <w:smallCaps w:val="false"/>
-          <w:lang w:val="en-US"/>
-        </w:rPr>
-      </w:pPr>
-      <w:r>
-        <w:rPr>
-          <w:rFonts w:ascii="Calibri;Calibri EmbeddedFont;Calibri MSFontService;sans-serif" w:hAnsi="Calibri;Calibri EmbeddedFont;Calibri MSFontService;sans-serif"/>
+          <w:rFonts w:ascii="FreeSans" w:hAnsi="FreeSans"/>
+          <w:b w:val="false"/>
+          <w:i w:val="false"/>
+          <w:caps w:val="false"/>
+          <w:smallCaps w:val="false"/>
+          <w:lang w:val="en-US"/>
+        </w:rPr>
+      </w:pPr>
+      <w:r>
+        <w:rPr>
+          <w:rFonts w:ascii="FreeSans" w:hAnsi="FreeSans"/>
           <w:b w:val="false"/>
           <w:i w:val="false"/>
           <w:caps w:val="false"/>
@@ -2554,7 +2597,7 @@
       </w:r>
       <w:r>
         <w:rPr>
-          <w:rFonts w:ascii="Calibri;Calibri EmbeddedFont;Calibri MSFontService;sans-serif" w:hAnsi="Calibri;Calibri EmbeddedFont;Calibri MSFontService;sans-serif"/>
+          <w:rFonts w:ascii="FreeSans" w:hAnsi="FreeSans"/>
           <w:b w:val="false"/>
           <w:i w:val="false"/>
           <w:caps w:val="false"/>
@@ -2570,7 +2613,7 @@
       </w:r>
       <w:r>
         <w:rPr>
-          <w:rFonts w:ascii="Calibri;Calibri EmbeddedFont;Calibri MSFontService;sans-serif" w:hAnsi="Calibri;Calibri EmbeddedFont;Calibri MSFontService;sans-serif"/>
+          <w:rFonts w:ascii="FreeSans" w:hAnsi="FreeSans"/>
           <w:b w:val="false"/>
           <w:i w:val="false"/>
           <w:caps w:val="false"/>
@@ -2586,7 +2629,7 @@
       </w:r>
       <w:r>
         <w:rPr>
-          <w:rFonts w:ascii="Calibri;Calibri EmbeddedFont;Calibri MSFontService;sans-serif" w:hAnsi="Calibri;Calibri EmbeddedFont;Calibri MSFontService;sans-serif"/>
+          <w:rFonts w:ascii="FreeSans" w:hAnsi="FreeSans"/>
           <w:b w:val="false"/>
           <w:i w:val="false"/>
           <w:caps w:val="false"/>
@@ -2602,7 +2645,7 @@
       </w:r>
       <w:r>
         <w:rPr>
-          <w:rFonts w:ascii="Calibri;Calibri EmbeddedFont;Calibri MSFontService;sans-serif" w:hAnsi="Calibri;Calibri EmbeddedFont;Calibri MSFontService;sans-serif"/>
+          <w:rFonts w:ascii="FreeSans" w:hAnsi="FreeSans"/>
           <w:b w:val="false"/>
           <w:i w:val="false"/>
           <w:caps w:val="false"/>
@@ -2618,7 +2661,7 @@
       </w:r>
       <w:r>
         <w:rPr>
-          <w:rFonts w:ascii="Calibri;Calibri EmbeddedFont;Calibri MSFontService;sans-serif" w:hAnsi="Calibri;Calibri EmbeddedFont;Calibri MSFontService;sans-serif"/>
+          <w:rFonts w:ascii="FreeSans" w:hAnsi="FreeSans"/>
           <w:b w:val="false"/>
           <w:i w:val="false"/>
           <w:caps w:val="false"/>
@@ -2634,7 +2677,7 @@
       </w:r>
       <w:r>
         <w:rPr>
-          <w:rFonts w:ascii="Calibri;Calibri EmbeddedFont;Calibri MSFontService;sans-serif" w:hAnsi="Calibri;Calibri EmbeddedFont;Calibri MSFontService;sans-serif"/>
+          <w:rFonts w:ascii="FreeSans" w:hAnsi="FreeSans"/>
           <w:b w:val="false"/>
           <w:i w:val="false"/>
           <w:caps w:val="false"/>
@@ -2650,7 +2693,7 @@
       </w:r>
       <w:r>
         <w:rPr>
-          <w:rFonts w:ascii="Calibri;Calibri EmbeddedFont;Calibri MSFontService;sans-serif" w:hAnsi="Calibri;Calibri EmbeddedFont;Calibri MSFontService;sans-serif"/>
+          <w:rFonts w:ascii="FreeSans" w:hAnsi="FreeSans"/>
           <w:b w:val="false"/>
           <w:i w:val="false"/>
           <w:caps w:val="false"/>
@@ -2666,7 +2709,7 @@
       </w:r>
       <w:r>
         <w:rPr>
-          <w:rFonts w:ascii="Calibri;Calibri EmbeddedFont;Calibri MSFontService;sans-serif" w:hAnsi="Calibri;Calibri EmbeddedFont;Calibri MSFontService;sans-serif"/>
+          <w:rFonts w:ascii="FreeSans" w:hAnsi="FreeSans"/>
           <w:b w:val="false"/>
           <w:i w:val="false"/>
           <w:caps w:val="false"/>
@@ -2682,7 +2725,7 @@
       </w:r>
       <w:r>
         <w:rPr>
-          <w:rFonts w:ascii="Calibri;Calibri EmbeddedFont;Calibri MSFontService;sans-serif" w:hAnsi="Calibri;Calibri EmbeddedFont;Calibri MSFontService;sans-serif"/>
+          <w:rFonts w:ascii="FreeSans" w:hAnsi="FreeSans"/>
           <w:b w:val="false"/>
           <w:i w:val="false"/>
           <w:caps w:val="false"/>
@@ -2698,7 +2741,7 @@
       </w:r>
       <w:r>
         <w:rPr>
-          <w:rFonts w:ascii="Calibri;Calibri EmbeddedFont;Calibri MSFontService;sans-serif" w:hAnsi="Calibri;Calibri EmbeddedFont;Calibri MSFontService;sans-serif"/>
+          <w:rFonts w:ascii="FreeSans" w:hAnsi="FreeSans"/>
           <w:b w:val="false"/>
           <w:i w:val="false"/>
           <w:caps w:val="false"/>
@@ -2714,7 +2757,7 @@
       </w:r>
       <w:r>
         <w:rPr>
-          <w:rFonts w:ascii="Calibri;Calibri EmbeddedFont;Calibri MSFontService;sans-serif" w:hAnsi="Calibri;Calibri EmbeddedFont;Calibri MSFontService;sans-serif"/>
+          <w:rFonts w:ascii="FreeSans" w:hAnsi="FreeSans"/>
           <w:b w:val="false"/>
           <w:i w:val="false"/>
           <w:caps w:val="false"/>
@@ -2730,7 +2773,7 @@
       </w:r>
       <w:r>
         <w:rPr>
-          <w:rFonts w:ascii="Calibri;Calibri EmbeddedFont;Calibri MSFontService;sans-serif" w:hAnsi="Calibri;Calibri EmbeddedFont;Calibri MSFontService;sans-serif"/>
+          <w:rFonts w:ascii="FreeSans" w:hAnsi="FreeSans"/>
           <w:b w:val="false"/>
           <w:i w:val="false"/>
           <w:caps w:val="false"/>
@@ -2746,7 +2789,7 @@
       </w:r>
       <w:r>
         <w:rPr>
-          <w:rFonts w:ascii="Calibri;Calibri EmbeddedFont;Calibri MSFontService;sans-serif" w:hAnsi="Calibri;Calibri EmbeddedFont;Calibri MSFontService;sans-serif"/>
+          <w:rFonts w:ascii="FreeSans" w:hAnsi="FreeSans"/>
           <w:b w:val="false"/>
           <w:i w:val="false"/>
           <w:caps w:val="false"/>
@@ -2762,7 +2805,7 @@
       </w:r>
       <w:r>
         <w:rPr>
-          <w:rFonts w:ascii="Calibri;Calibri EmbeddedFont;Calibri MSFontService;sans-serif" w:hAnsi="Calibri;Calibri EmbeddedFont;Calibri MSFontService;sans-serif"/>
+          <w:rFonts w:ascii="FreeSans" w:hAnsi="FreeSans"/>
           <w:b w:val="false"/>
           <w:i w:val="false"/>
           <w:caps w:val="false"/>
@@ -2778,7 +2821,7 @@
       </w:r>
       <w:r>
         <w:rPr>
-          <w:rFonts w:ascii="Calibri;Calibri EmbeddedFont;Calibri MSFontService;sans-serif" w:hAnsi="Calibri;Calibri EmbeddedFont;Calibri MSFontService;sans-serif"/>
+          <w:rFonts w:ascii="FreeSans" w:hAnsi="FreeSans"/>
           <w:b w:val="false"/>
           <w:i w:val="false"/>
           <w:caps w:val="false"/>
@@ -2794,7 +2837,7 @@
       </w:r>
       <w:r>
         <w:rPr>
-          <w:rFonts w:ascii="Calibri;Calibri EmbeddedFont;Calibri MSFontService;sans-serif" w:hAnsi="Calibri;Calibri EmbeddedFont;Calibri MSFontService;sans-serif"/>
+          <w:rFonts w:ascii="FreeSans" w:hAnsi="FreeSans"/>
           <w:b w:val="false"/>
           <w:i w:val="false"/>
           <w:caps w:val="false"/>
@@ -2817,16 +2860,17 @@
         <w:ind w:left="0" w:right="0" w:hanging="0"/>
         <w:jc w:val="left"/>
         <w:rPr>
-          <w:b w:val="false"/>
-          <w:i w:val="false"/>
-          <w:caps w:val="false"/>
-          <w:smallCaps w:val="false"/>
-          <w:lang w:val="en-US"/>
-        </w:rPr>
-      </w:pPr>
-      <w:r>
-        <w:rPr>
-          <w:rFonts w:ascii="Calibri;Calibri EmbeddedFont;Calibri MSFontService;sans-serif" w:hAnsi="Calibri;Calibri EmbeddedFont;Calibri MSFontService;sans-serif"/>
+          <w:rFonts w:ascii="FreeSans" w:hAnsi="FreeSans"/>
+          <w:b w:val="false"/>
+          <w:i w:val="false"/>
+          <w:caps w:val="false"/>
+          <w:smallCaps w:val="false"/>
+          <w:lang w:val="en-US"/>
+        </w:rPr>
+      </w:pPr>
+      <w:r>
+        <w:rPr>
+          <w:rFonts w:ascii="FreeSans" w:hAnsi="FreeSans"/>
           <w:b w:val="false"/>
           <w:i w:val="false"/>
           <w:caps w:val="false"/>
@@ -2842,7 +2886,7 @@
       </w:r>
       <w:r>
         <w:rPr>
-          <w:rFonts w:ascii="Calibri;Calibri EmbeddedFont;Calibri MSFontService;sans-serif" w:hAnsi="Calibri;Calibri EmbeddedFont;Calibri MSFontService;sans-serif"/>
+          <w:rFonts w:ascii="FreeSans" w:hAnsi="FreeSans"/>
           <w:b w:val="false"/>
           <w:i w:val="false"/>
           <w:caps w:val="false"/>
@@ -2858,7 +2902,7 @@
       </w:r>
       <w:r>
         <w:rPr>
-          <w:rFonts w:ascii="Calibri;Calibri EmbeddedFont;Calibri MSFontService;sans-serif" w:hAnsi="Calibri;Calibri EmbeddedFont;Calibri MSFontService;sans-serif"/>
+          <w:rFonts w:ascii="FreeSans" w:hAnsi="FreeSans"/>
           <w:b w:val="false"/>
           <w:i w:val="false"/>
           <w:caps w:val="false"/>
@@ -2874,7 +2918,7 @@
       </w:r>
       <w:r>
         <w:rPr>
-          <w:rFonts w:ascii="Calibri;Calibri EmbeddedFont;Calibri MSFontService;sans-serif" w:hAnsi="Calibri;Calibri EmbeddedFont;Calibri MSFontService;sans-serif"/>
+          <w:rFonts w:ascii="FreeSans" w:hAnsi="FreeSans"/>
           <w:b w:val="false"/>
           <w:i w:val="false"/>
           <w:caps w:val="false"/>
@@ -2890,7 +2934,7 @@
       </w:r>
       <w:r>
         <w:rPr>
-          <w:rFonts w:ascii="Calibri;Calibri EmbeddedFont;Calibri MSFontService;sans-serif" w:hAnsi="Calibri;Calibri EmbeddedFont;Calibri MSFontService;sans-serif"/>
+          <w:rFonts w:ascii="FreeSans" w:hAnsi="FreeSans"/>
           <w:b w:val="false"/>
           <w:i w:val="false"/>
           <w:caps w:val="false"/>
@@ -2913,16 +2957,17 @@
         <w:ind w:left="0" w:right="0" w:hanging="0"/>
         <w:jc w:val="left"/>
         <w:rPr>
-          <w:b w:val="false"/>
-          <w:i w:val="false"/>
-          <w:caps w:val="false"/>
-          <w:smallCaps w:val="false"/>
-          <w:lang w:val="en-US"/>
-        </w:rPr>
-      </w:pPr>
-      <w:r>
-        <w:rPr>
-          <w:rFonts w:ascii="Calibri;Calibri EmbeddedFont;Calibri MSFontService;sans-serif" w:hAnsi="Calibri;Calibri EmbeddedFont;Calibri MSFontService;sans-serif"/>
+          <w:rFonts w:ascii="FreeSans" w:hAnsi="FreeSans"/>
+          <w:b w:val="false"/>
+          <w:i w:val="false"/>
+          <w:caps w:val="false"/>
+          <w:smallCaps w:val="false"/>
+          <w:lang w:val="en-US"/>
+        </w:rPr>
+      </w:pPr>
+      <w:r>
+        <w:rPr>
+          <w:rFonts w:ascii="FreeSans" w:hAnsi="FreeSans"/>
           <w:b w:val="false"/>
           <w:i w:val="false"/>
           <w:caps w:val="false"/>
@@ -2938,7 +2983,7 @@
       </w:r>
       <w:r>
         <w:rPr>
-          <w:rFonts w:ascii="Calibri;Calibri EmbeddedFont;Calibri MSFontService;sans-serif" w:hAnsi="Calibri;Calibri EmbeddedFont;Calibri MSFontService;sans-serif"/>
+          <w:rFonts w:ascii="FreeSans" w:hAnsi="FreeSans"/>
           <w:b w:val="false"/>
           <w:i w:val="false"/>
           <w:caps w:val="false"/>
@@ -2954,6 +2999,7 @@
       </w:r>
       <w:r>
         <w:rPr>
+          <w:rFonts w:ascii="FreeSans" w:hAnsi="FreeSans"/>
           <w:b w:val="false"/>
           <w:i w:val="false"/>
           <w:caps w:val="false"/>
@@ -2968,7 +3014,7 @@
       </w:r>
       <w:r>
         <w:rPr>
-          <w:rFonts w:ascii="Calibri;Calibri EmbeddedFont;Calibri MSFontService;sans-serif" w:hAnsi="Calibri;Calibri EmbeddedFont;Calibri MSFontService;sans-serif"/>
+          <w:rFonts w:ascii="FreeSans" w:hAnsi="FreeSans"/>
           <w:b w:val="false"/>
           <w:i w:val="false"/>
           <w:caps w:val="false"/>
@@ -2984,6 +3030,7 @@
       </w:r>
       <w:r>
         <w:rPr>
+          <w:rFonts w:ascii="FreeSans" w:hAnsi="FreeSans"/>
           <w:b w:val="false"/>
           <w:i w:val="false"/>
           <w:caps w:val="false"/>
@@ -2998,7 +3045,7 @@
       </w:r>
       <w:r>
         <w:rPr>
-          <w:rFonts w:ascii="Calibri;Calibri EmbeddedFont;Calibri MSFontService;sans-serif" w:hAnsi="Calibri;Calibri EmbeddedFont;Calibri MSFontService;sans-serif"/>
+          <w:rFonts w:ascii="FreeSans" w:hAnsi="FreeSans"/>
           <w:b w:val="false"/>
           <w:i w:val="false"/>
           <w:caps w:val="false"/>
@@ -3014,6 +3061,7 @@
       </w:r>
       <w:r>
         <w:rPr>
+          <w:rFonts w:ascii="FreeSans" w:hAnsi="FreeSans"/>
           <w:b w:val="false"/>
           <w:i w:val="false"/>
           <w:caps w:val="false"/>
@@ -3028,7 +3076,7 @@
       </w:r>
       <w:r>
         <w:rPr>
-          <w:rFonts w:ascii="Calibri;Calibri EmbeddedFont;Calibri MSFontService;sans-serif" w:hAnsi="Calibri;Calibri EmbeddedFont;Calibri MSFontService;sans-serif"/>
+          <w:rFonts w:ascii="FreeSans" w:hAnsi="FreeSans"/>
           <w:b w:val="false"/>
           <w:i w:val="false"/>
           <w:caps w:val="false"/>
@@ -3044,6 +3092,7 @@
       </w:r>
       <w:r>
         <w:rPr>
+          <w:rFonts w:ascii="FreeSans" w:hAnsi="FreeSans"/>
           <w:b w:val="false"/>
           <w:i w:val="false"/>
           <w:caps w:val="false"/>
@@ -3058,7 +3107,7 @@
       </w:r>
       <w:r>
         <w:rPr>
-          <w:rFonts w:ascii="Calibri;Calibri EmbeddedFont;Calibri MSFontService;sans-serif" w:hAnsi="Calibri;Calibri EmbeddedFont;Calibri MSFontService;sans-serif"/>
+          <w:rFonts w:ascii="FreeSans" w:hAnsi="FreeSans"/>
           <w:b w:val="false"/>
           <w:i w:val="false"/>
           <w:caps w:val="false"/>
@@ -3074,6 +3123,7 @@
       </w:r>
       <w:r>
         <w:rPr>
+          <w:rFonts w:ascii="FreeSans" w:hAnsi="FreeSans"/>
           <w:b w:val="false"/>
           <w:i w:val="false"/>
           <w:caps w:val="false"/>
@@ -3088,7 +3138,7 @@
       </w:r>
       <w:r>
         <w:rPr>
-          <w:rFonts w:ascii="Calibri;Calibri EmbeddedFont;Calibri MSFontService;sans-serif" w:hAnsi="Calibri;Calibri EmbeddedFont;Calibri MSFontService;sans-serif"/>
+          <w:rFonts w:ascii="FreeSans" w:hAnsi="FreeSans"/>
           <w:b w:val="false"/>
           <w:i w:val="false"/>
           <w:caps w:val="false"/>
@@ -3104,6 +3154,7 @@
       </w:r>
       <w:r>
         <w:rPr>
+          <w:rFonts w:ascii="FreeSans" w:hAnsi="FreeSans"/>
           <w:b w:val="false"/>
           <w:i w:val="false"/>
           <w:caps w:val="false"/>
@@ -3118,7 +3169,7 @@
       </w:r>
       <w:r>
         <w:rPr>
-          <w:rFonts w:ascii="Calibri;Calibri EmbeddedFont;Calibri MSFontService;sans-serif" w:hAnsi="Calibri;Calibri EmbeddedFont;Calibri MSFontService;sans-serif"/>
+          <w:rFonts w:ascii="FreeSans" w:hAnsi="FreeSans"/>
           <w:b w:val="false"/>
           <w:i w:val="false"/>
           <w:caps w:val="false"/>
@@ -3134,6 +3185,7 @@
       </w:r>
       <w:r>
         <w:rPr>
+          <w:rFonts w:ascii="FreeSans" w:hAnsi="FreeSans"/>
           <w:b w:val="false"/>
           <w:i w:val="false"/>
           <w:caps w:val="false"/>
@@ -3148,7 +3200,7 @@
       </w:r>
       <w:r>
         <w:rPr>
-          <w:rFonts w:ascii="Calibri;Calibri EmbeddedFont;Calibri MSFontService;sans-serif" w:hAnsi="Calibri;Calibri EmbeddedFont;Calibri MSFontService;sans-serif"/>
+          <w:rFonts w:ascii="FreeSans" w:hAnsi="FreeSans"/>
           <w:b w:val="false"/>
           <w:i w:val="false"/>
           <w:caps w:val="false"/>
@@ -3164,7 +3216,7 @@
       </w:r>
       <w:r>
         <w:rPr>
-          <w:rFonts w:ascii="Calibri;Calibri EmbeddedFont;Calibri MSFontService;sans-serif" w:hAnsi="Calibri;Calibri EmbeddedFont;Calibri MSFontService;sans-serif"/>
+          <w:rFonts w:ascii="FreeSans" w:hAnsi="FreeSans"/>
           <w:b w:val="false"/>
           <w:i w:val="false"/>
           <w:caps w:val="false"/>
@@ -3186,11 +3238,13 @@
         <w:spacing w:lineRule="atLeast" w:line="285"/>
         <w:ind w:left="0" w:right="0" w:hanging="0"/>
         <w:jc w:val="left"/>
-        <w:rPr/>
-      </w:pPr>
-      <w:r>
-        <w:rPr>
-          <w:rFonts w:ascii="Calibri;Calibri EmbeddedFont;Calibri MSFontService;sans-serif" w:hAnsi="Calibri;Calibri EmbeddedFont;Calibri MSFontService;sans-serif"/>
+        <w:rPr>
+          <w:rFonts w:ascii="FreeSans" w:hAnsi="FreeSans"/>
+        </w:rPr>
+      </w:pPr>
+      <w:r>
+        <w:rPr>
+          <w:rFonts w:ascii="FreeSans" w:hAnsi="FreeSans"/>
           <w:b w:val="false"/>
           <w:i w:val="false"/>
           <w:caps w:val="false"/>
@@ -3206,7 +3260,7 @@
       </w:r>
       <w:r>
         <w:rPr>
-          <w:rFonts w:ascii="Calibri;Calibri EmbeddedFont;Calibri MSFontService;sans-serif" w:hAnsi="Calibri;Calibri EmbeddedFont;Calibri MSFontService;sans-serif"/>
+          <w:rFonts w:ascii="FreeSans" w:hAnsi="FreeSans"/>
           <w:b w:val="false"/>
           <w:i w:val="false"/>
           <w:caps w:val="false"/>
@@ -3222,7 +3276,7 @@
       </w:r>
       <w:r>
         <w:rPr>
-          <w:rFonts w:ascii="Calibri;Calibri EmbeddedFont;Calibri MSFontService;sans-serif" w:hAnsi="Calibri;Calibri EmbeddedFont;Calibri MSFontService;sans-serif"/>
+          <w:rFonts w:ascii="FreeSans" w:hAnsi="FreeSans"/>
           <w:b w:val="false"/>
           <w:i w:val="false"/>
           <w:caps w:val="false"/>
@@ -3238,7 +3292,7 @@
       </w:r>
       <w:r>
         <w:rPr>
-          <w:rFonts w:ascii="Calibri;Calibri EmbeddedFont;Calibri MSFontService;sans-serif" w:hAnsi="Calibri;Calibri EmbeddedFont;Calibri MSFontService;sans-serif"/>
+          <w:rFonts w:ascii="FreeSans" w:hAnsi="FreeSans"/>
           <w:b w:val="false"/>
           <w:i w:val="false"/>
           <w:caps w:val="false"/>
@@ -3254,7 +3308,7 @@
       </w:r>
       <w:r>
         <w:rPr>
-          <w:rFonts w:ascii="Calibri;Calibri EmbeddedFont;Calibri MSFontService;sans-serif" w:hAnsi="Calibri;Calibri EmbeddedFont;Calibri MSFontService;sans-serif"/>
+          <w:rFonts w:ascii="FreeSans" w:hAnsi="FreeSans"/>
           <w:b w:val="false"/>
           <w:i w:val="false"/>
           <w:caps w:val="false"/>
@@ -3270,7 +3324,7 @@
       </w:r>
       <w:r>
         <w:rPr>
-          <w:rFonts w:ascii="Calibri;Calibri EmbeddedFont;Calibri MSFontService;sans-serif" w:hAnsi="Calibri;Calibri EmbeddedFont;Calibri MSFontService;sans-serif"/>
+          <w:rFonts w:ascii="FreeSans" w:hAnsi="FreeSans"/>
           <w:b w:val="false"/>
           <w:i w:val="false"/>
           <w:caps w:val="false"/>
@@ -3286,6 +3340,7 @@
       </w:r>
       <w:r>
         <w:rPr>
+          <w:rFonts w:ascii="FreeSans" w:hAnsi="FreeSans"/>
           <w:b w:val="false"/>
           <w:i w:val="false"/>
           <w:caps w:val="false"/>
@@ -3300,7 +3355,7 @@
       </w:r>
       <w:r>
         <w:rPr>
-          <w:rFonts w:ascii="Calibri;Calibri EmbeddedFont;Calibri MSFontService;sans-serif" w:hAnsi="Calibri;Calibri EmbeddedFont;Calibri MSFontService;sans-serif"/>
+          <w:rFonts w:ascii="FreeSans" w:hAnsi="FreeSans"/>
           <w:b w:val="false"/>
           <w:i w:val="false"/>
           <w:caps w:val="false"/>
@@ -3316,7 +3371,7 @@
       </w:r>
       <w:r>
         <w:rPr>
-          <w:rFonts w:ascii="Calibri;Calibri EmbeddedFont;Calibri MSFontService;sans-serif" w:hAnsi="Calibri;Calibri EmbeddedFont;Calibri MSFontService;sans-serif"/>
+          <w:rFonts w:ascii="FreeSans" w:hAnsi="FreeSans"/>
           <w:b w:val="false"/>
           <w:i w:val="false"/>
           <w:caps w:val="false"/>
@@ -3332,6 +3387,7 @@
       </w:r>
       <w:r>
         <w:rPr>
+          <w:rFonts w:ascii="FreeSans" w:hAnsi="FreeSans"/>
           <w:b w:val="false"/>
           <w:i w:val="false"/>
           <w:caps w:val="false"/>
@@ -3346,7 +3402,7 @@
       </w:r>
       <w:r>
         <w:rPr>
-          <w:rFonts w:ascii="Calibri;Calibri EmbeddedFont;Calibri MSFontService;sans-serif" w:hAnsi="Calibri;Calibri EmbeddedFont;Calibri MSFontService;sans-serif"/>
+          <w:rFonts w:ascii="FreeSans" w:hAnsi="FreeSans"/>
           <w:b w:val="false"/>
           <w:i w:val="false"/>
           <w:caps w:val="false"/>
@@ -3362,6 +3418,7 @@
       </w:r>
       <w:r>
         <w:rPr>
+          <w:rFonts w:ascii="FreeSans" w:hAnsi="FreeSans"/>
           <w:b w:val="false"/>
           <w:i w:val="false"/>
           <w:caps w:val="false"/>
@@ -3376,7 +3433,7 @@
       </w:r>
       <w:r>
         <w:rPr>
-          <w:rFonts w:ascii="Calibri;Calibri EmbeddedFont;Calibri MSFontService;sans-serif" w:hAnsi="Calibri;Calibri EmbeddedFont;Calibri MSFontService;sans-serif"/>
+          <w:rFonts w:ascii="FreeSans" w:hAnsi="FreeSans"/>
           <w:b w:val="false"/>
           <w:i w:val="false"/>
           <w:caps w:val="false"/>
@@ -3392,6 +3449,7 @@
       </w:r>
       <w:r>
         <w:rPr>
+          <w:rFonts w:ascii="FreeSans" w:hAnsi="FreeSans"/>
           <w:b w:val="false"/>
           <w:i w:val="false"/>
           <w:caps w:val="false"/>
@@ -3406,7 +3464,7 @@
       </w:r>
       <w:r>
         <w:rPr>
-          <w:rFonts w:ascii="Calibri;Calibri EmbeddedFont;Calibri MSFontService;sans-serif" w:hAnsi="Calibri;Calibri EmbeddedFont;Calibri MSFontService;sans-serif"/>
+          <w:rFonts w:ascii="FreeSans" w:hAnsi="FreeSans"/>
           <w:b w:val="false"/>
           <w:i w:val="false"/>
           <w:caps w:val="false"/>
@@ -3422,6 +3480,7 @@
       </w:r>
       <w:r>
         <w:rPr>
+          <w:rFonts w:ascii="FreeSans" w:hAnsi="FreeSans"/>
           <w:b w:val="false"/>
           <w:i w:val="false"/>
           <w:caps w:val="false"/>
@@ -3436,7 +3495,7 @@
       </w:r>
       <w:r>
         <w:rPr>
-          <w:rFonts w:ascii="Calibri;Calibri EmbeddedFont;Calibri MSFontService;sans-serif" w:hAnsi="Calibri;Calibri EmbeddedFont;Calibri MSFontService;sans-serif"/>
+          <w:rFonts w:ascii="FreeSans" w:hAnsi="FreeSans"/>
           <w:b w:val="false"/>
           <w:i w:val="false"/>
           <w:caps w:val="false"/>
@@ -3452,6 +3511,7 @@
       </w:r>
       <w:r>
         <w:rPr>
+          <w:rFonts w:ascii="FreeSans" w:hAnsi="FreeSans"/>
           <w:b w:val="false"/>
           <w:i w:val="false"/>
           <w:caps w:val="false"/>
@@ -3466,7 +3526,7 @@
       </w:r>
       <w:r>
         <w:rPr>
-          <w:rFonts w:ascii="Calibri;Calibri EmbeddedFont;Calibri MSFontService;sans-serif" w:hAnsi="Calibri;Calibri EmbeddedFont;Calibri MSFontService;sans-serif"/>
+          <w:rFonts w:ascii="FreeSans" w:hAnsi="FreeSans"/>
           <w:b w:val="false"/>
           <w:i w:val="false"/>
           <w:caps w:val="false"/>
@@ -3482,6 +3542,7 @@
       </w:r>
       <w:r>
         <w:rPr>
+          <w:rFonts w:ascii="FreeSans" w:hAnsi="FreeSans"/>
           <w:b w:val="false"/>
           <w:i w:val="false"/>
           <w:caps w:val="false"/>
@@ -3496,7 +3557,7 @@
       </w:r>
       <w:r>
         <w:rPr>
-          <w:rFonts w:ascii="Calibri;Calibri EmbeddedFont;Calibri MSFontService;sans-serif" w:hAnsi="Calibri;Calibri EmbeddedFont;Calibri MSFontService;sans-serif"/>
+          <w:rFonts w:ascii="FreeSans" w:hAnsi="FreeSans"/>
           <w:b w:val="false"/>
           <w:i w:val="false"/>
           <w:caps w:val="false"/>
@@ -3512,6 +3573,7 @@
       </w:r>
       <w:r>
         <w:rPr>
+          <w:rFonts w:ascii="FreeSans" w:hAnsi="FreeSans"/>
           <w:b w:val="false"/>
           <w:i w:val="false"/>
           <w:caps w:val="false"/>
@@ -3526,7 +3588,7 @@
       </w:r>
       <w:r>
         <w:rPr>
-          <w:rFonts w:ascii="Calibri;Calibri EmbeddedFont;Calibri MSFontService;sans-serif" w:hAnsi="Calibri;Calibri EmbeddedFont;Calibri MSFontService;sans-serif"/>
+          <w:rFonts w:ascii="FreeSans" w:hAnsi="FreeSans"/>
           <w:b w:val="false"/>
           <w:i w:val="false"/>
           <w:caps w:val="false"/>
@@ -3542,6 +3604,7 @@
       </w:r>
       <w:r>
         <w:rPr>
+          <w:rFonts w:ascii="FreeSans" w:hAnsi="FreeSans"/>
           <w:b w:val="false"/>
           <w:i w:val="false"/>
           <w:caps w:val="false"/>
@@ -3556,7 +3619,7 @@
       </w:r>
       <w:r>
         <w:rPr>
-          <w:rFonts w:ascii="Calibri;Calibri EmbeddedFont;Calibri MSFontService;sans-serif" w:hAnsi="Calibri;Calibri EmbeddedFont;Calibri MSFontService;sans-serif"/>
+          <w:rFonts w:ascii="FreeSans" w:hAnsi="FreeSans"/>
           <w:b w:val="false"/>
           <w:i w:val="false"/>
           <w:caps w:val="false"/>
@@ -3572,6 +3635,7 @@
       </w:r>
       <w:r>
         <w:rPr>
+          <w:rFonts w:ascii="FreeSans" w:hAnsi="FreeSans"/>
           <w:b w:val="false"/>
           <w:i w:val="false"/>
           <w:caps w:val="false"/>
@@ -3586,7 +3650,7 @@
       </w:r>
       <w:r>
         <w:rPr>
-          <w:rFonts w:ascii="Calibri;Calibri EmbeddedFont;Calibri MSFontService;sans-serif" w:hAnsi="Calibri;Calibri EmbeddedFont;Calibri MSFontService;sans-serif"/>
+          <w:rFonts w:ascii="FreeSans" w:hAnsi="FreeSans"/>
           <w:b w:val="false"/>
           <w:i w:val="false"/>
           <w:caps w:val="false"/>
@@ -3602,6 +3666,7 @@
       </w:r>
       <w:r>
         <w:rPr>
+          <w:rFonts w:ascii="FreeSans" w:hAnsi="FreeSans"/>
           <w:b w:val="false"/>
           <w:i w:val="false"/>
           <w:caps w:val="false"/>
@@ -3616,7 +3681,7 @@
       </w:r>
       <w:r>
         <w:rPr>
-          <w:rFonts w:ascii="Calibri;Calibri EmbeddedFont;Calibri MSFontService;sans-serif" w:hAnsi="Calibri;Calibri EmbeddedFont;Calibri MSFontService;sans-serif"/>
+          <w:rFonts w:ascii="FreeSans" w:hAnsi="FreeSans"/>
           <w:b w:val="false"/>
           <w:i w:val="false"/>
           <w:caps w:val="false"/>
@@ -3632,6 +3697,7 @@
       </w:r>
       <w:r>
         <w:rPr>
+          <w:rFonts w:ascii="FreeSans" w:hAnsi="FreeSans"/>
           <w:b w:val="false"/>
           <w:i w:val="false"/>
           <w:caps w:val="false"/>
@@ -3646,7 +3712,7 @@
       </w:r>
       <w:r>
         <w:rPr>
-          <w:rFonts w:ascii="Calibri;Calibri EmbeddedFont;Calibri MSFontService;sans-serif" w:hAnsi="Calibri;Calibri EmbeddedFont;Calibri MSFontService;sans-serif"/>
+          <w:rFonts w:ascii="FreeSans" w:hAnsi="FreeSans"/>
           <w:b w:val="false"/>
           <w:i w:val="false"/>
           <w:caps w:val="false"/>
@@ -3662,6 +3728,7 @@
       </w:r>
       <w:r>
         <w:rPr>
+          <w:rFonts w:ascii="FreeSans" w:hAnsi="FreeSans"/>
           <w:b w:val="false"/>
           <w:i w:val="false"/>
           <w:caps w:val="false"/>
@@ -3676,7 +3743,7 @@
       </w:r>
       <w:r>
         <w:rPr>
-          <w:rFonts w:ascii="Calibri;Calibri EmbeddedFont;Calibri MSFontService;sans-serif" w:hAnsi="Calibri;Calibri EmbeddedFont;Calibri MSFontService;sans-serif"/>
+          <w:rFonts w:ascii="FreeSans" w:hAnsi="FreeSans"/>
           <w:b w:val="false"/>
           <w:i w:val="false"/>
           <w:caps w:val="false"/>
@@ -3692,6 +3759,7 @@
       </w:r>
       <w:r>
         <w:rPr>
+          <w:rFonts w:ascii="FreeSans" w:hAnsi="FreeSans"/>
           <w:b w:val="false"/>
           <w:i w:val="false"/>
           <w:caps w:val="false"/>
@@ -3706,7 +3774,7 @@
       </w:r>
       <w:r>
         <w:rPr>
-          <w:rFonts w:ascii="Calibri;Calibri EmbeddedFont;Calibri MSFontService;sans-serif" w:hAnsi="Calibri;Calibri EmbeddedFont;Calibri MSFontService;sans-serif"/>
+          <w:rFonts w:ascii="FreeSans" w:hAnsi="FreeSans"/>
           <w:b w:val="false"/>
           <w:i w:val="false"/>
           <w:caps w:val="false"/>
@@ -3722,6 +3790,7 @@
       </w:r>
       <w:r>
         <w:rPr>
+          <w:rFonts w:ascii="FreeSans" w:hAnsi="FreeSans"/>
           <w:b w:val="false"/>
           <w:i w:val="false"/>
           <w:caps w:val="false"/>
@@ -3736,7 +3805,7 @@
       </w:r>
       <w:r>
         <w:rPr>
-          <w:rFonts w:ascii="Calibri;Calibri EmbeddedFont;Calibri MSFontService;sans-serif" w:hAnsi="Calibri;Calibri EmbeddedFont;Calibri MSFontService;sans-serif"/>
+          <w:rFonts w:ascii="FreeSans" w:hAnsi="FreeSans"/>
           <w:b w:val="false"/>
           <w:i w:val="false"/>
           <w:caps w:val="false"/>
@@ -3758,11 +3827,13 @@
         <w:spacing w:lineRule="atLeast" w:line="285"/>
         <w:ind w:left="0" w:right="0" w:hanging="0"/>
         <w:jc w:val="left"/>
-        <w:rPr/>
-      </w:pPr>
-      <w:r>
-        <w:rPr>
-          <w:rFonts w:ascii="Calibri;Calibri EmbeddedFont;Calibri MSFontService;sans-serif" w:hAnsi="Calibri;Calibri EmbeddedFont;Calibri MSFontService;sans-serif"/>
+        <w:rPr>
+          <w:rFonts w:ascii="FreeSans" w:hAnsi="FreeSans"/>
+        </w:rPr>
+      </w:pPr>
+      <w:r>
+        <w:rPr>
+          <w:rFonts w:ascii="FreeSans" w:hAnsi="FreeSans"/>
           <w:b w:val="false"/>
           <w:i w:val="false"/>
           <w:iCs w:val="false"/>
@@ -3779,7 +3850,7 @@
       </w:r>
       <w:r>
         <w:rPr>
-          <w:rFonts w:ascii="Calibri;Calibri EmbeddedFont;Calibri MSFontService;sans-serif" w:hAnsi="Calibri;Calibri EmbeddedFont;Calibri MSFontService;sans-serif"/>
+          <w:rFonts w:ascii="FreeSans" w:hAnsi="FreeSans"/>
           <w:b w:val="false"/>
           <w:i/>
           <w:iCs/>
@@ -3796,7 +3867,7 @@
       </w:r>
       <w:r>
         <w:rPr>
-          <w:rFonts w:ascii="Calibri;Calibri EmbeddedFont;Calibri MSFontService;sans-serif" w:hAnsi="Calibri;Calibri EmbeddedFont;Calibri MSFontService;sans-serif"/>
+          <w:rFonts w:ascii="FreeSans" w:hAnsi="FreeSans"/>
           <w:b w:val="false"/>
           <w:i w:val="false"/>
           <w:iCs w:val="false"/>
@@ -3813,7 +3884,7 @@
       </w:r>
       <w:r>
         <w:rPr>
-          <w:rFonts w:ascii="Calibri;Calibri EmbeddedFont;Calibri MSFontService;sans-serif" w:hAnsi="Calibri;Calibri EmbeddedFont;Calibri MSFontService;sans-serif"/>
+          <w:rFonts w:ascii="FreeSans" w:hAnsi="FreeSans"/>
           <w:b w:val="false"/>
           <w:i w:val="false"/>
           <w:iCs w:val="false"/>
@@ -3836,11 +3907,13 @@
         <w:spacing w:lineRule="atLeast" w:line="285"/>
         <w:ind w:left="0" w:right="0" w:hanging="0"/>
         <w:jc w:val="left"/>
-        <w:rPr/>
-      </w:pPr>
-      <w:r>
-        <w:rPr>
-          <w:rFonts w:ascii="Calibri;Calibri EmbeddedFont;Calibri MSFontService;sans-serif" w:hAnsi="Calibri;Calibri EmbeddedFont;Calibri MSFontService;sans-serif"/>
+        <w:rPr>
+          <w:rFonts w:ascii="FreeSans" w:hAnsi="FreeSans"/>
+        </w:rPr>
+      </w:pPr>
+      <w:r>
+        <w:rPr>
+          <w:rFonts w:ascii="FreeSans" w:hAnsi="FreeSans"/>
           <w:b w:val="false"/>
           <w:i w:val="false"/>
           <w:iCs w:val="false"/>
@@ -3857,7 +3930,7 @@
       </w:r>
       <w:r>
         <w:rPr>
-          <w:rFonts w:ascii="Calibri;Calibri EmbeddedFont;Calibri MSFontService;sans-serif" w:hAnsi="Calibri;Calibri EmbeddedFont;Calibri MSFontService;sans-serif"/>
+          <w:rFonts w:ascii="FreeSans" w:hAnsi="FreeSans"/>
           <w:b w:val="false"/>
           <w:i w:val="false"/>
           <w:iCs w:val="false"/>
@@ -3874,7 +3947,7 @@
       </w:r>
       <w:r>
         <w:rPr>
-          <w:rFonts w:ascii="Calibri;Calibri EmbeddedFont;Calibri MSFontService;sans-serif" w:hAnsi="Calibri;Calibri EmbeddedFont;Calibri MSFontService;sans-serif"/>
+          <w:rFonts w:ascii="FreeSans" w:hAnsi="FreeSans"/>
           <w:b w:val="false"/>
           <w:i w:val="false"/>
           <w:iCs w:val="false"/>
@@ -3898,12 +3971,14 @@
         <w:ind w:left="0" w:right="0" w:hanging="0"/>
         <w:jc w:val="left"/>
         <w:rPr>
-          <w:caps w:val="false"/>
-          <w:smallCaps w:val="false"/>
-        </w:rPr>
-      </w:pPr>
-      <w:r>
-        <w:rPr>
+          <w:rFonts w:ascii="FreeSans" w:hAnsi="FreeSans"/>
+          <w:caps w:val="false"/>
+          <w:smallCaps w:val="false"/>
+        </w:rPr>
+      </w:pPr>
+      <w:r>
+        <w:rPr>
+          <w:rFonts w:ascii="FreeSans" w:hAnsi="FreeSans"/>
           <w:caps w:val="false"/>
           <w:smallCaps w:val="false"/>
         </w:rPr>
@@ -3917,6 +3992,7 @@
         <w:ind w:left="0" w:right="0" w:hanging="0"/>
         <w:jc w:val="left"/>
         <w:rPr>
+          <w:rFonts w:ascii="FreeSans" w:hAnsi="FreeSans"/>
           <w:b/>
           <w:b/>
           <w:bCs/>
@@ -3928,7 +4004,7 @@
       </w:pPr>
       <w:r>
         <w:rPr>
-          <w:rFonts w:ascii="Calibri;Calibri EmbeddedFont;Calibri MSFontService;sans-serif" w:hAnsi="Calibri;Calibri EmbeddedFont;Calibri MSFontService;sans-serif"/>
+          <w:rFonts w:ascii="FreeSans" w:hAnsi="FreeSans"/>
           <w:b/>
           <w:bCs/>
           <w:i w:val="false"/>
@@ -3941,7 +4017,7 @@
       </w:r>
       <w:r>
         <w:rPr>
-          <w:rFonts w:ascii="Calibri;Calibri EmbeddedFont;Calibri MSFontService;sans-serif" w:hAnsi="Calibri;Calibri EmbeddedFont;Calibri MSFontService;sans-serif"/>
+          <w:rFonts w:ascii="FreeSans" w:hAnsi="FreeSans"/>
           <w:b w:val="false"/>
           <w:bCs w:val="false"/>
           <w:i w:val="false"/>
@@ -3950,7 +4026,7 @@
           <w:sz w:val="22"/>
           <w:lang w:val="nb-NO"/>
         </w:rPr>
-        <w:t>(Site-map)</w:t>
+        <w:t>(Sitemap)</w:t>
       </w:r>
     </w:p>
     <w:p>
@@ -3961,6 +4037,7 @@
         <w:ind w:left="0" w:right="0" w:hanging="0"/>
         <w:jc w:val="left"/>
         <w:rPr>
+          <w:rFonts w:ascii="FreeSans" w:hAnsi="FreeSans"/>
           <w:b w:val="false"/>
           <w:b w:val="false"/>
           <w:bCs w:val="false"/>
@@ -3972,7 +4049,7 @@
       </w:pPr>
       <w:r>
         <w:rPr>
-          <w:rFonts w:ascii="Calibri;Calibri EmbeddedFont;Calibri MSFontService;sans-serif" w:hAnsi="Calibri;Calibri EmbeddedFont;Calibri MSFontService;sans-serif"/>
+          <w:rFonts w:ascii="FreeSans" w:hAnsi="FreeSans"/>
           <w:b w:val="false"/>
           <w:bCs w:val="false"/>
           <w:i w:val="false"/>
@@ -3992,6 +4069,7 @@
         <w:ind w:left="0" w:right="0" w:hanging="0"/>
         <w:jc w:val="left"/>
         <w:rPr>
+          <w:rFonts w:ascii="FreeSans" w:hAnsi="FreeSans"/>
           <w:b w:val="false"/>
           <w:b w:val="false"/>
           <w:bCs w:val="false"/>
@@ -4003,7 +4081,7 @@
       </w:pPr>
       <w:r>
         <w:rPr>
-          <w:rFonts w:ascii="Calibri;Calibri EmbeddedFont;Calibri MSFontService;sans-serif" w:hAnsi="Calibri;Calibri EmbeddedFont;Calibri MSFontService;sans-serif"/>
+          <w:rFonts w:ascii="FreeSans" w:hAnsi="FreeSans"/>
           <w:b w:val="false"/>
           <w:bCs w:val="false"/>
           <w:i w:val="false"/>
@@ -4023,6 +4101,7 @@
         <w:ind w:left="0" w:right="0" w:hanging="0"/>
         <w:jc w:val="left"/>
         <w:rPr>
+          <w:rFonts w:ascii="FreeSans" w:hAnsi="FreeSans"/>
           <w:b w:val="false"/>
           <w:b w:val="false"/>
           <w:bCs w:val="false"/>
@@ -4034,7 +4113,7 @@
       </w:pPr>
       <w:r>
         <w:rPr>
-          <w:rFonts w:ascii="Calibri;Calibri EmbeddedFont;Calibri MSFontService;sans-serif" w:hAnsi="Calibri;Calibri EmbeddedFont;Calibri MSFontService;sans-serif"/>
+          <w:rFonts w:ascii="FreeSans" w:hAnsi="FreeSans"/>
           <w:b w:val="false"/>
           <w:bCs w:val="false"/>
           <w:i w:val="false"/>
@@ -4047,7 +4126,7 @@
       </w:r>
       <w:r>
         <w:rPr>
-          <w:rFonts w:ascii="Calibri;Calibri EmbeddedFont;Calibri MSFontService;sans-serif" w:hAnsi="Calibri;Calibri EmbeddedFont;Calibri MSFontService;sans-serif"/>
+          <w:rFonts w:ascii="FreeSans" w:hAnsi="FreeSans"/>
           <w:b w:val="false"/>
           <w:bCs w:val="false"/>
           <w:i w:val="false"/>
@@ -4056,7 +4135,7 @@
           <w:sz w:val="22"/>
           <w:lang w:val="nb-NO"/>
         </w:rPr>
-        <w:t>Med det kan man ha en oversikt over alle applikasjonene. Man kan på denne måten unngå å ha ubrukte eller foreldete applikasjoner.</w:t>
+        <w:t xml:space="preserve">Med det kan man ha en oversikt over alle applikasjonene. Man kan på denne måten unngå å ha ubrukte eller foreldete applikasjoner. I tillegg så bruker Google sitemap til å navigere seg gjennom nettsiden. Det skaper synlighet i googlesøk. </w:t>
       </w:r>
     </w:p>
     <w:p>
@@ -4067,34 +4146,255 @@
         <w:ind w:left="0" w:right="0" w:hanging="0"/>
         <w:jc w:val="left"/>
         <w:rPr>
-          <w:b w:val="false"/>
-          <w:i w:val="false"/>
-          <w:caps w:val="false"/>
-          <w:smallCaps w:val="false"/>
-          <w:lang w:val="en-US"/>
-        </w:rPr>
-      </w:pPr>
-      <w:r>
-        <w:rPr>
-          <w:b w:val="false"/>
-          <w:i w:val="false"/>
-          <w:caps w:val="false"/>
-          <w:smallCaps w:val="false"/>
-          <w:lang w:val="en-US"/>
-        </w:rPr>
+          <w:sz w:val="22"/>
+          <w:lang w:val="nb-NO"/>
+        </w:rPr>
+      </w:pPr>
+      <w:r>
+        <w:rPr>
+          <w:rFonts w:ascii="FreeSans" w:hAnsi="FreeSans"/>
+          <w:b w:val="false"/>
+          <w:bCs w:val="false"/>
+          <w:i w:val="false"/>
+          <w:caps w:val="false"/>
+          <w:smallCaps w:val="false"/>
+          <w:lang w:val="en-US"/>
+        </w:rPr>
+      </w:r>
+    </w:p>
+    <w:p>
+      <w:pPr>
+        <w:pStyle w:val="Brdtekst"/>
+        <w:pBdr/>
+        <w:spacing w:lineRule="atLeast" w:line="285"/>
+        <w:ind w:left="0" w:right="0" w:hanging="0"/>
+        <w:jc w:val="left"/>
+        <w:rPr>
+          <w:rFonts w:ascii="FreeSans" w:hAnsi="FreeSans"/>
+          <w:b w:val="false"/>
+          <w:i w:val="false"/>
+          <w:caps w:val="false"/>
+          <w:smallCaps w:val="false"/>
+          <w:lang w:val="en-US"/>
+        </w:rPr>
+      </w:pPr>
+      <w:r>
+        <w:rPr>
+          <w:rFonts w:ascii="FreeSans" w:hAnsi="FreeSans"/>
+          <w:b w:val="false"/>
+          <w:i w:val="false"/>
+          <w:caps w:val="false"/>
+          <w:smallCaps w:val="false"/>
+          <w:lang w:val="en-US"/>
+        </w:rPr>
+        <w:t xml:space="preserve">Dersom </w:t>
+      </w:r>
+      <w:r>
+        <w:rPr>
+          <w:rFonts w:ascii="FreeSans" w:hAnsi="FreeSans"/>
+          <w:b w:val="false"/>
+          <w:i w:val="false"/>
+          <w:caps w:val="false"/>
+          <w:smallCaps w:val="false"/>
+          <w:lang w:val="nb-NO"/>
+        </w:rPr>
+        <w:t xml:space="preserve">nettsiden er liten og er ordentlig linket så vil ikke Google ha noe problem med å gå gjennom den. Vår nettside er relativt liten. Liten nok til at vi vurderer å ikke ha nettstedskart. Når høstsemesteret er over kommer  vi heller ikke til å jobbe videre med nettsiden. Det gir kun et begrenset tidsrom denne nettsiden vil være i bruk. For hensikten med med å holde oversikt så greier vi oss uten i dette prosjektet. </w:t>
+      </w:r>
+    </w:p>
+    <w:p>
+      <w:pPr>
+        <w:pStyle w:val="Brdtekst"/>
+        <w:pBdr/>
+        <w:spacing w:lineRule="atLeast" w:line="285"/>
+        <w:ind w:left="0" w:right="0" w:hanging="0"/>
+        <w:jc w:val="left"/>
+        <w:rPr>
+          <w:rFonts w:ascii="FreeSans" w:hAnsi="FreeSans"/>
+          <w:b w:val="false"/>
+          <w:i w:val="false"/>
+          <w:caps w:val="false"/>
+          <w:smallCaps w:val="false"/>
+          <w:lang w:val="en-US"/>
+        </w:rPr>
+      </w:pPr>
+      <w:r>
+        <w:rPr>
+          <w:rFonts w:ascii="FreeSans" w:hAnsi="FreeSans"/>
+          <w:b w:val="false"/>
+          <w:i w:val="false"/>
+          <w:caps w:val="false"/>
+          <w:smallCaps w:val="false"/>
+          <w:lang w:val="nb-NO"/>
+        </w:rPr>
+        <w:t xml:space="preserve">For store nettsider som skal brukes over lang tid, gjerne flere år. Vil et nettstedskart gi økt sikkerhet. Det vil være til hjelp for nyansatte for å få oversikt </w:t>
+      </w:r>
+      <w:r>
+        <w:rPr>
+          <w:rFonts w:ascii="FreeSans" w:hAnsi="FreeSans"/>
+          <w:b w:val="false"/>
+          <w:i w:val="false"/>
+          <w:caps w:val="false"/>
+          <w:smallCaps w:val="false"/>
+          <w:lang w:val="nb-NO"/>
+        </w:rPr>
+        <w:t>dersom de som laget nettsiden ikke lenger er tilgjengelig</w:t>
+      </w:r>
+      <w:r>
+        <w:rPr>
+          <w:rFonts w:ascii="FreeSans" w:hAnsi="FreeSans"/>
+          <w:b w:val="false"/>
+          <w:i w:val="false"/>
+          <w:caps w:val="false"/>
+          <w:smallCaps w:val="false"/>
+          <w:lang w:val="nb-NO"/>
+        </w:rPr>
+        <w:t xml:space="preserve"> og </w:t>
+      </w:r>
+      <w:r>
+        <w:rPr>
+          <w:rFonts w:ascii="FreeSans" w:hAnsi="FreeSans"/>
+          <w:b w:val="false"/>
+          <w:i w:val="false"/>
+          <w:caps w:val="false"/>
+          <w:smallCaps w:val="false"/>
+          <w:lang w:val="nb-NO"/>
+        </w:rPr>
+        <w:t xml:space="preserve">det vil </w:t>
+      </w:r>
+      <w:r>
+        <w:rPr>
+          <w:rFonts w:ascii="FreeSans" w:hAnsi="FreeSans"/>
+          <w:b w:val="false"/>
+          <w:i w:val="false"/>
+          <w:caps w:val="false"/>
+          <w:smallCaps w:val="false"/>
+          <w:lang w:val="nb-NO"/>
+        </w:rPr>
+        <w:t xml:space="preserve">unngå foreldelse av applikasjoner.  </w:t>
+      </w:r>
+    </w:p>
+    <w:p>
+      <w:pPr>
+        <w:pStyle w:val="Brdtekst"/>
+        <w:pBdr/>
+        <w:spacing w:lineRule="atLeast" w:line="285"/>
+        <w:ind w:left="0" w:right="0" w:hanging="0"/>
+        <w:jc w:val="left"/>
+        <w:rPr>
+          <w:lang w:val="nb-NO"/>
+        </w:rPr>
+      </w:pPr>
+      <w:r>
+        <w:rPr>
+          <w:rFonts w:ascii="FreeSans" w:hAnsi="FreeSans"/>
+          <w:b w:val="false"/>
+          <w:i w:val="false"/>
+          <w:caps w:val="false"/>
+          <w:smallCaps w:val="false"/>
+          <w:lang w:val="en-US"/>
+        </w:rPr>
+      </w:r>
+    </w:p>
+    <w:p>
+      <w:pPr>
+        <w:pStyle w:val="Brdtekst"/>
+        <w:pBdr/>
+        <w:spacing w:lineRule="atLeast" w:line="285"/>
+        <w:ind w:left="0" w:right="0" w:hanging="0"/>
+        <w:jc w:val="left"/>
+        <w:rPr>
+          <w:rFonts w:ascii="FreeSans" w:hAnsi="FreeSans"/>
+          <w:b/>
+          <w:b/>
+          <w:bCs/>
+          <w:i w:val="false"/>
+          <w:caps w:val="false"/>
+          <w:smallCaps w:val="false"/>
+          <w:lang w:val="en-US"/>
+        </w:rPr>
+      </w:pPr>
+      <w:r>
+        <w:rPr>
+          <w:rFonts w:ascii="FreeSans" w:hAnsi="FreeSans"/>
+          <w:b/>
+          <w:bCs/>
+          <w:i w:val="false"/>
+          <w:caps w:val="false"/>
+          <w:smallCaps w:val="false"/>
+          <w:lang w:val="nb-NO"/>
+        </w:rPr>
+        <w:t>Unngå feilkonfigurasjoner</w:t>
+      </w:r>
+    </w:p>
+    <w:p>
+      <w:pPr>
+        <w:pStyle w:val="Brdtekst"/>
+        <w:pBdr/>
+        <w:spacing w:lineRule="atLeast" w:line="285"/>
+        <w:ind w:left="0" w:right="0" w:hanging="0"/>
+        <w:jc w:val="left"/>
+        <w:rPr>
+          <w:rFonts w:ascii="FreeSans" w:hAnsi="FreeSans"/>
+          <w:b w:val="false"/>
+          <w:b w:val="false"/>
+          <w:bCs w:val="false"/>
+          <w:i w:val="false"/>
+          <w:caps w:val="false"/>
+          <w:smallCaps w:val="false"/>
+          <w:lang w:val="en-US"/>
+        </w:rPr>
+      </w:pPr>
+      <w:r>
+        <w:rPr>
+          <w:rFonts w:ascii="FreeSans" w:hAnsi="FreeSans"/>
+          <w:b w:val="false"/>
+          <w:bCs w:val="false"/>
+          <w:i w:val="false"/>
+          <w:caps w:val="false"/>
+          <w:smallCaps w:val="false"/>
+          <w:lang w:val="nb-NO"/>
+        </w:rPr>
+        <w:t xml:space="preserve">Vårt hovedmål for å unngå feilkonfigurasjoner av sikkerhet er å passe på at vi ikke gjør feil når vi implementerer sikkerheten. Siden det er første gang for alle oss å jobbe med datasikkerhet er det også høy risiko for menneskelig feil. Vår største risiko knyttet til </w:t>
+      </w:r>
+      <w:r>
+        <w:rPr>
+          <w:rFonts w:ascii="FreeSans" w:hAnsi="FreeSans"/>
+          <w:b w:val="false"/>
+          <w:bCs w:val="false"/>
+          <w:i w:val="false"/>
+          <w:caps w:val="false"/>
+          <w:smallCaps w:val="false"/>
+          <w:sz w:val="22"/>
+          <w:lang w:val="nb-NO"/>
+        </w:rPr>
+        <w:t xml:space="preserve">OWSAP 6. plass på listen av sikkerhetsrisikoer er våre egne feil i implementering av sikkerhet. </w:t>
+      </w:r>
+      <w:r>
+        <w:rPr>
+          <w:rFonts w:ascii="FreeSans" w:hAnsi="FreeSans"/>
+          <w:b w:val="false"/>
+          <w:bCs w:val="false"/>
+          <w:i w:val="false"/>
+          <w:caps w:val="false"/>
+          <w:smallCaps w:val="false"/>
+          <w:sz w:val="22"/>
+          <w:lang w:val="nb-NO"/>
+        </w:rPr>
+        <w:t>Et tiltak blir at hver og en av oss må holde oversikt over hele nettsiden kontinuerlig.</w:t>
       </w:r>
     </w:p>
     <w:p>
       <w:pPr>
         <w:pStyle w:val="Normal"/>
         <w:rPr>
-          <w:rFonts w:ascii="Calibri;Calibri EmbeddedFont;Calibri MSFontService;sans-serif" w:hAnsi="Calibri;Calibri EmbeddedFont;Calibri MSFontService;sans-serif"/>
-          <w:sz w:val="22"/>
-          <w:lang w:val="en-US"/>
-        </w:rPr>
-      </w:pPr>
-      <w:r>
-        <w:rPr/>
+          <w:sz w:val="22"/>
+          <w:lang w:val="en-US"/>
+        </w:rPr>
+      </w:pPr>
+      <w:r>
+        <w:rPr>
+          <w:rFonts w:ascii="FreeSans" w:hAnsi="FreeSans"/>
+        </w:rPr>
       </w:r>
     </w:p>
     <w:p>

</xml_diff>

<commit_message>
endinger i rapport om feilkonfigurasjoner
</commit_message>
<xml_diff>
--- a/Prosjekt del 1 rapport.docx
+++ b/Prosjekt del 1 rapport.docx
@@ -111,6 +111,7 @@
             <w:rPr>
               <w:webHidden/>
               <w:rStyle w:val="Registerlenke"/>
+              <w:vanish w:val="false"/>
               <w:lang w:val="en-US"/>
             </w:rPr>
             <w:instrText> TOC \z \o "1-3" \u \h</w:instrText>
@@ -119,6 +120,7 @@
             <w:rPr>
               <w:webHidden/>
               <w:rStyle w:val="Registerlenke"/>
+              <w:vanish w:val="false"/>
               <w:lang w:val="en-US"/>
             </w:rPr>
             <w:fldChar w:fldCharType="separate"/>
@@ -128,6 +130,7 @@
               <w:rPr>
                 <w:webHidden/>
                 <w:rStyle w:val="Registerlenke"/>
+                <w:vanish w:val="false"/>
                 <w:lang w:val="en-US"/>
               </w:rPr>
               <w:t>1</w:t>
@@ -193,35 +196,30 @@
             <w:r>
               <w:rPr>
                 <w:webHidden/>
+              </w:rPr>
+              <w:fldChar w:fldCharType="begin"/>
+            </w:r>
+            <w:r>
+              <w:rPr>
+                <w:webHidden/>
+              </w:rPr>
+              <w:instrText>PAGEREF _Toc51598907 \h</w:instrText>
+            </w:r>
+            <w:r>
+              <w:rPr>
+                <w:webHidden/>
+              </w:rPr>
+              <w:fldChar w:fldCharType="separate"/>
+            </w:r>
+            <w:r>
+              <w:rPr>
+                <w:webHidden/>
                 <w:rStyle w:val="Registerlenke"/>
+                <w:vanish w:val="false"/>
               </w:rPr>
               <w:t>1.1</w:t>
               <w:tab/>
               <w:t>Site map ?</w:t>
-            </w:r>
-            <w:r>
-              <w:rPr>
-                <w:webHidden/>
-              </w:rPr>
-              <w:fldChar w:fldCharType="begin"/>
-            </w:r>
-            <w:r>
-              <w:rPr>
-                <w:webHidden/>
-              </w:rPr>
-              <w:instrText>PAGEREF _Toc51598907 \h</w:instrText>
-            </w:r>
-            <w:r>
-              <w:rPr>
-                <w:webHidden/>
-              </w:rPr>
-              <w:fldChar w:fldCharType="separate"/>
-            </w:r>
-            <w:r>
-              <w:rPr>
-                <w:rStyle w:val="Registerlenke"/>
-                <w:vanish w:val="false"/>
-              </w:rPr>
               <w:tab/>
               <w:t>1</w:t>
             </w:r>
@@ -247,35 +245,30 @@
             <w:r>
               <w:rPr>
                 <w:webHidden/>
+              </w:rPr>
+              <w:fldChar w:fldCharType="begin"/>
+            </w:r>
+            <w:r>
+              <w:rPr>
+                <w:webHidden/>
+              </w:rPr>
+              <w:instrText>PAGEREF _Toc51598908 \h</w:instrText>
+            </w:r>
+            <w:r>
+              <w:rPr>
+                <w:webHidden/>
+              </w:rPr>
+              <w:fldChar w:fldCharType="separate"/>
+            </w:r>
+            <w:r>
+              <w:rPr>
+                <w:webHidden/>
                 <w:rStyle w:val="Registerlenke"/>
+                <w:vanish w:val="false"/>
               </w:rPr>
               <w:t>1.2</w:t>
               <w:tab/>
               <w:t>Threat moddeling ?</w:t>
-            </w:r>
-            <w:r>
-              <w:rPr>
-                <w:webHidden/>
-              </w:rPr>
-              <w:fldChar w:fldCharType="begin"/>
-            </w:r>
-            <w:r>
-              <w:rPr>
-                <w:webHidden/>
-              </w:rPr>
-              <w:instrText>PAGEREF _Toc51598908 \h</w:instrText>
-            </w:r>
-            <w:r>
-              <w:rPr>
-                <w:webHidden/>
-              </w:rPr>
-              <w:fldChar w:fldCharType="separate"/>
-            </w:r>
-            <w:r>
-              <w:rPr>
-                <w:rStyle w:val="Registerlenke"/>
-                <w:vanish w:val="false"/>
-              </w:rPr>
               <w:tab/>
               <w:t>1</w:t>
             </w:r>
@@ -302,6 +295,7 @@
               <w:rPr>
                 <w:webHidden/>
                 <w:rStyle w:val="Registerlenke"/>
+                <w:vanish w:val="false"/>
                 <w:lang w:val="en-US"/>
               </w:rPr>
               <w:t>2</w:t>
@@ -367,35 +361,30 @@
             <w:r>
               <w:rPr>
                 <w:webHidden/>
+              </w:rPr>
+              <w:fldChar w:fldCharType="begin"/>
+            </w:r>
+            <w:r>
+              <w:rPr>
+                <w:webHidden/>
+              </w:rPr>
+              <w:instrText>PAGEREF _Toc51598910 \h</w:instrText>
+            </w:r>
+            <w:r>
+              <w:rPr>
+                <w:webHidden/>
+              </w:rPr>
+              <w:fldChar w:fldCharType="separate"/>
+            </w:r>
+            <w:r>
+              <w:rPr>
+                <w:webHidden/>
                 <w:rStyle w:val="Registerlenke"/>
+                <w:vanish w:val="false"/>
               </w:rPr>
               <w:t>2.1</w:t>
               <w:tab/>
               <w:t>E.g injection ....</w:t>
-            </w:r>
-            <w:r>
-              <w:rPr>
-                <w:webHidden/>
-              </w:rPr>
-              <w:fldChar w:fldCharType="begin"/>
-            </w:r>
-            <w:r>
-              <w:rPr>
-                <w:webHidden/>
-              </w:rPr>
-              <w:instrText>PAGEREF _Toc51598910 \h</w:instrText>
-            </w:r>
-            <w:r>
-              <w:rPr>
-                <w:webHidden/>
-              </w:rPr>
-              <w:fldChar w:fldCharType="separate"/>
-            </w:r>
-            <w:r>
-              <w:rPr>
-                <w:rStyle w:val="Registerlenke"/>
-                <w:vanish w:val="false"/>
-              </w:rPr>
               <w:tab/>
               <w:t>1</w:t>
             </w:r>
@@ -421,35 +410,30 @@
             <w:r>
               <w:rPr>
                 <w:webHidden/>
+              </w:rPr>
+              <w:fldChar w:fldCharType="begin"/>
+            </w:r>
+            <w:r>
+              <w:rPr>
+                <w:webHidden/>
+              </w:rPr>
+              <w:instrText>PAGEREF _Toc51598911 \h</w:instrText>
+            </w:r>
+            <w:r>
+              <w:rPr>
+                <w:webHidden/>
+              </w:rPr>
+              <w:fldChar w:fldCharType="separate"/>
+            </w:r>
+            <w:r>
+              <w:rPr>
+                <w:webHidden/>
                 <w:rStyle w:val="Registerlenke"/>
+                <w:vanish w:val="false"/>
               </w:rPr>
               <w:t>2.2</w:t>
               <w:tab/>
               <w:t>Broken Authentication</w:t>
-            </w:r>
-            <w:r>
-              <w:rPr>
-                <w:webHidden/>
-              </w:rPr>
-              <w:fldChar w:fldCharType="begin"/>
-            </w:r>
-            <w:r>
-              <w:rPr>
-                <w:webHidden/>
-              </w:rPr>
-              <w:instrText>PAGEREF _Toc51598911 \h</w:instrText>
-            </w:r>
-            <w:r>
-              <w:rPr>
-                <w:webHidden/>
-              </w:rPr>
-              <w:fldChar w:fldCharType="separate"/>
-            </w:r>
-            <w:r>
-              <w:rPr>
-                <w:rStyle w:val="Registerlenke"/>
-                <w:vanish w:val="false"/>
-              </w:rPr>
               <w:tab/>
               <w:t>1</w:t>
             </w:r>
@@ -475,35 +459,30 @@
             <w:r>
               <w:rPr>
                 <w:webHidden/>
+              </w:rPr>
+              <w:fldChar w:fldCharType="begin"/>
+            </w:r>
+            <w:r>
+              <w:rPr>
+                <w:webHidden/>
+              </w:rPr>
+              <w:instrText>PAGEREF _Toc51598912 \h</w:instrText>
+            </w:r>
+            <w:r>
+              <w:rPr>
+                <w:webHidden/>
+              </w:rPr>
+              <w:fldChar w:fldCharType="separate"/>
+            </w:r>
+            <w:r>
+              <w:rPr>
+                <w:webHidden/>
                 <w:rStyle w:val="Registerlenke"/>
+                <w:vanish w:val="false"/>
               </w:rPr>
               <w:t>2.3</w:t>
               <w:tab/>
               <w:t>Sensitive Data Exposure</w:t>
-            </w:r>
-            <w:r>
-              <w:rPr>
-                <w:webHidden/>
-              </w:rPr>
-              <w:fldChar w:fldCharType="begin"/>
-            </w:r>
-            <w:r>
-              <w:rPr>
-                <w:webHidden/>
-              </w:rPr>
-              <w:instrText>PAGEREF _Toc51598912 \h</w:instrText>
-            </w:r>
-            <w:r>
-              <w:rPr>
-                <w:webHidden/>
-              </w:rPr>
-              <w:fldChar w:fldCharType="separate"/>
-            </w:r>
-            <w:r>
-              <w:rPr>
-                <w:rStyle w:val="Registerlenke"/>
-                <w:vanish w:val="false"/>
-              </w:rPr>
               <w:tab/>
               <w:t>1</w:t>
             </w:r>
@@ -529,35 +508,30 @@
             <w:r>
               <w:rPr>
                 <w:webHidden/>
+              </w:rPr>
+              <w:fldChar w:fldCharType="begin"/>
+            </w:r>
+            <w:r>
+              <w:rPr>
+                <w:webHidden/>
+              </w:rPr>
+              <w:instrText>PAGEREF _Toc51598913 \h</w:instrText>
+            </w:r>
+            <w:r>
+              <w:rPr>
+                <w:webHidden/>
+              </w:rPr>
+              <w:fldChar w:fldCharType="separate"/>
+            </w:r>
+            <w:r>
+              <w:rPr>
+                <w:webHidden/>
                 <w:rStyle w:val="Registerlenke"/>
+                <w:vanish w:val="false"/>
               </w:rPr>
               <w:t>2.4</w:t>
               <w:tab/>
               <w:t>XML External Entities</w:t>
-            </w:r>
-            <w:r>
-              <w:rPr>
-                <w:webHidden/>
-              </w:rPr>
-              <w:fldChar w:fldCharType="begin"/>
-            </w:r>
-            <w:r>
-              <w:rPr>
-                <w:webHidden/>
-              </w:rPr>
-              <w:instrText>PAGEREF _Toc51598913 \h</w:instrText>
-            </w:r>
-            <w:r>
-              <w:rPr>
-                <w:webHidden/>
-              </w:rPr>
-              <w:fldChar w:fldCharType="separate"/>
-            </w:r>
-            <w:r>
-              <w:rPr>
-                <w:rStyle w:val="Registerlenke"/>
-                <w:vanish w:val="false"/>
-              </w:rPr>
               <w:tab/>
               <w:t>1</w:t>
             </w:r>
@@ -583,35 +557,30 @@
             <w:r>
               <w:rPr>
                 <w:webHidden/>
+              </w:rPr>
+              <w:fldChar w:fldCharType="begin"/>
+            </w:r>
+            <w:r>
+              <w:rPr>
+                <w:webHidden/>
+              </w:rPr>
+              <w:instrText>PAGEREF _Toc51598914 \h</w:instrText>
+            </w:r>
+            <w:r>
+              <w:rPr>
+                <w:webHidden/>
+              </w:rPr>
+              <w:fldChar w:fldCharType="separate"/>
+            </w:r>
+            <w:r>
+              <w:rPr>
+                <w:webHidden/>
                 <w:rStyle w:val="Registerlenke"/>
+                <w:vanish w:val="false"/>
               </w:rPr>
               <w:t>2.5</w:t>
               <w:tab/>
               <w:t>Broken Access Control</w:t>
-            </w:r>
-            <w:r>
-              <w:rPr>
-                <w:webHidden/>
-              </w:rPr>
-              <w:fldChar w:fldCharType="begin"/>
-            </w:r>
-            <w:r>
-              <w:rPr>
-                <w:webHidden/>
-              </w:rPr>
-              <w:instrText>PAGEREF _Toc51598914 \h</w:instrText>
-            </w:r>
-            <w:r>
-              <w:rPr>
-                <w:webHidden/>
-              </w:rPr>
-              <w:fldChar w:fldCharType="separate"/>
-            </w:r>
-            <w:r>
-              <w:rPr>
-                <w:rStyle w:val="Registerlenke"/>
-                <w:vanish w:val="false"/>
-              </w:rPr>
               <w:tab/>
               <w:t>1</w:t>
             </w:r>
@@ -637,35 +606,30 @@
             <w:r>
               <w:rPr>
                 <w:webHidden/>
+              </w:rPr>
+              <w:fldChar w:fldCharType="begin"/>
+            </w:r>
+            <w:r>
+              <w:rPr>
+                <w:webHidden/>
+              </w:rPr>
+              <w:instrText>PAGEREF _Toc51598915 \h</w:instrText>
+            </w:r>
+            <w:r>
+              <w:rPr>
+                <w:webHidden/>
+              </w:rPr>
+              <w:fldChar w:fldCharType="separate"/>
+            </w:r>
+            <w:r>
+              <w:rPr>
+                <w:webHidden/>
                 <w:rStyle w:val="Registerlenke"/>
+                <w:vanish w:val="false"/>
               </w:rPr>
               <w:t>2.6</w:t>
               <w:tab/>
               <w:t>Security Misconfiguration</w:t>
-            </w:r>
-            <w:r>
-              <w:rPr>
-                <w:webHidden/>
-              </w:rPr>
-              <w:fldChar w:fldCharType="begin"/>
-            </w:r>
-            <w:r>
-              <w:rPr>
-                <w:webHidden/>
-              </w:rPr>
-              <w:instrText>PAGEREF _Toc51598915 \h</w:instrText>
-            </w:r>
-            <w:r>
-              <w:rPr>
-                <w:webHidden/>
-              </w:rPr>
-              <w:fldChar w:fldCharType="separate"/>
-            </w:r>
-            <w:r>
-              <w:rPr>
-                <w:rStyle w:val="Registerlenke"/>
-                <w:vanish w:val="false"/>
-              </w:rPr>
               <w:tab/>
               <w:t>1</w:t>
             </w:r>
@@ -691,35 +655,30 @@
             <w:r>
               <w:rPr>
                 <w:webHidden/>
+              </w:rPr>
+              <w:fldChar w:fldCharType="begin"/>
+            </w:r>
+            <w:r>
+              <w:rPr>
+                <w:webHidden/>
+              </w:rPr>
+              <w:instrText>PAGEREF _Toc51598916 \h</w:instrText>
+            </w:r>
+            <w:r>
+              <w:rPr>
+                <w:webHidden/>
+              </w:rPr>
+              <w:fldChar w:fldCharType="separate"/>
+            </w:r>
+            <w:r>
+              <w:rPr>
+                <w:webHidden/>
                 <w:rStyle w:val="Registerlenke"/>
+                <w:vanish w:val="false"/>
               </w:rPr>
               <w:t>2.7</w:t>
               <w:tab/>
               <w:t>Cross-site Scripting XSS</w:t>
-            </w:r>
-            <w:r>
-              <w:rPr>
-                <w:webHidden/>
-              </w:rPr>
-              <w:fldChar w:fldCharType="begin"/>
-            </w:r>
-            <w:r>
-              <w:rPr>
-                <w:webHidden/>
-              </w:rPr>
-              <w:instrText>PAGEREF _Toc51598916 \h</w:instrText>
-            </w:r>
-            <w:r>
-              <w:rPr>
-                <w:webHidden/>
-              </w:rPr>
-              <w:fldChar w:fldCharType="separate"/>
-            </w:r>
-            <w:r>
-              <w:rPr>
-                <w:rStyle w:val="Registerlenke"/>
-                <w:vanish w:val="false"/>
-              </w:rPr>
               <w:tab/>
               <w:t>1</w:t>
             </w:r>
@@ -745,35 +704,30 @@
             <w:r>
               <w:rPr>
                 <w:webHidden/>
+              </w:rPr>
+              <w:fldChar w:fldCharType="begin"/>
+            </w:r>
+            <w:r>
+              <w:rPr>
+                <w:webHidden/>
+              </w:rPr>
+              <w:instrText>PAGEREF _Toc51598917 \h</w:instrText>
+            </w:r>
+            <w:r>
+              <w:rPr>
+                <w:webHidden/>
+              </w:rPr>
+              <w:fldChar w:fldCharType="separate"/>
+            </w:r>
+            <w:r>
+              <w:rPr>
+                <w:webHidden/>
                 <w:rStyle w:val="Registerlenke"/>
+                <w:vanish w:val="false"/>
               </w:rPr>
               <w:t>2.8</w:t>
               <w:tab/>
               <w:t>Insecure Deserialization</w:t>
-            </w:r>
-            <w:r>
-              <w:rPr>
-                <w:webHidden/>
-              </w:rPr>
-              <w:fldChar w:fldCharType="begin"/>
-            </w:r>
-            <w:r>
-              <w:rPr>
-                <w:webHidden/>
-              </w:rPr>
-              <w:instrText>PAGEREF _Toc51598917 \h</w:instrText>
-            </w:r>
-            <w:r>
-              <w:rPr>
-                <w:webHidden/>
-              </w:rPr>
-              <w:fldChar w:fldCharType="separate"/>
-            </w:r>
-            <w:r>
-              <w:rPr>
-                <w:rStyle w:val="Registerlenke"/>
-                <w:vanish w:val="false"/>
-              </w:rPr>
               <w:tab/>
               <w:t>1</w:t>
             </w:r>
@@ -800,6 +754,7 @@
               <w:rPr>
                 <w:webHidden/>
                 <w:rStyle w:val="Registerlenke"/>
+                <w:vanish w:val="false"/>
                 <w:lang w:val="en-US"/>
               </w:rPr>
               <w:t>2.9</w:t>
@@ -866,6 +821,7 @@
               <w:rPr>
                 <w:webHidden/>
                 <w:rStyle w:val="Registerlenke"/>
+                <w:vanish w:val="false"/>
                 <w:lang w:val="en-US"/>
               </w:rPr>
               <w:t>2.10</w:t>
@@ -932,6 +888,7 @@
               <w:rPr>
                 <w:webHidden/>
                 <w:rStyle w:val="Registerlenke"/>
+                <w:vanish w:val="false"/>
                 <w:lang w:val="en-US"/>
               </w:rPr>
               <w:t>3</w:t>
@@ -1106,24 +1063,12 @@
       <w:bookmarkStart w:id="1" w:name="_Toc51598907"/>
       <w:r>
         <w:rPr/>
-        <w:t xml:space="preserve">Site-map </w:t>
-      </w:r>
+        <w:t>Site-map (nettstedskart) ?</w:t>
+      </w:r>
+      <w:bookmarkEnd w:id="1"/>
       <w:r>
         <w:rPr/>
-        <w:t>(nettstedskart)</w:t>
-      </w:r>
-      <w:r>
-        <w:rPr/>
-        <w:t xml:space="preserve"> ?</w:t>
-      </w:r>
-      <w:bookmarkEnd w:id="1"/>
-      <w:r>
-        <w:rPr/>
-        <w:t xml:space="preserve"> </w:t>
-      </w:r>
-      <w:r>
-        <w:rPr/>
-        <w:t>Nei, vi er så liten at det trenger vi ikke</w:t>
+        <w:t xml:space="preserve"> Nei, vi er så liten at det trenger vi ikke</w:t>
       </w:r>
       <w:r>
         <w:rPr>
@@ -1389,11 +1334,7 @@
       <w:bookmarkEnd w:id="9"/>
       <w:r>
         <w:rPr/>
-        <w:t xml:space="preserve"> </w:t>
-      </w:r>
-      <w:r>
-        <w:rPr/>
-        <w:t>(SindreM)</w:t>
+        <w:t xml:space="preserve"> (SindreM)</w:t>
       </w:r>
     </w:p>
     <w:p>
@@ -1408,7 +1349,6 @@
     <w:p>
       <w:pPr>
         <w:pStyle w:val="Brdtekst"/>
-        <w:pBdr/>
         <w:spacing w:lineRule="atLeast" w:line="285"/>
         <w:ind w:left="0" w:right="0" w:hanging="0"/>
         <w:jc w:val="left"/>
@@ -1436,7 +1376,6 @@
     <w:p>
       <w:pPr>
         <w:pStyle w:val="Brdtekst"/>
-        <w:pBdr/>
         <w:spacing w:lineRule="atLeast" w:line="285"/>
         <w:ind w:left="0" w:right="0" w:hanging="0"/>
         <w:jc w:val="left"/>
@@ -1454,19 +1393,7 @@
           <w:sz w:val="22"/>
           <w:lang w:val="nb-NO"/>
         </w:rPr>
-        <w:t>Feilkonfigurasjon av sikkerhet (Security Misconfiguration)</w:t>
-      </w:r>
-      <w:r>
-        <w:rPr>
-          <w:rFonts w:ascii="FreeSans" w:hAnsi="FreeSans"/>
-          <w:b w:val="false"/>
-          <w:i w:val="false"/>
-          <w:caps w:val="false"/>
-          <w:smallCaps w:val="false"/>
-          <w:sz w:val="22"/>
-          <w:lang w:val="nb-NO"/>
-        </w:rPr>
-        <w:t xml:space="preserve"> står</w:t>
+        <w:t>Feilkonfigurasjon av sikkerhet (Security Misconfiguration) står</w:t>
       </w:r>
       <w:r>
         <w:rPr>
@@ -1558,25 +1485,12 @@
           <w:sz w:val="22"/>
           <w:lang w:val="nb-NO"/>
         </w:rPr>
-        <w:t xml:space="preserve">over 10 </w:t>
-      </w:r>
-      <w:r>
-        <w:rPr>
-          <w:rFonts w:ascii="FreeSans" w:hAnsi="FreeSans"/>
-          <w:b w:val="false"/>
-          <w:i w:val="false"/>
-          <w:caps w:val="false"/>
-          <w:smallCaps w:val="false"/>
-          <w:sz w:val="22"/>
-          <w:lang w:val="nb-NO"/>
-        </w:rPr>
-        <w:t xml:space="preserve">sikkerhetsrisikoer.  </w:t>
+        <w:t xml:space="preserve">over 10 sikkerhetsrisikoer.  </w:t>
       </w:r>
     </w:p>
     <w:p>
       <w:pPr>
         <w:pStyle w:val="Brdtekst"/>
-        <w:pBdr/>
         <w:spacing w:lineRule="atLeast" w:line="285"/>
         <w:ind w:left="0" w:right="0" w:hanging="0"/>
         <w:jc w:val="left"/>
@@ -1587,19 +1501,14 @@
       </w:pPr>
       <w:r>
         <w:rPr>
-          <w:rFonts w:ascii="FreeSans" w:hAnsi="FreeSans"/>
-          <w:b w:val="false"/>
-          <w:i w:val="false"/>
-          <w:caps w:val="false"/>
-          <w:smallCaps w:val="false"/>
-          <w:lang w:val="en-US"/>
+          <w:sz w:val="22"/>
+          <w:lang w:val="nb-NO"/>
         </w:rPr>
       </w:r>
     </w:p>
     <w:p>
       <w:pPr>
         <w:pStyle w:val="Brdtekst"/>
-        <w:pBdr/>
         <w:spacing w:lineRule="atLeast" w:line="285"/>
         <w:ind w:left="0" w:right="0" w:hanging="0"/>
         <w:jc w:val="left"/>
@@ -1648,7 +1557,6 @@
     <w:p>
       <w:pPr>
         <w:pStyle w:val="Brdtekst"/>
-        <w:pBdr/>
         <w:spacing w:lineRule="atLeast" w:line="285"/>
         <w:ind w:left="0" w:right="0" w:hanging="0"/>
         <w:jc w:val="left"/>
@@ -1675,20 +1583,30 @@
           <w:sz w:val="22"/>
           <w:lang w:val="nb-NO"/>
         </w:rPr>
-        <w:t>Feilkonfigurasjon av sikkerhet</w:t>
+        <w:t xml:space="preserve">Feilkonfigurasjon av sikkerhet  </w:t>
       </w:r>
       <w:r>
         <w:rPr>
           <w:rFonts w:ascii="FreeSans" w:hAnsi="FreeSans"/>
           <w:b w:val="false"/>
           <w:i/>
-          <w:iCs/>
-          <w:caps w:val="false"/>
-          <w:smallCaps w:val="false"/>
-          <w:sz w:val="22"/>
-          <w:lang w:val="nb-NO"/>
-        </w:rPr>
-        <w:t xml:space="preserve">  </w:t>
+          <w:caps w:val="false"/>
+          <w:smallCaps w:val="false"/>
+          <w:sz w:val="22"/>
+          <w:lang w:val="nb-NO"/>
+        </w:rPr>
+        <w:t>er simpelthen</w:t>
+      </w:r>
+      <w:r>
+        <w:rPr>
+          <w:rFonts w:ascii="FreeSans" w:hAnsi="FreeSans"/>
+          <w:b w:val="false"/>
+          <w:i w:val="false"/>
+          <w:caps w:val="false"/>
+          <w:smallCaps w:val="false"/>
+          <w:lang w:val="en-US"/>
+        </w:rPr>
+        <w:t xml:space="preserve"> </w:t>
       </w:r>
       <w:r>
         <w:rPr>
@@ -1700,7 +1618,7 @@
           <w:sz w:val="22"/>
           <w:lang w:val="nb-NO"/>
         </w:rPr>
-        <w:t>er simpelthen</w:t>
+        <w:t>å unnlate</w:t>
       </w:r>
       <w:r>
         <w:rPr>
@@ -1723,7 +1641,7 @@
           <w:sz w:val="22"/>
           <w:lang w:val="nb-NO"/>
         </w:rPr>
-        <w:t>å unnlate</w:t>
+        <w:t>implementering</w:t>
       </w:r>
       <w:r>
         <w:rPr>
@@ -1746,7 +1664,7 @@
           <w:sz w:val="22"/>
           <w:lang w:val="nb-NO"/>
         </w:rPr>
-        <w:t>implementering</w:t>
+        <w:t>av sikkerhet</w:t>
       </w:r>
       <w:r>
         <w:rPr>
@@ -1769,7 +1687,7 @@
           <w:sz w:val="22"/>
           <w:lang w:val="nb-NO"/>
         </w:rPr>
-        <w:t>av sikkerhet</w:t>
+        <w:t>for en server eller</w:t>
       </w:r>
       <w:r>
         <w:rPr>
@@ -1792,7 +1710,7 @@
           <w:sz w:val="22"/>
           <w:lang w:val="nb-NO"/>
         </w:rPr>
-        <w:t>for en server eller</w:t>
+        <w:t>en nettside, eller</w:t>
       </w:r>
       <w:r>
         <w:rPr>
@@ -1815,7 +1733,7 @@
           <w:sz w:val="22"/>
           <w:lang w:val="nb-NO"/>
         </w:rPr>
-        <w:t>en nettside, eller</w:t>
+        <w:t>å forsøke</w:t>
       </w:r>
       <w:r>
         <w:rPr>
@@ -1838,7 +1756,7 @@
           <w:sz w:val="22"/>
           <w:lang w:val="nb-NO"/>
         </w:rPr>
-        <w:t>å forsøke</w:t>
+        <w:t>å implementere</w:t>
       </w:r>
       <w:r>
         <w:rPr>
@@ -1861,18 +1779,7 @@
           <w:sz w:val="22"/>
           <w:lang w:val="nb-NO"/>
         </w:rPr>
-        <w:t>å implementere</w:t>
-      </w:r>
-      <w:r>
-        <w:rPr>
-          <w:rFonts w:ascii="FreeSans" w:hAnsi="FreeSans"/>
-          <w:b w:val="false"/>
-          <w:i w:val="false"/>
-          <w:caps w:val="false"/>
-          <w:smallCaps w:val="false"/>
-          <w:lang w:val="en-US"/>
-        </w:rPr>
-        <w:t xml:space="preserve"> </w:t>
+        <w:t xml:space="preserve">sikkerhet, men gjort uriktig slik at det blir </w:t>
       </w:r>
       <w:r>
         <w:rPr>
@@ -1884,7 +1791,7 @@
           <w:sz w:val="22"/>
           <w:lang w:val="nb-NO"/>
         </w:rPr>
-        <w:t xml:space="preserve">sikkerhet, men </w:t>
+        <w:t>utilsiktet feil</w:t>
       </w:r>
       <w:r>
         <w:rPr>
@@ -1896,42 +1803,6 @@
           <w:sz w:val="22"/>
           <w:lang w:val="nb-NO"/>
         </w:rPr>
-        <w:t xml:space="preserve">gjort uriktig slik at det blir </w:t>
-      </w:r>
-      <w:r>
-        <w:rPr>
-          <w:rFonts w:ascii="FreeSans" w:hAnsi="FreeSans"/>
-          <w:b w:val="false"/>
-          <w:i/>
-          <w:caps w:val="false"/>
-          <w:smallCaps w:val="false"/>
-          <w:sz w:val="22"/>
-          <w:lang w:val="nb-NO"/>
-        </w:rPr>
-        <w:t xml:space="preserve">feil </w:t>
-      </w:r>
-      <w:r>
-        <w:rPr>
-          <w:rFonts w:ascii="FreeSans" w:hAnsi="FreeSans"/>
-          <w:b w:val="false"/>
-          <w:i/>
-          <w:caps w:val="false"/>
-          <w:smallCaps w:val="false"/>
-          <w:sz w:val="22"/>
-          <w:lang w:val="nb-NO"/>
-        </w:rPr>
-        <w:t>i systemet</w:t>
-      </w:r>
-      <w:r>
-        <w:rPr>
-          <w:rFonts w:ascii="FreeSans" w:hAnsi="FreeSans"/>
-          <w:b w:val="false"/>
-          <w:i/>
-          <w:caps w:val="false"/>
-          <w:smallCaps w:val="false"/>
-          <w:sz w:val="22"/>
-          <w:lang w:val="nb-NO"/>
-        </w:rPr>
         <w:t xml:space="preserve">. </w:t>
       </w:r>
       <w:r>
@@ -1949,7 +1820,6 @@
     <w:p>
       <w:pPr>
         <w:pStyle w:val="Brdtekst"/>
-        <w:pBdr/>
         <w:spacing w:lineRule="atLeast" w:line="285"/>
         <w:ind w:left="0" w:right="0" w:hanging="0"/>
         <w:jc w:val="left"/>
@@ -1970,7 +1840,6 @@
     <w:p>
       <w:pPr>
         <w:pStyle w:val="Brdtekst"/>
-        <w:pBdr/>
         <w:spacing w:lineRule="atLeast" w:line="285"/>
         <w:ind w:left="0" w:right="0" w:hanging="0"/>
         <w:jc w:val="left"/>
@@ -1991,23 +1860,12 @@
           <w:caps w:val="false"/>
           <w:smallCaps w:val="false"/>
         </w:rPr>
-        <w:t xml:space="preserve">Der det blir gjort feil oppstår det hull i sikkerheten. De som bruker den eventuelle tjenesten vil i god tro </w:t>
-      </w:r>
-      <w:r>
-        <w:rPr>
-          <w:rFonts w:ascii="FreeSans" w:hAnsi="FreeSans"/>
-          <w:i w:val="false"/>
-          <w:iCs w:val="false"/>
-          <w:caps w:val="false"/>
-          <w:smallCaps w:val="false"/>
-        </w:rPr>
-        <w:t>bli utsatt for en risiko uten å være klar over det. De som utvikler tjenesten vil også tro at det er en sikker tjeneste så lenge feilen står uoppdaget.</w:t>
+        <w:t>Der det blir gjort feil oppstår det hull i sikkerheten. De som bruker den eventuelle tjenesten vil i god tro bli utsatt for en risiko uten å være klar over det. De som utvikler tjenesten vil også tro at det er en sikker tjeneste så lenge feilen står uoppdaget.</w:t>
       </w:r>
     </w:p>
     <w:p>
       <w:pPr>
         <w:pStyle w:val="Brdtekst"/>
-        <w:pBdr/>
         <w:spacing w:lineRule="atLeast" w:line="285"/>
         <w:ind w:left="0" w:right="0" w:hanging="0"/>
         <w:jc w:val="left"/>
@@ -2033,7 +1891,6 @@
     <w:p>
       <w:pPr>
         <w:pStyle w:val="Brdtekst"/>
-        <w:pBdr/>
         <w:spacing w:lineRule="atLeast" w:line="285"/>
         <w:ind w:left="0" w:right="0" w:hanging="0"/>
         <w:jc w:val="left"/>
@@ -2043,6 +1900,7 @@
           <w:b/>
           <w:bCs/>
           <w:i w:val="false"/>
+          <w:i w:val="false"/>
           <w:caps w:val="false"/>
           <w:smallCaps w:val="false"/>
           <w:lang w:val="en-US"/>
@@ -2069,7 +1927,6 @@
     <w:p>
       <w:pPr>
         <w:pStyle w:val="Brdtekst"/>
-        <w:pBdr/>
         <w:spacing w:lineRule="atLeast" w:line="285"/>
         <w:ind w:left="0" w:right="0" w:hanging="0"/>
         <w:jc w:val="left"/>
@@ -2094,7 +1951,7 @@
           <w:effect w:val="none"/>
           <w:lang w:val="nb-NO"/>
         </w:rPr>
-        <w:t>U</w:t>
+        <w:t>Utdaterte</w:t>
       </w:r>
       <w:r>
         <w:rPr>
@@ -2106,12 +1963,11 @@
           <w:smallCaps w:val="false"/>
           <w:strike w:val="false"/>
           <w:dstrike w:val="false"/>
-          <w:sz w:val="22"/>
-          <w:u w:val="none"/>
-          <w:effect w:val="none"/>
-          <w:lang w:val="nb-NO"/>
-        </w:rPr>
-        <w:t>tdaterte</w:t>
+          <w:u w:val="none"/>
+          <w:effect w:val="none"/>
+          <w:lang w:val="en-US"/>
+        </w:rPr>
+        <w:t xml:space="preserve"> </w:t>
       </w:r>
       <w:r>
         <w:rPr>
@@ -2123,6 +1979,23 @@
           <w:smallCaps w:val="false"/>
           <w:strike w:val="false"/>
           <w:dstrike w:val="false"/>
+          <w:sz w:val="22"/>
+          <w:u w:val="none"/>
+          <w:effect w:val="none"/>
+          <w:lang w:val="nb-NO"/>
+        </w:rPr>
+        <w:t>applikasjoner</w:t>
+      </w:r>
+      <w:r>
+        <w:rPr>
+          <w:rFonts w:ascii="FreeSans" w:hAnsi="FreeSans"/>
+          <w:b w:val="false"/>
+          <w:i w:val="false"/>
+          <w:iCs w:val="false"/>
+          <w:caps w:val="false"/>
+          <w:smallCaps w:val="false"/>
+          <w:strike w:val="false"/>
+          <w:dstrike w:val="false"/>
           <w:u w:val="none"/>
           <w:effect w:val="none"/>
           <w:lang w:val="en-US"/>
@@ -2144,7 +2017,7 @@
           <w:effect w:val="none"/>
           <w:lang w:val="nb-NO"/>
         </w:rPr>
-        <w:t>applikasjoner</w:t>
+        <w:t>som fremdeles er i bruk utgjør en risiko. Disse kan</w:t>
       </w:r>
       <w:r>
         <w:rPr>
@@ -2177,7 +2050,7 @@
           <w:effect w:val="none"/>
           <w:lang w:val="nb-NO"/>
         </w:rPr>
-        <w:t xml:space="preserve">som fremdeles er </w:t>
+        <w:t>forsøke</w:t>
       </w:r>
       <w:r>
         <w:rPr>
@@ -2189,12 +2062,11 @@
           <w:smallCaps w:val="false"/>
           <w:strike w:val="false"/>
           <w:dstrike w:val="false"/>
-          <w:sz w:val="22"/>
-          <w:u w:val="none"/>
-          <w:effect w:val="none"/>
-          <w:lang w:val="nb-NO"/>
-        </w:rPr>
-        <w:t>i</w:t>
+          <w:u w:val="none"/>
+          <w:effect w:val="none"/>
+          <w:lang w:val="en-US"/>
+        </w:rPr>
+        <w:t xml:space="preserve"> </w:t>
       </w:r>
       <w:r>
         <w:rPr>
@@ -2211,7 +2083,7 @@
           <w:effect w:val="none"/>
           <w:lang w:val="nb-NO"/>
         </w:rPr>
-        <w:t xml:space="preserve"> bruk </w:t>
+        <w:t>å kommunisere</w:t>
       </w:r>
       <w:r>
         <w:rPr>
@@ -2223,12 +2095,11 @@
           <w:smallCaps w:val="false"/>
           <w:strike w:val="false"/>
           <w:dstrike w:val="false"/>
-          <w:sz w:val="22"/>
-          <w:u w:val="none"/>
-          <w:effect w:val="none"/>
-          <w:lang w:val="nb-NO"/>
-        </w:rPr>
-        <w:t>utgjør en risiko</w:t>
+          <w:u w:val="none"/>
+          <w:effect w:val="none"/>
+          <w:lang w:val="en-US"/>
+        </w:rPr>
+        <w:t xml:space="preserve"> </w:t>
       </w:r>
       <w:r>
         <w:rPr>
@@ -2245,7 +2116,7 @@
           <w:effect w:val="none"/>
           <w:lang w:val="nb-NO"/>
         </w:rPr>
-        <w:t>. Disse kan</w:t>
+        <w:t>med</w:t>
       </w:r>
       <w:r>
         <w:rPr>
@@ -2278,7 +2149,7 @@
           <w:effect w:val="none"/>
           <w:lang w:val="nb-NO"/>
         </w:rPr>
-        <w:t>forsøke</w:t>
+        <w:t>applikasjoner som ikke lenger finnes. Inntrengere kan forsøke å imitere</w:t>
       </w:r>
       <w:r>
         <w:rPr>
@@ -2311,112 +2182,12 @@
           <w:effect w:val="none"/>
           <w:lang w:val="nb-NO"/>
         </w:rPr>
-        <w:t>å kommunisere</w:t>
-      </w:r>
-      <w:r>
-        <w:rPr>
-          <w:rFonts w:ascii="FreeSans" w:hAnsi="FreeSans"/>
-          <w:b w:val="false"/>
-          <w:i w:val="false"/>
-          <w:iCs w:val="false"/>
-          <w:caps w:val="false"/>
-          <w:smallCaps w:val="false"/>
-          <w:strike w:val="false"/>
-          <w:dstrike w:val="false"/>
-          <w:u w:val="none"/>
-          <w:effect w:val="none"/>
-          <w:lang w:val="en-US"/>
-        </w:rPr>
-        <w:t xml:space="preserve"> </w:t>
-      </w:r>
-      <w:r>
-        <w:rPr>
-          <w:rFonts w:ascii="FreeSans" w:hAnsi="FreeSans"/>
-          <w:b w:val="false"/>
-          <w:i w:val="false"/>
-          <w:iCs w:val="false"/>
-          <w:caps w:val="false"/>
-          <w:smallCaps w:val="false"/>
-          <w:strike w:val="false"/>
-          <w:dstrike w:val="false"/>
-          <w:sz w:val="22"/>
-          <w:u w:val="none"/>
-          <w:effect w:val="none"/>
-          <w:lang w:val="nb-NO"/>
-        </w:rPr>
-        <w:t>med</w:t>
-      </w:r>
-      <w:r>
-        <w:rPr>
-          <w:rFonts w:ascii="FreeSans" w:hAnsi="FreeSans"/>
-          <w:b w:val="false"/>
-          <w:i w:val="false"/>
-          <w:iCs w:val="false"/>
-          <w:caps w:val="false"/>
-          <w:smallCaps w:val="false"/>
-          <w:strike w:val="false"/>
-          <w:dstrike w:val="false"/>
-          <w:u w:val="none"/>
-          <w:effect w:val="none"/>
-          <w:lang w:val="en-US"/>
-        </w:rPr>
-        <w:t xml:space="preserve"> </w:t>
-      </w:r>
-      <w:r>
-        <w:rPr>
-          <w:rFonts w:ascii="FreeSans" w:hAnsi="FreeSans"/>
-          <w:b w:val="false"/>
-          <w:i w:val="false"/>
-          <w:iCs w:val="false"/>
-          <w:caps w:val="false"/>
-          <w:smallCaps w:val="false"/>
-          <w:strike w:val="false"/>
-          <w:dstrike w:val="false"/>
-          <w:sz w:val="22"/>
-          <w:u w:val="none"/>
-          <w:effect w:val="none"/>
-          <w:lang w:val="nb-NO"/>
-        </w:rPr>
-        <w:t>applikasjoner som ikke lenger finnes. Inntrengere kan forsøke å imitere</w:t>
-      </w:r>
-      <w:r>
-        <w:rPr>
-          <w:rFonts w:ascii="FreeSans" w:hAnsi="FreeSans"/>
-          <w:b w:val="false"/>
-          <w:i w:val="false"/>
-          <w:iCs w:val="false"/>
-          <w:caps w:val="false"/>
-          <w:smallCaps w:val="false"/>
-          <w:strike w:val="false"/>
-          <w:dstrike w:val="false"/>
-          <w:u w:val="none"/>
-          <w:effect w:val="none"/>
-          <w:lang w:val="en-US"/>
-        </w:rPr>
-        <w:t xml:space="preserve"> </w:t>
-      </w:r>
-      <w:r>
-        <w:rPr>
-          <w:rFonts w:ascii="FreeSans" w:hAnsi="FreeSans"/>
-          <w:b w:val="false"/>
-          <w:i w:val="false"/>
-          <w:iCs w:val="false"/>
-          <w:caps w:val="false"/>
-          <w:smallCaps w:val="false"/>
-          <w:strike w:val="false"/>
-          <w:dstrike w:val="false"/>
-          <w:sz w:val="22"/>
-          <w:u w:val="none"/>
-          <w:effect w:val="none"/>
-          <w:lang w:val="nb-NO"/>
-        </w:rPr>
         <w:t>disse applikasjonene for å etablere en tilkobling.</w:t>
       </w:r>
     </w:p>
     <w:p>
       <w:pPr>
         <w:pStyle w:val="Brdtekst"/>
-        <w:pBdr/>
         <w:spacing w:lineRule="atLeast" w:line="285"/>
         <w:ind w:left="0" w:right="0" w:hanging="0"/>
         <w:jc w:val="left"/>
@@ -2439,81 +2210,12 @@
           <w:effect w:val="none"/>
           <w:lang w:val="nb-NO"/>
         </w:rPr>
-        <w:t xml:space="preserve">I </w:t>
-      </w:r>
-      <w:r>
-        <w:rPr>
-          <w:rFonts w:ascii="FreeSans" w:hAnsi="FreeSans"/>
-          <w:b w:val="false"/>
-          <w:i w:val="false"/>
-          <w:iCs w:val="false"/>
-          <w:caps w:val="false"/>
-          <w:smallCaps w:val="false"/>
-          <w:strike w:val="false"/>
-          <w:dstrike w:val="false"/>
-          <w:sz w:val="22"/>
-          <w:u w:val="none"/>
-          <w:effect w:val="none"/>
-          <w:lang w:val="nb-NO"/>
-        </w:rPr>
-        <w:t>en o</w:t>
-      </w:r>
-      <w:r>
-        <w:rPr>
-          <w:rFonts w:ascii="FreeSans" w:hAnsi="FreeSans"/>
-          <w:b w:val="false"/>
-          <w:i w:val="false"/>
-          <w:iCs w:val="false"/>
-          <w:caps w:val="false"/>
-          <w:smallCaps w:val="false"/>
-          <w:strike w:val="false"/>
-          <w:dstrike w:val="false"/>
-          <w:sz w:val="22"/>
-          <w:u w:val="none"/>
-          <w:effect w:val="none"/>
-          <w:lang w:val="nb-NO"/>
-        </w:rPr>
-        <w:t xml:space="preserve">ppstartfase bør man se etter applikasjoner som ikke brukes. Det kan være nødvendige endringer i systemet som foretas. I en ny tjeneste som lanseres vil det sannsynlig dukke opp noe uforutsett.  Dette fører til at det foretas justeringer. For å unngå at man får applikasjoner som står ubrukte så må man ha et oppdatert </w:t>
-      </w:r>
-      <w:r>
-        <w:rPr>
-          <w:rFonts w:ascii="FreeSans" w:hAnsi="FreeSans"/>
-          <w:b w:val="false"/>
-          <w:i w:val="false"/>
-          <w:iCs w:val="false"/>
-          <w:caps w:val="false"/>
-          <w:smallCaps w:val="false"/>
-          <w:strike w:val="false"/>
-          <w:dstrike w:val="false"/>
-          <w:sz w:val="22"/>
-          <w:u w:val="none"/>
-          <w:effect w:val="none"/>
-          <w:lang w:val="nb-NO"/>
-        </w:rPr>
-        <w:t>nettsteds</w:t>
-      </w:r>
-      <w:r>
-        <w:rPr>
-          <w:rFonts w:ascii="FreeSans" w:hAnsi="FreeSans"/>
-          <w:b w:val="false"/>
-          <w:i w:val="false"/>
-          <w:iCs w:val="false"/>
-          <w:caps w:val="false"/>
-          <w:smallCaps w:val="false"/>
-          <w:strike w:val="false"/>
-          <w:dstrike w:val="false"/>
-          <w:sz w:val="22"/>
-          <w:u w:val="none"/>
-          <w:effect w:val="none"/>
-          <w:lang w:val="nb-NO"/>
-        </w:rPr>
-        <w:t>kart over tjenesten. Med det har men kontinuerlig oversikt.</w:t>
+        <w:t>I en oppstartfase bør man se etter applikasjoner som ikke brukes. Det kan være nødvendige endringer i systemet som foretas. I en ny tjeneste som lanseres vil det sannsynlig dukke opp noe uforutsett.  Dette fører til at det foretas justeringer. For å unngå at man får applikasjoner som står ubrukte så må man ha et oppdatert nettstedskart over tjenesten. Med det har men kontinuerlig oversikt.</w:t>
       </w:r>
     </w:p>
     <w:p>
       <w:pPr>
         <w:pStyle w:val="Brdtekst"/>
-        <w:pBdr/>
         <w:spacing w:lineRule="atLeast" w:line="285"/>
         <w:ind w:left="0" w:right="0" w:hanging="0"/>
         <w:jc w:val="left"/>
@@ -2534,7 +2236,6 @@
     <w:p>
       <w:pPr>
         <w:pStyle w:val="Brdtekst"/>
-        <w:pBdr/>
         <w:spacing w:lineRule="atLeast" w:line="285"/>
         <w:ind w:left="0" w:right="0" w:hanging="0"/>
         <w:jc w:val="left"/>
@@ -2566,13 +2267,14 @@
     <w:p>
       <w:pPr>
         <w:pStyle w:val="Brdtekst"/>
-        <w:pBdr/>
         <w:spacing w:lineRule="atLeast" w:line="285"/>
         <w:ind w:left="0" w:right="0" w:hanging="0"/>
         <w:jc w:val="left"/>
         <w:rPr>
           <w:rFonts w:ascii="FreeSans" w:hAnsi="FreeSans"/>
           <w:b w:val="false"/>
+          <w:b w:val="false"/>
+          <w:i w:val="false"/>
           <w:i w:val="false"/>
           <w:caps w:val="false"/>
           <w:smallCaps w:val="false"/>
@@ -2855,147 +2557,69 @@
     <w:p>
       <w:pPr>
         <w:pStyle w:val="Brdtekst"/>
-        <w:pBdr/>
         <w:spacing w:lineRule="atLeast" w:line="285"/>
         <w:ind w:left="0" w:right="0" w:hanging="0"/>
         <w:jc w:val="left"/>
         <w:rPr>
           <w:rFonts w:ascii="FreeSans" w:hAnsi="FreeSans"/>
           <w:b w:val="false"/>
-          <w:i w:val="false"/>
-          <w:caps w:val="false"/>
-          <w:smallCaps w:val="false"/>
-          <w:lang w:val="en-US"/>
-        </w:rPr>
-      </w:pPr>
-      <w:r>
-        <w:rPr>
-          <w:rFonts w:ascii="FreeSans" w:hAnsi="FreeSans"/>
-          <w:b w:val="false"/>
-          <w:i w:val="false"/>
-          <w:caps w:val="false"/>
-          <w:smallCaps w:val="false"/>
-          <w:strike w:val="false"/>
-          <w:dstrike w:val="false"/>
-          <w:sz w:val="22"/>
-          <w:u w:val="none"/>
-          <w:effect w:val="none"/>
-          <w:lang w:val="nb-NO"/>
-        </w:rPr>
-        <w:t xml:space="preserve">Apple </w:t>
-      </w:r>
-      <w:r>
-        <w:rPr>
-          <w:rFonts w:ascii="FreeSans" w:hAnsi="FreeSans"/>
-          <w:b w:val="false"/>
-          <w:i w:val="false"/>
-          <w:caps w:val="false"/>
-          <w:smallCaps w:val="false"/>
-          <w:strike w:val="false"/>
-          <w:dstrike w:val="false"/>
-          <w:sz w:val="22"/>
-          <w:u w:val="none"/>
-          <w:effect w:val="none"/>
-          <w:lang w:val="nb-NO"/>
-        </w:rPr>
-        <w:t xml:space="preserve">gjør det samme. Det kommer </w:t>
-      </w:r>
-      <w:r>
-        <w:rPr>
-          <w:rFonts w:ascii="FreeSans" w:hAnsi="FreeSans"/>
-          <w:b w:val="false"/>
-          <w:i w:val="false"/>
-          <w:caps w:val="false"/>
-          <w:smallCaps w:val="false"/>
-          <w:strike w:val="false"/>
-          <w:dstrike w:val="false"/>
-          <w:sz w:val="22"/>
-          <w:u w:val="none"/>
-          <w:effect w:val="none"/>
-          <w:lang w:val="nb-NO"/>
-        </w:rPr>
-        <w:t>stadig</w:t>
-      </w:r>
-      <w:r>
-        <w:rPr>
-          <w:rFonts w:ascii="FreeSans" w:hAnsi="FreeSans"/>
-          <w:b w:val="false"/>
-          <w:i w:val="false"/>
-          <w:caps w:val="false"/>
-          <w:smallCaps w:val="false"/>
-          <w:strike w:val="false"/>
-          <w:dstrike w:val="false"/>
-          <w:sz w:val="22"/>
-          <w:u w:val="none"/>
-          <w:effect w:val="none"/>
-          <w:lang w:val="nb-NO"/>
-        </w:rPr>
-        <w:t xml:space="preserve"> ny iPhone med små endringer. Nytt design, men ikke så annerledes enn det forrige. </w:t>
-      </w:r>
-      <w:r>
-        <w:rPr>
-          <w:rFonts w:ascii="FreeSans" w:hAnsi="FreeSans"/>
-          <w:b w:val="false"/>
-          <w:i w:val="false"/>
-          <w:caps w:val="false"/>
-          <w:smallCaps w:val="false"/>
-          <w:strike w:val="false"/>
-          <w:dstrike w:val="false"/>
-          <w:sz w:val="22"/>
-          <w:u w:val="none"/>
-          <w:effect w:val="none"/>
-          <w:lang w:val="nb-NO"/>
-        </w:rPr>
-        <w:t xml:space="preserve">Innholdet er likt, men med nye egenskaper som appellerer til forbrukeren. </w:t>
+          <w:b w:val="false"/>
+          <w:i w:val="false"/>
+          <w:i w:val="false"/>
+          <w:caps w:val="false"/>
+          <w:smallCaps w:val="false"/>
+          <w:lang w:val="en-US"/>
+        </w:rPr>
+      </w:pPr>
+      <w:r>
+        <w:rPr>
+          <w:rFonts w:ascii="FreeSans" w:hAnsi="FreeSans"/>
+          <w:b w:val="false"/>
+          <w:i w:val="false"/>
+          <w:caps w:val="false"/>
+          <w:smallCaps w:val="false"/>
+          <w:strike w:val="false"/>
+          <w:dstrike w:val="false"/>
+          <w:sz w:val="22"/>
+          <w:u w:val="none"/>
+          <w:effect w:val="none"/>
+          <w:lang w:val="nb-NO"/>
+        </w:rPr>
+        <w:t xml:space="preserve">Apple gjør det samme. Det kommer stadig ny iPhone med små endringer. Nytt design, men ikke så annerledes enn det forrige. Innholdet er likt, men med nye egenskaper som appellerer til forbrukeren. </w:t>
       </w:r>
     </w:p>
     <w:p>
       <w:pPr>
         <w:pStyle w:val="Brdtekst"/>
-        <w:pBdr/>
         <w:spacing w:lineRule="atLeast" w:line="285"/>
         <w:ind w:left="0" w:right="0" w:hanging="0"/>
         <w:jc w:val="left"/>
         <w:rPr>
           <w:rFonts w:ascii="FreeSans" w:hAnsi="FreeSans"/>
           <w:b w:val="false"/>
-          <w:i w:val="false"/>
-          <w:caps w:val="false"/>
-          <w:smallCaps w:val="false"/>
-          <w:lang w:val="en-US"/>
-        </w:rPr>
-      </w:pPr>
-      <w:r>
-        <w:rPr>
-          <w:rFonts w:ascii="FreeSans" w:hAnsi="FreeSans"/>
-          <w:b w:val="false"/>
-          <w:i w:val="false"/>
-          <w:caps w:val="false"/>
-          <w:smallCaps w:val="false"/>
-          <w:strike w:val="false"/>
-          <w:dstrike w:val="false"/>
-          <w:sz w:val="22"/>
-          <w:u w:val="none"/>
-          <w:effect w:val="none"/>
-          <w:lang w:val="nb-NO"/>
-        </w:rPr>
-        <w:t>Denne markedsstrategien f</w:t>
-      </w:r>
-      <w:r>
-        <w:rPr>
-          <w:rFonts w:ascii="FreeSans" w:hAnsi="FreeSans"/>
-          <w:b w:val="false"/>
-          <w:i w:val="false"/>
-          <w:caps w:val="false"/>
-          <w:smallCaps w:val="false"/>
-          <w:strike w:val="false"/>
-          <w:dstrike w:val="false"/>
-          <w:sz w:val="22"/>
-          <w:u w:val="none"/>
-          <w:effect w:val="none"/>
-          <w:lang w:val="nb-NO"/>
-        </w:rPr>
-        <w:t>ører</w:t>
+          <w:b w:val="false"/>
+          <w:i w:val="false"/>
+          <w:i w:val="false"/>
+          <w:caps w:val="false"/>
+          <w:smallCaps w:val="false"/>
+          <w:lang w:val="en-US"/>
+        </w:rPr>
+      </w:pPr>
+      <w:r>
+        <w:rPr>
+          <w:rFonts w:ascii="FreeSans" w:hAnsi="FreeSans"/>
+          <w:b w:val="false"/>
+          <w:i w:val="false"/>
+          <w:caps w:val="false"/>
+          <w:smallCaps w:val="false"/>
+          <w:strike w:val="false"/>
+          <w:dstrike w:val="false"/>
+          <w:sz w:val="22"/>
+          <w:u w:val="none"/>
+          <w:effect w:val="none"/>
+          <w:lang w:val="nb-NO"/>
+        </w:rPr>
+        <w:t>Denne markedsstrategien fører</w:t>
       </w:r>
       <w:r>
         <w:rPr>
@@ -3212,29 +2836,12 @@
           <w:effect w:val="none"/>
           <w:lang w:val="nb-NO"/>
         </w:rPr>
-        <w:t xml:space="preserve">gammelt. </w:t>
-      </w:r>
-      <w:r>
-        <w:rPr>
-          <w:rFonts w:ascii="FreeSans" w:hAnsi="FreeSans"/>
-          <w:b w:val="false"/>
-          <w:i w:val="false"/>
-          <w:caps w:val="false"/>
-          <w:smallCaps w:val="false"/>
-          <w:strike w:val="false"/>
-          <w:dstrike w:val="false"/>
-          <w:sz w:val="22"/>
-          <w:u w:val="none"/>
-          <w:effect w:val="none"/>
-          <w:lang w:val="nb-NO"/>
-        </w:rPr>
-        <w:t>Med tanke på sikkerhet er dette lurt. Noe som er gammelt og slitt har større sjanse for å bryte sammen enn en helt ny modell.</w:t>
+        <w:t>gammelt. Med tanke på sikkerhet er dette lurt. Noe som er gammelt og slitt har større sjanse for å bryte sammen enn en helt ny modell.</w:t>
       </w:r>
     </w:p>
     <w:p>
       <w:pPr>
         <w:pStyle w:val="Brdtekst"/>
-        <w:pBdr/>
         <w:spacing w:lineRule="atLeast" w:line="285"/>
         <w:ind w:left="0" w:right="0" w:hanging="0"/>
         <w:jc w:val="left"/>
@@ -3256,69 +2863,20 @@
           <w:effect w:val="none"/>
           <w:lang w:val="nb-NO"/>
         </w:rPr>
-        <w:t xml:space="preserve">Man kan fint reparere og vedlikeholde </w:t>
-      </w:r>
-      <w:r>
-        <w:rPr>
-          <w:rFonts w:ascii="FreeSans" w:hAnsi="FreeSans"/>
-          <w:b w:val="false"/>
-          <w:i w:val="false"/>
-          <w:caps w:val="false"/>
-          <w:smallCaps w:val="false"/>
-          <w:strike w:val="false"/>
-          <w:dstrike w:val="false"/>
-          <w:sz w:val="22"/>
-          <w:u w:val="none"/>
-          <w:effect w:val="none"/>
-          <w:lang w:val="nb-NO"/>
-        </w:rPr>
-        <w:t>en gammel bil</w:t>
-      </w:r>
-      <w:r>
-        <w:rPr>
-          <w:rFonts w:ascii="FreeSans" w:hAnsi="FreeSans"/>
-          <w:b w:val="false"/>
-          <w:i w:val="false"/>
-          <w:caps w:val="false"/>
-          <w:smallCaps w:val="false"/>
-          <w:strike w:val="false"/>
-          <w:dstrike w:val="false"/>
-          <w:sz w:val="22"/>
-          <w:u w:val="none"/>
-          <w:effect w:val="none"/>
-          <w:lang w:val="nb-NO"/>
-        </w:rPr>
-        <w:t xml:space="preserve">, </w:t>
-      </w:r>
-      <w:r>
-        <w:rPr>
-          <w:rFonts w:ascii="FreeSans" w:hAnsi="FreeSans"/>
-          <w:b w:val="false"/>
-          <w:i w:val="false"/>
-          <w:caps w:val="false"/>
-          <w:smallCaps w:val="false"/>
-          <w:strike w:val="false"/>
-          <w:dstrike w:val="false"/>
-          <w:sz w:val="22"/>
-          <w:u w:val="none"/>
-          <w:effect w:val="none"/>
-          <w:lang w:val="nb-NO"/>
-        </w:rPr>
-        <w:t>men</w:t>
-      </w:r>
-      <w:r>
-        <w:rPr>
-          <w:rFonts w:ascii="FreeSans" w:hAnsi="FreeSans"/>
-          <w:b w:val="false"/>
-          <w:i w:val="false"/>
-          <w:caps w:val="false"/>
-          <w:smallCaps w:val="false"/>
-          <w:strike w:val="false"/>
-          <w:dstrike w:val="false"/>
-          <w:sz w:val="22"/>
-          <w:u w:val="none"/>
-          <w:effect w:val="none"/>
-          <w:lang w:val="nb-NO"/>
+        <w:t>Man kan fint reparere og vedlikeholde en gammel bil, men på</w:t>
+      </w:r>
+      <w:r>
+        <w:rPr>
+          <w:rFonts w:ascii="FreeSans" w:hAnsi="FreeSans"/>
+          <w:b w:val="false"/>
+          <w:i w:val="false"/>
+          <w:caps w:val="false"/>
+          <w:smallCaps w:val="false"/>
+          <w:strike w:val="false"/>
+          <w:dstrike w:val="false"/>
+          <w:u w:val="none"/>
+          <w:effect w:val="none"/>
+          <w:lang w:val="en-US"/>
         </w:rPr>
         <w:t xml:space="preserve"> </w:t>
       </w:r>
@@ -3336,7 +2894,7 @@
           <w:effect w:val="none"/>
           <w:lang w:val="nb-NO"/>
         </w:rPr>
-        <w:t>på</w:t>
+        <w:t>et tidspunkt vil den</w:t>
       </w:r>
       <w:r>
         <w:rPr>
@@ -3367,23 +2925,7 @@
           <w:effect w:val="none"/>
           <w:lang w:val="nb-NO"/>
         </w:rPr>
-        <w:t xml:space="preserve">et tidspunkt </w:t>
-      </w:r>
-      <w:r>
-        <w:rPr>
-          <w:rFonts w:ascii="FreeSans" w:hAnsi="FreeSans"/>
-          <w:b w:val="false"/>
-          <w:i w:val="false"/>
-          <w:caps w:val="false"/>
-          <w:smallCaps w:val="false"/>
-          <w:strike w:val="false"/>
-          <w:dstrike w:val="false"/>
-          <w:sz w:val="22"/>
-          <w:u w:val="none"/>
-          <w:effect w:val="none"/>
-          <w:lang w:val="nb-NO"/>
-        </w:rPr>
-        <w:t>vil den</w:t>
+        <w:t>bryte</w:t>
       </w:r>
       <w:r>
         <w:rPr>
@@ -3414,7 +2956,7 @@
           <w:effect w:val="none"/>
           <w:lang w:val="nb-NO"/>
         </w:rPr>
-        <w:t>bryte</w:t>
+        <w:t>sammen. Gamle</w:t>
       </w:r>
       <w:r>
         <w:rPr>
@@ -3445,7 +2987,7 @@
           <w:effect w:val="none"/>
           <w:lang w:val="nb-NO"/>
         </w:rPr>
-        <w:t>sammen. Gamle</w:t>
+        <w:t>deler</w:t>
       </w:r>
       <w:r>
         <w:rPr>
@@ -3476,6 +3018,223 @@
           <w:effect w:val="none"/>
           <w:lang w:val="nb-NO"/>
         </w:rPr>
+        <w:t>vil</w:t>
+      </w:r>
+      <w:r>
+        <w:rPr>
+          <w:rFonts w:ascii="FreeSans" w:hAnsi="FreeSans"/>
+          <w:b w:val="false"/>
+          <w:i w:val="false"/>
+          <w:caps w:val="false"/>
+          <w:smallCaps w:val="false"/>
+          <w:strike w:val="false"/>
+          <w:dstrike w:val="false"/>
+          <w:u w:val="none"/>
+          <w:effect w:val="none"/>
+          <w:lang w:val="en-US"/>
+        </w:rPr>
+        <w:t xml:space="preserve"> </w:t>
+      </w:r>
+      <w:r>
+        <w:rPr>
+          <w:rFonts w:ascii="FreeSans" w:hAnsi="FreeSans"/>
+          <w:b w:val="false"/>
+          <w:i w:val="false"/>
+          <w:caps w:val="false"/>
+          <w:smallCaps w:val="false"/>
+          <w:strike w:val="false"/>
+          <w:dstrike w:val="false"/>
+          <w:sz w:val="22"/>
+          <w:u w:val="none"/>
+          <w:effect w:val="none"/>
+          <w:lang w:val="nb-NO"/>
+        </w:rPr>
+        <w:t>ikke</w:t>
+      </w:r>
+      <w:r>
+        <w:rPr>
+          <w:rFonts w:ascii="FreeSans" w:hAnsi="FreeSans"/>
+          <w:b w:val="false"/>
+          <w:i w:val="false"/>
+          <w:caps w:val="false"/>
+          <w:smallCaps w:val="false"/>
+          <w:strike w:val="false"/>
+          <w:dstrike w:val="false"/>
+          <w:u w:val="none"/>
+          <w:effect w:val="none"/>
+          <w:lang w:val="en-US"/>
+        </w:rPr>
+        <w:t xml:space="preserve"> </w:t>
+      </w:r>
+      <w:r>
+        <w:rPr>
+          <w:rFonts w:ascii="FreeSans" w:hAnsi="FreeSans"/>
+          <w:b w:val="false"/>
+          <w:i w:val="false"/>
+          <w:caps w:val="false"/>
+          <w:smallCaps w:val="false"/>
+          <w:strike w:val="false"/>
+          <w:dstrike w:val="false"/>
+          <w:sz w:val="22"/>
+          <w:u w:val="none"/>
+          <w:effect w:val="none"/>
+          <w:lang w:val="nb-NO"/>
+        </w:rPr>
+        <w:t>være</w:t>
+      </w:r>
+      <w:r>
+        <w:rPr>
+          <w:rFonts w:ascii="FreeSans" w:hAnsi="FreeSans"/>
+          <w:b w:val="false"/>
+          <w:i w:val="false"/>
+          <w:caps w:val="false"/>
+          <w:smallCaps w:val="false"/>
+          <w:strike w:val="false"/>
+          <w:dstrike w:val="false"/>
+          <w:u w:val="none"/>
+          <w:effect w:val="none"/>
+          <w:lang w:val="en-US"/>
+        </w:rPr>
+        <w:t xml:space="preserve"> </w:t>
+      </w:r>
+      <w:r>
+        <w:rPr>
+          <w:rFonts w:ascii="FreeSans" w:hAnsi="FreeSans"/>
+          <w:b w:val="false"/>
+          <w:i w:val="false"/>
+          <w:caps w:val="false"/>
+          <w:smallCaps w:val="false"/>
+          <w:strike w:val="false"/>
+          <w:dstrike w:val="false"/>
+          <w:sz w:val="22"/>
+          <w:u w:val="none"/>
+          <w:effect w:val="none"/>
+          <w:lang w:val="nb-NO"/>
+        </w:rPr>
+        <w:t>kompatible</w:t>
+      </w:r>
+      <w:r>
+        <w:rPr>
+          <w:rFonts w:ascii="FreeSans" w:hAnsi="FreeSans"/>
+          <w:b w:val="false"/>
+          <w:i w:val="false"/>
+          <w:caps w:val="false"/>
+          <w:smallCaps w:val="false"/>
+          <w:strike w:val="false"/>
+          <w:dstrike w:val="false"/>
+          <w:u w:val="none"/>
+          <w:effect w:val="none"/>
+          <w:lang w:val="en-US"/>
+        </w:rPr>
+        <w:t xml:space="preserve"> </w:t>
+      </w:r>
+      <w:r>
+        <w:rPr>
+          <w:rFonts w:ascii="FreeSans" w:hAnsi="FreeSans"/>
+          <w:b w:val="false"/>
+          <w:i w:val="false"/>
+          <w:caps w:val="false"/>
+          <w:smallCaps w:val="false"/>
+          <w:strike w:val="false"/>
+          <w:dstrike w:val="false"/>
+          <w:sz w:val="22"/>
+          <w:u w:val="none"/>
+          <w:effect w:val="none"/>
+          <w:lang w:val="nb-NO"/>
+        </w:rPr>
+        <w:t>med nye deler</w:t>
+      </w:r>
+      <w:r>
+        <w:rPr>
+          <w:rFonts w:ascii="FreeSans" w:hAnsi="FreeSans"/>
+          <w:b w:val="false"/>
+          <w:i w:val="false"/>
+          <w:caps w:val="false"/>
+          <w:smallCaps w:val="false"/>
+          <w:strike w:val="false"/>
+          <w:dstrike w:val="false"/>
+          <w:u w:val="none"/>
+          <w:effect w:val="none"/>
+          <w:lang w:val="en-US"/>
+        </w:rPr>
+        <w:t xml:space="preserve"> </w:t>
+      </w:r>
+      <w:r>
+        <w:rPr>
+          <w:rFonts w:ascii="FreeSans" w:hAnsi="FreeSans"/>
+          <w:b w:val="false"/>
+          <w:i w:val="false"/>
+          <w:caps w:val="false"/>
+          <w:smallCaps w:val="false"/>
+          <w:strike w:val="false"/>
+          <w:dstrike w:val="false"/>
+          <w:sz w:val="22"/>
+          <w:u w:val="none"/>
+          <w:effect w:val="none"/>
+          <w:lang w:val="nb-NO"/>
+        </w:rPr>
+        <w:t>og</w:t>
+      </w:r>
+      <w:r>
+        <w:rPr>
+          <w:rFonts w:ascii="FreeSans" w:hAnsi="FreeSans"/>
+          <w:b w:val="false"/>
+          <w:i w:val="false"/>
+          <w:caps w:val="false"/>
+          <w:smallCaps w:val="false"/>
+          <w:strike w:val="false"/>
+          <w:dstrike w:val="false"/>
+          <w:u w:val="none"/>
+          <w:effect w:val="none"/>
+          <w:lang w:val="en-US"/>
+        </w:rPr>
+        <w:t xml:space="preserve"> </w:t>
+      </w:r>
+      <w:r>
+        <w:rPr>
+          <w:rFonts w:ascii="FreeSans" w:hAnsi="FreeSans"/>
+          <w:b w:val="false"/>
+          <w:i w:val="false"/>
+          <w:caps w:val="false"/>
+          <w:smallCaps w:val="false"/>
+          <w:strike w:val="false"/>
+          <w:dstrike w:val="false"/>
+          <w:sz w:val="22"/>
+          <w:u w:val="none"/>
+          <w:effect w:val="none"/>
+          <w:lang w:val="nb-NO"/>
+        </w:rPr>
+        <w:t>flere</w:t>
+      </w:r>
+      <w:r>
+        <w:rPr>
+          <w:rFonts w:ascii="FreeSans" w:hAnsi="FreeSans"/>
+          <w:b w:val="false"/>
+          <w:i w:val="false"/>
+          <w:caps w:val="false"/>
+          <w:smallCaps w:val="false"/>
+          <w:strike w:val="false"/>
+          <w:dstrike w:val="false"/>
+          <w:u w:val="none"/>
+          <w:effect w:val="none"/>
+          <w:lang w:val="en-US"/>
+        </w:rPr>
+        <w:t xml:space="preserve"> </w:t>
+      </w:r>
+      <w:r>
+        <w:rPr>
+          <w:rFonts w:ascii="FreeSans" w:hAnsi="FreeSans"/>
+          <w:b w:val="false"/>
+          <w:i w:val="false"/>
+          <w:caps w:val="false"/>
+          <w:smallCaps w:val="false"/>
+          <w:strike w:val="false"/>
+          <w:dstrike w:val="false"/>
+          <w:sz w:val="22"/>
+          <w:u w:val="none"/>
+          <w:effect w:val="none"/>
+          <w:lang w:val="nb-NO"/>
+        </w:rPr>
         <w:t>deler</w:t>
       </w:r>
       <w:r>
@@ -3507,6 +3266,37 @@
           <w:effect w:val="none"/>
           <w:lang w:val="nb-NO"/>
         </w:rPr>
+        <w:t>av produktet</w:t>
+      </w:r>
+      <w:r>
+        <w:rPr>
+          <w:rFonts w:ascii="FreeSans" w:hAnsi="FreeSans"/>
+          <w:b w:val="false"/>
+          <w:i w:val="false"/>
+          <w:caps w:val="false"/>
+          <w:smallCaps w:val="false"/>
+          <w:strike w:val="false"/>
+          <w:dstrike w:val="false"/>
+          <w:u w:val="none"/>
+          <w:effect w:val="none"/>
+          <w:lang w:val="en-US"/>
+        </w:rPr>
+        <w:t xml:space="preserve"> </w:t>
+      </w:r>
+      <w:r>
+        <w:rPr>
+          <w:rFonts w:ascii="FreeSans" w:hAnsi="FreeSans"/>
+          <w:b w:val="false"/>
+          <w:i w:val="false"/>
+          <w:caps w:val="false"/>
+          <w:smallCaps w:val="false"/>
+          <w:strike w:val="false"/>
+          <w:dstrike w:val="false"/>
+          <w:sz w:val="22"/>
+          <w:u w:val="none"/>
+          <w:effect w:val="none"/>
+          <w:lang w:val="nb-NO"/>
+        </w:rPr>
         <w:t>vil</w:t>
       </w:r>
       <w:r>
@@ -3538,292 +3328,12 @@
           <w:effect w:val="none"/>
           <w:lang w:val="nb-NO"/>
         </w:rPr>
-        <w:t>ikke</w:t>
-      </w:r>
-      <w:r>
-        <w:rPr>
-          <w:rFonts w:ascii="FreeSans" w:hAnsi="FreeSans"/>
-          <w:b w:val="false"/>
-          <w:i w:val="false"/>
-          <w:caps w:val="false"/>
-          <w:smallCaps w:val="false"/>
-          <w:strike w:val="false"/>
-          <w:dstrike w:val="false"/>
-          <w:u w:val="none"/>
-          <w:effect w:val="none"/>
-          <w:lang w:val="en-US"/>
-        </w:rPr>
-        <w:t xml:space="preserve"> </w:t>
-      </w:r>
-      <w:r>
-        <w:rPr>
-          <w:rFonts w:ascii="FreeSans" w:hAnsi="FreeSans"/>
-          <w:b w:val="false"/>
-          <w:i w:val="false"/>
-          <w:caps w:val="false"/>
-          <w:smallCaps w:val="false"/>
-          <w:strike w:val="false"/>
-          <w:dstrike w:val="false"/>
-          <w:sz w:val="22"/>
-          <w:u w:val="none"/>
-          <w:effect w:val="none"/>
-          <w:lang w:val="nb-NO"/>
-        </w:rPr>
-        <w:t>være</w:t>
-      </w:r>
-      <w:r>
-        <w:rPr>
-          <w:rFonts w:ascii="FreeSans" w:hAnsi="FreeSans"/>
-          <w:b w:val="false"/>
-          <w:i w:val="false"/>
-          <w:caps w:val="false"/>
-          <w:smallCaps w:val="false"/>
-          <w:strike w:val="false"/>
-          <w:dstrike w:val="false"/>
-          <w:u w:val="none"/>
-          <w:effect w:val="none"/>
-          <w:lang w:val="en-US"/>
-        </w:rPr>
-        <w:t xml:space="preserve"> </w:t>
-      </w:r>
-      <w:r>
-        <w:rPr>
-          <w:rFonts w:ascii="FreeSans" w:hAnsi="FreeSans"/>
-          <w:b w:val="false"/>
-          <w:i w:val="false"/>
-          <w:caps w:val="false"/>
-          <w:smallCaps w:val="false"/>
-          <w:strike w:val="false"/>
-          <w:dstrike w:val="false"/>
-          <w:sz w:val="22"/>
-          <w:u w:val="none"/>
-          <w:effect w:val="none"/>
-          <w:lang w:val="nb-NO"/>
-        </w:rPr>
-        <w:t>kompatible</w:t>
-      </w:r>
-      <w:r>
-        <w:rPr>
-          <w:rFonts w:ascii="FreeSans" w:hAnsi="FreeSans"/>
-          <w:b w:val="false"/>
-          <w:i w:val="false"/>
-          <w:caps w:val="false"/>
-          <w:smallCaps w:val="false"/>
-          <w:strike w:val="false"/>
-          <w:dstrike w:val="false"/>
-          <w:u w:val="none"/>
-          <w:effect w:val="none"/>
-          <w:lang w:val="en-US"/>
-        </w:rPr>
-        <w:t xml:space="preserve"> </w:t>
-      </w:r>
-      <w:r>
-        <w:rPr>
-          <w:rFonts w:ascii="FreeSans" w:hAnsi="FreeSans"/>
-          <w:b w:val="false"/>
-          <w:i w:val="false"/>
-          <w:caps w:val="false"/>
-          <w:smallCaps w:val="false"/>
-          <w:strike w:val="false"/>
-          <w:dstrike w:val="false"/>
-          <w:sz w:val="22"/>
-          <w:u w:val="none"/>
-          <w:effect w:val="none"/>
-          <w:lang w:val="nb-NO"/>
-        </w:rPr>
-        <w:t>med nye deler</w:t>
-      </w:r>
-      <w:r>
-        <w:rPr>
-          <w:rFonts w:ascii="FreeSans" w:hAnsi="FreeSans"/>
-          <w:b w:val="false"/>
-          <w:i w:val="false"/>
-          <w:caps w:val="false"/>
-          <w:smallCaps w:val="false"/>
-          <w:strike w:val="false"/>
-          <w:dstrike w:val="false"/>
-          <w:u w:val="none"/>
-          <w:effect w:val="none"/>
-          <w:lang w:val="en-US"/>
-        </w:rPr>
-        <w:t xml:space="preserve"> </w:t>
-      </w:r>
-      <w:r>
-        <w:rPr>
-          <w:rFonts w:ascii="FreeSans" w:hAnsi="FreeSans"/>
-          <w:b w:val="false"/>
-          <w:i w:val="false"/>
-          <w:caps w:val="false"/>
-          <w:smallCaps w:val="false"/>
-          <w:strike w:val="false"/>
-          <w:dstrike w:val="false"/>
-          <w:sz w:val="22"/>
-          <w:u w:val="none"/>
-          <w:effect w:val="none"/>
-          <w:lang w:val="nb-NO"/>
-        </w:rPr>
-        <w:t>og</w:t>
-      </w:r>
-      <w:r>
-        <w:rPr>
-          <w:rFonts w:ascii="FreeSans" w:hAnsi="FreeSans"/>
-          <w:b w:val="false"/>
-          <w:i w:val="false"/>
-          <w:caps w:val="false"/>
-          <w:smallCaps w:val="false"/>
-          <w:strike w:val="false"/>
-          <w:dstrike w:val="false"/>
-          <w:u w:val="none"/>
-          <w:effect w:val="none"/>
-          <w:lang w:val="en-US"/>
-        </w:rPr>
-        <w:t xml:space="preserve"> </w:t>
-      </w:r>
-      <w:r>
-        <w:rPr>
-          <w:rFonts w:ascii="FreeSans" w:hAnsi="FreeSans"/>
-          <w:b w:val="false"/>
-          <w:i w:val="false"/>
-          <w:caps w:val="false"/>
-          <w:smallCaps w:val="false"/>
-          <w:strike w:val="false"/>
-          <w:dstrike w:val="false"/>
-          <w:sz w:val="22"/>
-          <w:u w:val="none"/>
-          <w:effect w:val="none"/>
-          <w:lang w:val="nb-NO"/>
-        </w:rPr>
-        <w:t>flere</w:t>
-      </w:r>
-      <w:r>
-        <w:rPr>
-          <w:rFonts w:ascii="FreeSans" w:hAnsi="FreeSans"/>
-          <w:b w:val="false"/>
-          <w:i w:val="false"/>
-          <w:caps w:val="false"/>
-          <w:smallCaps w:val="false"/>
-          <w:strike w:val="false"/>
-          <w:dstrike w:val="false"/>
-          <w:u w:val="none"/>
-          <w:effect w:val="none"/>
-          <w:lang w:val="en-US"/>
-        </w:rPr>
-        <w:t xml:space="preserve"> </w:t>
-      </w:r>
-      <w:r>
-        <w:rPr>
-          <w:rFonts w:ascii="FreeSans" w:hAnsi="FreeSans"/>
-          <w:b w:val="false"/>
-          <w:i w:val="false"/>
-          <w:caps w:val="false"/>
-          <w:smallCaps w:val="false"/>
-          <w:strike w:val="false"/>
-          <w:dstrike w:val="false"/>
-          <w:sz w:val="22"/>
-          <w:u w:val="none"/>
-          <w:effect w:val="none"/>
-          <w:lang w:val="nb-NO"/>
-        </w:rPr>
-        <w:t>deler</w:t>
-      </w:r>
-      <w:r>
-        <w:rPr>
-          <w:rFonts w:ascii="FreeSans" w:hAnsi="FreeSans"/>
-          <w:b w:val="false"/>
-          <w:i w:val="false"/>
-          <w:caps w:val="false"/>
-          <w:smallCaps w:val="false"/>
-          <w:strike w:val="false"/>
-          <w:dstrike w:val="false"/>
-          <w:u w:val="none"/>
-          <w:effect w:val="none"/>
-          <w:lang w:val="en-US"/>
-        </w:rPr>
-        <w:t xml:space="preserve"> </w:t>
-      </w:r>
-      <w:r>
-        <w:rPr>
-          <w:rFonts w:ascii="FreeSans" w:hAnsi="FreeSans"/>
-          <w:b w:val="false"/>
-          <w:i w:val="false"/>
-          <w:caps w:val="false"/>
-          <w:smallCaps w:val="false"/>
-          <w:strike w:val="false"/>
-          <w:dstrike w:val="false"/>
-          <w:sz w:val="22"/>
-          <w:u w:val="none"/>
-          <w:effect w:val="none"/>
-          <w:lang w:val="nb-NO"/>
-        </w:rPr>
-        <w:t>av produktet</w:t>
-      </w:r>
-      <w:r>
-        <w:rPr>
-          <w:rFonts w:ascii="FreeSans" w:hAnsi="FreeSans"/>
-          <w:b w:val="false"/>
-          <w:i w:val="false"/>
-          <w:caps w:val="false"/>
-          <w:smallCaps w:val="false"/>
-          <w:strike w:val="false"/>
-          <w:dstrike w:val="false"/>
-          <w:u w:val="none"/>
-          <w:effect w:val="none"/>
-          <w:lang w:val="en-US"/>
-        </w:rPr>
-        <w:t xml:space="preserve"> </w:t>
-      </w:r>
-      <w:r>
-        <w:rPr>
-          <w:rFonts w:ascii="FreeSans" w:hAnsi="FreeSans"/>
-          <w:b w:val="false"/>
-          <w:i w:val="false"/>
-          <w:caps w:val="false"/>
-          <w:smallCaps w:val="false"/>
-          <w:strike w:val="false"/>
-          <w:dstrike w:val="false"/>
-          <w:sz w:val="22"/>
-          <w:u w:val="none"/>
-          <w:effect w:val="none"/>
-          <w:lang w:val="nb-NO"/>
-        </w:rPr>
-        <w:t>vil</w:t>
-      </w:r>
-      <w:r>
-        <w:rPr>
-          <w:rFonts w:ascii="FreeSans" w:hAnsi="FreeSans"/>
-          <w:b w:val="false"/>
-          <w:i w:val="false"/>
-          <w:caps w:val="false"/>
-          <w:smallCaps w:val="false"/>
-          <w:strike w:val="false"/>
-          <w:dstrike w:val="false"/>
-          <w:u w:val="none"/>
-          <w:effect w:val="none"/>
-          <w:lang w:val="en-US"/>
-        </w:rPr>
-        <w:t xml:space="preserve"> </w:t>
-      </w:r>
-      <w:r>
-        <w:rPr>
-          <w:rFonts w:ascii="FreeSans" w:hAnsi="FreeSans"/>
-          <w:b w:val="false"/>
-          <w:i w:val="false"/>
-          <w:caps w:val="false"/>
-          <w:smallCaps w:val="false"/>
-          <w:strike w:val="false"/>
-          <w:dstrike w:val="false"/>
-          <w:sz w:val="22"/>
-          <w:u w:val="none"/>
-          <w:effect w:val="none"/>
-          <w:lang w:val="nb-NO"/>
-        </w:rPr>
         <w:t xml:space="preserve">ikke være i bruk. Samme prinsipp gjelder for en server eller en nettside. </w:t>
       </w:r>
     </w:p>
     <w:p>
       <w:pPr>
         <w:pStyle w:val="Brdtekst"/>
-        <w:pBdr/>
         <w:spacing w:lineRule="atLeast" w:line="285"/>
         <w:ind w:left="0" w:right="0" w:hanging="0"/>
         <w:jc w:val="left"/>
@@ -3880,30 +3390,12 @@
           <w:effect w:val="none"/>
           <w:lang w:val="nb-NO"/>
         </w:rPr>
-        <w:t xml:space="preserve">kan kun brukes av appleprodukter nyere enn 2012. Windows </w:t>
-      </w:r>
-      <w:r>
-        <w:rPr>
-          <w:rFonts w:ascii="FreeSans" w:hAnsi="FreeSans"/>
-          <w:b w:val="false"/>
-          <w:i w:val="false"/>
-          <w:iCs w:val="false"/>
-          <w:caps w:val="false"/>
-          <w:smallCaps w:val="false"/>
-          <w:strike w:val="false"/>
-          <w:dstrike w:val="false"/>
-          <w:sz w:val="22"/>
-          <w:u w:val="none"/>
-          <w:effect w:val="none"/>
-          <w:lang w:val="nb-NO"/>
-        </w:rPr>
-        <w:t xml:space="preserve">stiller også krav til bruk av nyere produkter. </w:t>
+        <w:t xml:space="preserve">kan kun brukes av appleprodukter nyere enn 2012. Windows stiller også krav til bruk av nyere produkter. </w:t>
       </w:r>
     </w:p>
     <w:p>
       <w:pPr>
         <w:pStyle w:val="Brdtekst"/>
-        <w:pBdr/>
         <w:spacing w:lineRule="atLeast" w:line="285"/>
         <w:ind w:left="0" w:right="0" w:hanging="0"/>
         <w:jc w:val="left"/>
@@ -3926,7 +3418,7 @@
           <w:effect w:val="none"/>
           <w:lang w:val="nb-NO"/>
         </w:rPr>
-        <w:t xml:space="preserve">Det planlegges av selskapene at produktene skal gå ut på dato. Dette gjøres for å unngå </w:t>
+        <w:t xml:space="preserve">Det planlegges av selskapene at produktene skal gå ut på dato. Dette gjøres for å unngå blant annet feilkonfigurasjon </w:t>
       </w:r>
       <w:r>
         <w:rPr>
@@ -3943,7 +3435,7 @@
           <w:effect w:val="none"/>
           <w:lang w:val="nb-NO"/>
         </w:rPr>
-        <w:t>blant annet</w:t>
+        <w:t>av sikkerhet</w:t>
       </w:r>
       <w:r>
         <w:rPr>
@@ -3960,13 +3452,12 @@
           <w:effect w:val="none"/>
           <w:lang w:val="nb-NO"/>
         </w:rPr>
-        <w:t xml:space="preserve"> feilkonfigurasjon. </w:t>
+        <w:t xml:space="preserve">. </w:t>
       </w:r>
     </w:p>
     <w:p>
       <w:pPr>
         <w:pStyle w:val="Brdtekst"/>
-        <w:pBdr/>
         <w:spacing w:lineRule="atLeast" w:line="285"/>
         <w:ind w:left="0" w:right="0" w:hanging="0"/>
         <w:jc w:val="left"/>
@@ -3987,7 +3478,6 @@
     <w:p>
       <w:pPr>
         <w:pStyle w:val="Brdtekst"/>
-        <w:pBdr/>
         <w:spacing w:lineRule="atLeast" w:line="285"/>
         <w:ind w:left="0" w:right="0" w:hanging="0"/>
         <w:jc w:val="left"/>
@@ -3997,6 +3487,7 @@
           <w:b/>
           <w:bCs/>
           <w:i w:val="false"/>
+          <w:i w:val="false"/>
           <w:caps w:val="false"/>
           <w:smallCaps w:val="false"/>
           <w:lang w:val="en-US"/>
@@ -4032,7 +3523,6 @@
     <w:p>
       <w:pPr>
         <w:pStyle w:val="Brdtekst"/>
-        <w:pBdr/>
         <w:spacing w:lineRule="atLeast" w:line="285"/>
         <w:ind w:left="0" w:right="0" w:hanging="0"/>
         <w:jc w:val="left"/>
@@ -4042,6 +3532,7 @@
           <w:b w:val="false"/>
           <w:bCs w:val="false"/>
           <w:i w:val="false"/>
+          <w:i w:val="false"/>
           <w:caps w:val="false"/>
           <w:smallCaps w:val="false"/>
           <w:lang w:val="en-US"/>
@@ -4064,7 +3555,6 @@
     <w:p>
       <w:pPr>
         <w:pStyle w:val="Brdtekst"/>
-        <w:pBdr/>
         <w:spacing w:lineRule="atLeast" w:line="285"/>
         <w:ind w:left="0" w:right="0" w:hanging="0"/>
         <w:jc w:val="left"/>
@@ -4074,6 +3564,7 @@
           <w:b w:val="false"/>
           <w:bCs w:val="false"/>
           <w:i w:val="false"/>
+          <w:i w:val="false"/>
           <w:caps w:val="false"/>
           <w:smallCaps w:val="false"/>
           <w:lang w:val="en-US"/>
@@ -4096,7 +3587,6 @@
     <w:p>
       <w:pPr>
         <w:pStyle w:val="Brdtekst"/>
-        <w:pBdr/>
         <w:spacing w:lineRule="atLeast" w:line="285"/>
         <w:ind w:left="0" w:right="0" w:hanging="0"/>
         <w:jc w:val="left"/>
@@ -4106,6 +3596,7 @@
           <w:b w:val="false"/>
           <w:bCs w:val="false"/>
           <w:i w:val="false"/>
+          <w:i w:val="false"/>
           <w:caps w:val="false"/>
           <w:smallCaps w:val="false"/>
           <w:lang w:val="en-US"/>
@@ -4122,26 +3613,12 @@
           <w:sz w:val="22"/>
           <w:lang w:val="nb-NO"/>
         </w:rPr>
-        <w:t xml:space="preserve">Et sikkert tiltak er et oppdatert nettstedkart. </w:t>
-      </w:r>
-      <w:r>
-        <w:rPr>
-          <w:rFonts w:ascii="FreeSans" w:hAnsi="FreeSans"/>
-          <w:b w:val="false"/>
-          <w:bCs w:val="false"/>
-          <w:i w:val="false"/>
-          <w:caps w:val="false"/>
-          <w:smallCaps w:val="false"/>
-          <w:sz w:val="22"/>
-          <w:lang w:val="nb-NO"/>
-        </w:rPr>
-        <w:t xml:space="preserve">Med det kan man ha en oversikt over alle applikasjonene. Man kan på denne måten unngå å ha ubrukte eller foreldete applikasjoner. I tillegg så bruker Google sitemap til å navigere seg gjennom nettsiden. Det skaper synlighet i googlesøk. </w:t>
+        <w:t xml:space="preserve">Et sikkert tiltak er et oppdatert nettstedkart. Med det kan man ha en oversikt over alle applikasjonene. Man kan på denne måten unngå å ha ubrukte eller foreldete applikasjoner. I tillegg så bruker Google sitemap til å navigere seg gjennom nettsiden. Det skaper synlighet i googlesøk. </w:t>
       </w:r>
     </w:p>
     <w:p>
       <w:pPr>
         <w:pStyle w:val="Brdtekst"/>
-        <w:pBdr/>
         <w:spacing w:lineRule="atLeast" w:line="285"/>
         <w:ind w:left="0" w:right="0" w:hanging="0"/>
         <w:jc w:val="left"/>
@@ -4152,26 +3629,22 @@
       </w:pPr>
       <w:r>
         <w:rPr>
-          <w:rFonts w:ascii="FreeSans" w:hAnsi="FreeSans"/>
-          <w:b w:val="false"/>
-          <w:bCs w:val="false"/>
-          <w:i w:val="false"/>
-          <w:caps w:val="false"/>
-          <w:smallCaps w:val="false"/>
-          <w:lang w:val="en-US"/>
+          <w:sz w:val="22"/>
+          <w:lang w:val="nb-NO"/>
         </w:rPr>
       </w:r>
     </w:p>
     <w:p>
       <w:pPr>
         <w:pStyle w:val="Brdtekst"/>
-        <w:pBdr/>
         <w:spacing w:lineRule="atLeast" w:line="285"/>
         <w:ind w:left="0" w:right="0" w:hanging="0"/>
         <w:jc w:val="left"/>
         <w:rPr>
           <w:rFonts w:ascii="FreeSans" w:hAnsi="FreeSans"/>
           <w:b w:val="false"/>
+          <w:b w:val="false"/>
+          <w:i w:val="false"/>
           <w:i w:val="false"/>
           <w:caps w:val="false"/>
           <w:smallCaps w:val="false"/>
@@ -4204,79 +3677,35 @@
     <w:p>
       <w:pPr>
         <w:pStyle w:val="Brdtekst"/>
-        <w:pBdr/>
         <w:spacing w:lineRule="atLeast" w:line="285"/>
         <w:ind w:left="0" w:right="0" w:hanging="0"/>
         <w:jc w:val="left"/>
         <w:rPr>
           <w:rFonts w:ascii="FreeSans" w:hAnsi="FreeSans"/>
           <w:b w:val="false"/>
-          <w:i w:val="false"/>
-          <w:caps w:val="false"/>
-          <w:smallCaps w:val="false"/>
-          <w:lang w:val="en-US"/>
-        </w:rPr>
-      </w:pPr>
-      <w:r>
-        <w:rPr>
-          <w:rFonts w:ascii="FreeSans" w:hAnsi="FreeSans"/>
-          <w:b w:val="false"/>
-          <w:i w:val="false"/>
-          <w:caps w:val="false"/>
-          <w:smallCaps w:val="false"/>
-          <w:lang w:val="nb-NO"/>
-        </w:rPr>
-        <w:t xml:space="preserve">For store nettsider som skal brukes over lang tid, gjerne flere år. Vil et nettstedskart gi økt sikkerhet. Det vil være til hjelp for nyansatte for å få oversikt </w:t>
-      </w:r>
-      <w:r>
-        <w:rPr>
-          <w:rFonts w:ascii="FreeSans" w:hAnsi="FreeSans"/>
-          <w:b w:val="false"/>
-          <w:i w:val="false"/>
-          <w:caps w:val="false"/>
-          <w:smallCaps w:val="false"/>
-          <w:lang w:val="nb-NO"/>
-        </w:rPr>
-        <w:t>dersom de som laget nettsiden ikke lenger er tilgjengelig</w:t>
-      </w:r>
-      <w:r>
-        <w:rPr>
-          <w:rFonts w:ascii="FreeSans" w:hAnsi="FreeSans"/>
-          <w:b w:val="false"/>
-          <w:i w:val="false"/>
-          <w:caps w:val="false"/>
-          <w:smallCaps w:val="false"/>
-          <w:lang w:val="nb-NO"/>
-        </w:rPr>
-        <w:t xml:space="preserve"> og </w:t>
-      </w:r>
-      <w:r>
-        <w:rPr>
-          <w:rFonts w:ascii="FreeSans" w:hAnsi="FreeSans"/>
-          <w:b w:val="false"/>
-          <w:i w:val="false"/>
-          <w:caps w:val="false"/>
-          <w:smallCaps w:val="false"/>
-          <w:lang w:val="nb-NO"/>
-        </w:rPr>
-        <w:t xml:space="preserve">det vil </w:t>
-      </w:r>
-      <w:r>
-        <w:rPr>
-          <w:rFonts w:ascii="FreeSans" w:hAnsi="FreeSans"/>
-          <w:b w:val="false"/>
-          <w:i w:val="false"/>
-          <w:caps w:val="false"/>
-          <w:smallCaps w:val="false"/>
-          <w:lang w:val="nb-NO"/>
-        </w:rPr>
-        <w:t xml:space="preserve">unngå foreldelse av applikasjoner.  </w:t>
+          <w:b w:val="false"/>
+          <w:i w:val="false"/>
+          <w:i w:val="false"/>
+          <w:caps w:val="false"/>
+          <w:smallCaps w:val="false"/>
+          <w:lang w:val="en-US"/>
+        </w:rPr>
+      </w:pPr>
+      <w:r>
+        <w:rPr>
+          <w:rFonts w:ascii="FreeSans" w:hAnsi="FreeSans"/>
+          <w:b w:val="false"/>
+          <w:i w:val="false"/>
+          <w:caps w:val="false"/>
+          <w:smallCaps w:val="false"/>
+          <w:lang w:val="nb-NO"/>
+        </w:rPr>
+        <w:t xml:space="preserve">For store nettsider som skal brukes over lang tid, gjerne flere år. Vil et nettstedskart gi økt sikkerhet. Det vil være til hjelp for nyansatte for å få oversikt dersom de som laget nettsiden ikke lenger er tilgjengelig og det vil unngå foreldelse av applikasjoner.  </w:t>
       </w:r>
     </w:p>
     <w:p>
       <w:pPr>
         <w:pStyle w:val="Brdtekst"/>
-        <w:pBdr/>
         <w:spacing w:lineRule="atLeast" w:line="285"/>
         <w:ind w:left="0" w:right="0" w:hanging="0"/>
         <w:jc w:val="left"/>
@@ -4286,19 +3715,13 @@
       </w:pPr>
       <w:r>
         <w:rPr>
-          <w:rFonts w:ascii="FreeSans" w:hAnsi="FreeSans"/>
-          <w:b w:val="false"/>
-          <w:i w:val="false"/>
-          <w:caps w:val="false"/>
-          <w:smallCaps w:val="false"/>
-          <w:lang w:val="en-US"/>
+          <w:lang w:val="nb-NO"/>
         </w:rPr>
       </w:r>
     </w:p>
     <w:p>
       <w:pPr>
         <w:pStyle w:val="Brdtekst"/>
-        <w:pBdr/>
         <w:spacing w:lineRule="atLeast" w:line="285"/>
         <w:ind w:left="0" w:right="0" w:hanging="0"/>
         <w:jc w:val="left"/>
@@ -4308,6 +3731,7 @@
           <w:b/>
           <w:bCs/>
           <w:i w:val="false"/>
+          <w:i w:val="false"/>
           <w:caps w:val="false"/>
           <w:smallCaps w:val="false"/>
           <w:lang w:val="en-US"/>
@@ -4329,7 +3753,6 @@
     <w:p>
       <w:pPr>
         <w:pStyle w:val="Brdtekst"/>
-        <w:pBdr/>
         <w:spacing w:lineRule="atLeast" w:line="285"/>
         <w:ind w:left="0" w:right="0" w:hanging="0"/>
         <w:jc w:val="left"/>
@@ -4339,6 +3762,7 @@
           <w:b w:val="false"/>
           <w:bCs w:val="false"/>
           <w:i w:val="false"/>
+          <w:i w:val="false"/>
           <w:caps w:val="false"/>
           <w:smallCaps w:val="false"/>
           <w:lang w:val="en-US"/>
@@ -4367,20 +3791,7 @@
           <w:sz w:val="22"/>
           <w:lang w:val="nb-NO"/>
         </w:rPr>
-        <w:t xml:space="preserve">OWSAP 6. plass på listen av sikkerhetsrisikoer er våre egne feil i implementering av sikkerhet. </w:t>
-      </w:r>
-      <w:r>
-        <w:rPr>
-          <w:rFonts w:ascii="FreeSans" w:hAnsi="FreeSans"/>
-          <w:b w:val="false"/>
-          <w:bCs w:val="false"/>
-          <w:i w:val="false"/>
-          <w:caps w:val="false"/>
-          <w:smallCaps w:val="false"/>
-          <w:sz w:val="22"/>
-          <w:lang w:val="nb-NO"/>
-        </w:rPr>
-        <w:t>Et tiltak blir at hver og en av oss må holde oversikt over hele nettsiden kontinuerlig.</w:t>
+        <w:t>OWSAP 6. plass på listen av sikkerhetsrisikoer er våre egne feil i implementering av sikkerhet. Et tiltak blir at hver og en av oss må holde oversikt over hele nettsiden kontinuerlig.</w:t>
       </w:r>
     </w:p>
     <w:p>
@@ -4393,7 +3804,8 @@
       </w:pPr>
       <w:r>
         <w:rPr>
-          <w:rFonts w:ascii="FreeSans" w:hAnsi="FreeSans"/>
+          <w:sz w:val="22"/>
+          <w:lang w:val="en-US"/>
         </w:rPr>
       </w:r>
     </w:p>
@@ -4981,7 +4393,6 @@
     <w:rPrDefault>
       <w:rPr>
         <w:rFonts w:ascii="Calibri" w:hAnsi="Calibri" w:eastAsia="Calibri" w:cs="" w:asciiTheme="minorHAnsi" w:cstheme="minorBidi" w:eastAsiaTheme="minorHAnsi" w:hAnsiTheme="minorHAnsi"/>
-        <w:sz w:val="24"/>
         <w:szCs w:val="24"/>
         <w:lang w:val="nb-NO" w:eastAsia="en-US" w:bidi="ar-SA"/>
       </w:rPr>
@@ -5375,6 +4786,7 @@
     <w:qFormat/>
     <w:pPr>
       <w:widowControl/>
+      <w:suppressAutoHyphens w:val="true"/>
       <w:bidi w:val="0"/>
       <w:spacing w:before="0" w:after="0"/>
       <w:jc w:val="left"/>

</xml_diff>